<commit_message>
Debugged code and extended description
</commit_message>
<xml_diff>
--- a/Algorithm description.docx
+++ b/Algorithm description.docx
@@ -6,7 +6,6 @@
       <w:pPr>
         <w:pStyle w:val="Heading1"/>
       </w:pPr>
-      <w:bookmarkStart w:id="0" w:name="_GoBack"/>
       <w:r>
         <w:t>Algorithm description</w:t>
       </w:r>
@@ -911,7 +910,7 @@
                 <w:rFonts w:eastAsiaTheme="minorEastAsia"/>
               </w:rPr>
             </w:pPr>
-            <w:bookmarkStart w:id="1" w:name="_Ref79834044"/>
+            <w:bookmarkStart w:id="0" w:name="_Ref79834044"/>
             <w:r>
               <w:rPr>
                 <w:rFonts w:eastAsiaTheme="minorEastAsia"/>
@@ -942,7 +941,7 @@
               </w:rPr>
               <w:t>)</w:t>
             </w:r>
-            <w:bookmarkEnd w:id="1"/>
+            <w:bookmarkEnd w:id="0"/>
           </w:p>
         </w:tc>
       </w:tr>
@@ -9306,7 +9305,7 @@
                 <w:rFonts w:eastAsiaTheme="minorEastAsia"/>
               </w:rPr>
             </w:pPr>
-            <w:bookmarkStart w:id="2" w:name="_Ref80122369"/>
+            <w:bookmarkStart w:id="1" w:name="_Ref80122369"/>
             <w:r>
               <w:rPr>
                 <w:rFonts w:eastAsiaTheme="minorEastAsia"/>
@@ -9337,7 +9336,7 @@
               </w:rPr>
               <w:t>)</w:t>
             </w:r>
-            <w:bookmarkEnd w:id="2"/>
+            <w:bookmarkEnd w:id="1"/>
           </w:p>
         </w:tc>
       </w:tr>
@@ -9731,7 +9730,7 @@
                 <w:rFonts w:eastAsiaTheme="minorEastAsia"/>
               </w:rPr>
             </w:pPr>
-            <w:bookmarkStart w:id="3" w:name="_Ref80122376"/>
+            <w:bookmarkStart w:id="2" w:name="_Ref80122376"/>
             <w:r>
               <w:rPr>
                 <w:rFonts w:eastAsiaTheme="minorEastAsia"/>
@@ -9762,7 +9761,7 @@
               </w:rPr>
               <w:t>)</w:t>
             </w:r>
-            <w:bookmarkEnd w:id="3"/>
+            <w:bookmarkEnd w:id="2"/>
           </w:p>
         </w:tc>
       </w:tr>
@@ -10908,7 +10907,7 @@
                 <w:rFonts w:eastAsiaTheme="minorEastAsia"/>
               </w:rPr>
             </w:pPr>
-            <w:bookmarkStart w:id="4" w:name="_Ref80119868"/>
+            <w:bookmarkStart w:id="3" w:name="_Ref80119868"/>
             <w:r>
               <w:rPr>
                 <w:rFonts w:eastAsiaTheme="minorEastAsia"/>
@@ -10939,7 +10938,7 @@
               </w:rPr>
               <w:t>)</w:t>
             </w:r>
-            <w:bookmarkEnd w:id="4"/>
+            <w:bookmarkEnd w:id="3"/>
           </w:p>
         </w:tc>
       </w:tr>
@@ -11150,7 +11149,7 @@
                 <w:rFonts w:eastAsiaTheme="minorEastAsia"/>
               </w:rPr>
             </w:pPr>
-            <w:bookmarkStart w:id="5" w:name="_Ref80119870"/>
+            <w:bookmarkStart w:id="4" w:name="_Ref80119870"/>
             <w:r>
               <w:rPr>
                 <w:rFonts w:eastAsiaTheme="minorEastAsia"/>
@@ -11181,7 +11180,7 @@
               </w:rPr>
               <w:t>)</w:t>
             </w:r>
-            <w:bookmarkEnd w:id="5"/>
+            <w:bookmarkEnd w:id="4"/>
           </w:p>
         </w:tc>
       </w:tr>
@@ -17036,7 +17035,7 @@
                 <w:rFonts w:eastAsiaTheme="minorEastAsia"/>
               </w:rPr>
             </w:pPr>
-            <w:bookmarkStart w:id="6" w:name="_Ref80182669"/>
+            <w:bookmarkStart w:id="5" w:name="_Ref80182669"/>
             <w:r>
               <w:rPr>
                 <w:rFonts w:eastAsiaTheme="minorEastAsia"/>
@@ -17067,7 +17066,7 @@
               </w:rPr>
               <w:t>)</w:t>
             </w:r>
-            <w:bookmarkEnd w:id="6"/>
+            <w:bookmarkEnd w:id="5"/>
           </w:p>
         </w:tc>
       </w:tr>
@@ -17890,6 +17889,2852 @@
         </w:tc>
       </w:tr>
     </w:tbl>
+    <w:p>
+      <w:pPr>
+        <w:pStyle w:val="Heading1"/>
+      </w:pPr>
+      <w:r>
+        <w:t>Debugging</w:t>
+      </w:r>
+    </w:p>
+    <w:p>
+      <w:pPr>
+        <w:pStyle w:val="Heading2"/>
+      </w:pPr>
+      <w:r>
+        <w:t>Reproduction of SPCA</w:t>
+      </w:r>
+    </w:p>
+    <w:p>
+      <w:r>
+        <w:t xml:space="preserve">Reproduction of SPCA is presented in </w:t>
+      </w:r>
+      <w:r>
+        <w:fldChar w:fldCharType="begin"/>
+      </w:r>
+      <w:r>
+        <w:instrText xml:space="preserve"> REF _Ref80622419 \h </w:instrText>
+      </w:r>
+      <w:r>
+        <w:fldChar w:fldCharType="separate"/>
+      </w:r>
+      <w:r>
+        <w:t xml:space="preserve">Figure </w:t>
+      </w:r>
+      <w:r>
+        <w:rPr>
+          <w:noProof/>
+        </w:rPr>
+        <w:t>1</w:t>
+      </w:r>
+      <w:r>
+        <w:fldChar w:fldCharType="end"/>
+      </w:r>
+      <w:r>
+        <w:t>. As we can see figures are not exactly the same because of different normalisation of repulsion. However we can see qualitatively the same figures.</w:t>
+      </w:r>
+    </w:p>
+    <w:p>
+      <w:pPr>
+        <w:pStyle w:val="Caption"/>
+      </w:pPr>
+      <w:r>
+        <w:rPr>
+          <w:noProof/>
+          <w:lang w:eastAsia="en-GB"/>
+        </w:rPr>
+        <w:lastRenderedPageBreak/>
+        <w:drawing>
+          <wp:inline distT="0" distB="0" distL="0" distR="0" wp14:anchorId="3930ED23" wp14:editId="2506178E">
+            <wp:extent cx="2664000" cy="1998000"/>
+            <wp:effectExtent l="0" t="0" r="3175" b="2540"/>
+            <wp:docPr id="2" name="Picture 2"/>
+            <wp:cNvGraphicFramePr>
+              <a:graphicFrameLocks xmlns:a="http://schemas.openxmlformats.org/drawingml/2006/main" noChangeAspect="1"/>
+            </wp:cNvGraphicFramePr>
+            <a:graphic xmlns:a="http://schemas.openxmlformats.org/drawingml/2006/main">
+              <a:graphicData uri="http://schemas.openxmlformats.org/drawingml/2006/picture">
+                <pic:pic xmlns:pic="http://schemas.openxmlformats.org/drawingml/2006/picture">
+                  <pic:nvPicPr>
+                    <pic:cNvPr id="2" name="SPCA_alpha_1.00.png"/>
+                    <pic:cNvPicPr/>
+                  </pic:nvPicPr>
+                  <pic:blipFill>
+                    <a:blip r:embed="rId6" cstate="print">
+                      <a:extLst>
+                        <a:ext uri="{28A0092B-C50C-407E-A947-70E740481C1C}">
+                          <a14:useLocalDpi xmlns:a14="http://schemas.microsoft.com/office/drawing/2010/main" val="0"/>
+                        </a:ext>
+                      </a:extLst>
+                    </a:blip>
+                    <a:stretch>
+                      <a:fillRect/>
+                    </a:stretch>
+                  </pic:blipFill>
+                  <pic:spPr>
+                    <a:xfrm>
+                      <a:off x="0" y="0"/>
+                      <a:ext cx="2664000" cy="1998000"/>
+                    </a:xfrm>
+                    <a:prstGeom prst="rect">
+                      <a:avLst/>
+                    </a:prstGeom>
+                  </pic:spPr>
+                </pic:pic>
+              </a:graphicData>
+            </a:graphic>
+          </wp:inline>
+        </w:drawing>
+      </w:r>
+      <w:r>
+        <w:rPr>
+          <w:noProof/>
+          <w:lang w:eastAsia="en-GB"/>
+        </w:rPr>
+        <w:drawing>
+          <wp:inline distT="0" distB="0" distL="0" distR="0">
+            <wp:extent cx="2664000" cy="1998000"/>
+            <wp:effectExtent l="0" t="0" r="3175" b="2540"/>
+            <wp:docPr id="1" name="Picture 1"/>
+            <wp:cNvGraphicFramePr>
+              <a:graphicFrameLocks xmlns:a="http://schemas.openxmlformats.org/drawingml/2006/main" noChangeAspect="1"/>
+            </wp:cNvGraphicFramePr>
+            <a:graphic xmlns:a="http://schemas.openxmlformats.org/drawingml/2006/main">
+              <a:graphicData uri="http://schemas.openxmlformats.org/drawingml/2006/picture">
+                <pic:pic xmlns:pic="http://schemas.openxmlformats.org/drawingml/2006/picture">
+                  <pic:nvPicPr>
+                    <pic:cNvPr id="1" name="DAPCA_alpha_1.00.png"/>
+                    <pic:cNvPicPr/>
+                  </pic:nvPicPr>
+                  <pic:blipFill>
+                    <a:blip r:embed="rId7" cstate="print">
+                      <a:extLst>
+                        <a:ext uri="{28A0092B-C50C-407E-A947-70E740481C1C}">
+                          <a14:useLocalDpi xmlns:a14="http://schemas.microsoft.com/office/drawing/2010/main" val="0"/>
+                        </a:ext>
+                      </a:extLst>
+                    </a:blip>
+                    <a:stretch>
+                      <a:fillRect/>
+                    </a:stretch>
+                  </pic:blipFill>
+                  <pic:spPr>
+                    <a:xfrm>
+                      <a:off x="0" y="0"/>
+                      <a:ext cx="2664000" cy="1998000"/>
+                    </a:xfrm>
+                    <a:prstGeom prst="rect">
+                      <a:avLst/>
+                    </a:prstGeom>
+                  </pic:spPr>
+                </pic:pic>
+              </a:graphicData>
+            </a:graphic>
+          </wp:inline>
+        </w:drawing>
+      </w:r>
+    </w:p>
+    <w:p>
+      <w:pPr>
+        <w:pStyle w:val="Caption"/>
+      </w:pPr>
+      <w:bookmarkStart w:id="6" w:name="_Ref80622419"/>
+      <w:r>
+        <w:t xml:space="preserve">Figure </w:t>
+      </w:r>
+      <w:r>
+        <w:fldChar w:fldCharType="begin"/>
+      </w:r>
+      <w:r>
+        <w:instrText xml:space="preserve"> SEQ Figure \* ARABIC </w:instrText>
+      </w:r>
+      <w:r>
+        <w:fldChar w:fldCharType="separate"/>
+      </w:r>
+      <w:r>
+        <w:rPr>
+          <w:noProof/>
+        </w:rPr>
+        <w:t>1</w:t>
+      </w:r>
+      <w:r>
+        <w:fldChar w:fldCharType="end"/>
+      </w:r>
+      <w:bookmarkEnd w:id="6"/>
+      <w:r>
+        <w:t>. The SPCA (left) and DAPCA (right) for the same dataset</w:t>
+      </w:r>
+    </w:p>
+    <w:p>
+      <w:pPr>
+        <w:pStyle w:val="Heading2"/>
+      </w:pPr>
+      <w:r>
+        <w:t>Variation of repulsion</w:t>
+      </w:r>
+    </w:p>
+    <w:p>
+      <w:pPr>
+        <w:pStyle w:val="Caption"/>
+      </w:pPr>
+      <w:r>
+        <w:rPr>
+          <w:noProof/>
+          <w:lang w:eastAsia="en-GB"/>
+        </w:rPr>
+        <w:drawing>
+          <wp:inline distT="0" distB="0" distL="0" distR="0">
+            <wp:extent cx="2664000" cy="1998000"/>
+            <wp:effectExtent l="0" t="0" r="3175" b="2540"/>
+            <wp:docPr id="3" name="Picture 3"/>
+            <wp:cNvGraphicFramePr>
+              <a:graphicFrameLocks xmlns:a="http://schemas.openxmlformats.org/drawingml/2006/main" noChangeAspect="1"/>
+            </wp:cNvGraphicFramePr>
+            <a:graphic xmlns:a="http://schemas.openxmlformats.org/drawingml/2006/main">
+              <a:graphicData uri="http://schemas.openxmlformats.org/drawingml/2006/picture">
+                <pic:pic xmlns:pic="http://schemas.openxmlformats.org/drawingml/2006/picture">
+                  <pic:nvPicPr>
+                    <pic:cNvPr id="3" name="DAPCA_alpha_1.00.png"/>
+                    <pic:cNvPicPr/>
+                  </pic:nvPicPr>
+                  <pic:blipFill>
+                    <a:blip r:embed="rId8" cstate="print">
+                      <a:extLst>
+                        <a:ext uri="{28A0092B-C50C-407E-A947-70E740481C1C}">
+                          <a14:useLocalDpi xmlns:a14="http://schemas.microsoft.com/office/drawing/2010/main" val="0"/>
+                        </a:ext>
+                      </a:extLst>
+                    </a:blip>
+                    <a:stretch>
+                      <a:fillRect/>
+                    </a:stretch>
+                  </pic:blipFill>
+                  <pic:spPr>
+                    <a:xfrm>
+                      <a:off x="0" y="0"/>
+                      <a:ext cx="2664000" cy="1998000"/>
+                    </a:xfrm>
+                    <a:prstGeom prst="rect">
+                      <a:avLst/>
+                    </a:prstGeom>
+                  </pic:spPr>
+                </pic:pic>
+              </a:graphicData>
+            </a:graphic>
+          </wp:inline>
+        </w:drawing>
+      </w:r>
+      <w:r>
+        <w:rPr>
+          <w:noProof/>
+          <w:lang w:eastAsia="en-GB"/>
+        </w:rPr>
+        <w:drawing>
+          <wp:inline distT="0" distB="0" distL="0" distR="0">
+            <wp:extent cx="2664000" cy="1998000"/>
+            <wp:effectExtent l="0" t="0" r="3175" b="2540"/>
+            <wp:docPr id="4" name="Picture 4"/>
+            <wp:cNvGraphicFramePr>
+              <a:graphicFrameLocks xmlns:a="http://schemas.openxmlformats.org/drawingml/2006/main" noChangeAspect="1"/>
+            </wp:cNvGraphicFramePr>
+            <a:graphic xmlns:a="http://schemas.openxmlformats.org/drawingml/2006/main">
+              <a:graphicData uri="http://schemas.openxmlformats.org/drawingml/2006/picture">
+                <pic:pic xmlns:pic="http://schemas.openxmlformats.org/drawingml/2006/picture">
+                  <pic:nvPicPr>
+                    <pic:cNvPr id="4" name="DAPCA_alpha_1.00_delta_[0.10,0.20,5.00].png"/>
+                    <pic:cNvPicPr/>
+                  </pic:nvPicPr>
+                  <pic:blipFill>
+                    <a:blip r:embed="rId9" cstate="print">
+                      <a:extLst>
+                        <a:ext uri="{28A0092B-C50C-407E-A947-70E740481C1C}">
+                          <a14:useLocalDpi xmlns:a14="http://schemas.microsoft.com/office/drawing/2010/main" val="0"/>
+                        </a:ext>
+                      </a:extLst>
+                    </a:blip>
+                    <a:stretch>
+                      <a:fillRect/>
+                    </a:stretch>
+                  </pic:blipFill>
+                  <pic:spPr>
+                    <a:xfrm>
+                      <a:off x="0" y="0"/>
+                      <a:ext cx="2664000" cy="1998000"/>
+                    </a:xfrm>
+                    <a:prstGeom prst="rect">
+                      <a:avLst/>
+                    </a:prstGeom>
+                  </pic:spPr>
+                </pic:pic>
+              </a:graphicData>
+            </a:graphic>
+          </wp:inline>
+        </w:drawing>
+      </w:r>
+    </w:p>
+    <w:p>
+      <w:pPr>
+        <w:pStyle w:val="Caption"/>
+      </w:pPr>
+      <w:r>
+        <w:t xml:space="preserve">Figure </w:t>
+      </w:r>
+      <w:r>
+        <w:fldChar w:fldCharType="begin"/>
+      </w:r>
+      <w:r>
+        <w:instrText xml:space="preserve"> SEQ Figure \* ARABIC </w:instrText>
+      </w:r>
+      <w:r>
+        <w:fldChar w:fldCharType="separate"/>
+      </w:r>
+      <w:r>
+        <w:rPr>
+          <w:noProof/>
+        </w:rPr>
+        <w:t>2</w:t>
+      </w:r>
+      <w:r>
+        <w:fldChar w:fldCharType="end"/>
+      </w:r>
+      <w:r>
+        <w:t xml:space="preserve">. DAPCA </w:t>
+      </w:r>
+      <w:r>
+        <w:t>with delta variation</w:t>
+      </w:r>
+    </w:p>
+    <w:p>
+      <w:pPr>
+        <w:spacing w:before="240"/>
+      </w:pPr>
+      <w:r>
+        <w:t>We can see difference in clouds but it is necessary to understand how to use this difference and what does it mean. I think that we should calculate weighted accuracies of Fisher’s discriminant (for example) with weights of error defined by delta. To discuss.</w:t>
+      </w:r>
+    </w:p>
+    <w:p>
+      <w:pPr>
+        <w:pStyle w:val="Heading2"/>
+      </w:pPr>
+      <w:r>
+        <w:t>Repulsion in Y</w:t>
+      </w:r>
+    </w:p>
+    <w:p>
+      <w:r>
+        <w:t xml:space="preserve">Since Y was very close to X (see </w:t>
+      </w:r>
+      <w:r>
+        <w:fldChar w:fldCharType="begin"/>
+      </w:r>
+      <w:r>
+        <w:instrText xml:space="preserve"> REF _Ref80627527 \h </w:instrText>
+      </w:r>
+      <w:r>
+        <w:fldChar w:fldCharType="separate"/>
+      </w:r>
+      <w:r>
+        <w:t xml:space="preserve">Figure </w:t>
+      </w:r>
+      <w:r>
+        <w:rPr>
+          <w:noProof/>
+        </w:rPr>
+        <w:t>3</w:t>
+      </w:r>
+      <w:r>
+        <w:fldChar w:fldCharType="end"/>
+      </w:r>
+      <w:r>
+        <w:t>) I added shift (-5, -5) to Y.</w:t>
+      </w:r>
+    </w:p>
+    <w:p>
+      <w:pPr>
+        <w:pStyle w:val="Caption"/>
+      </w:pPr>
+      <w:r>
+        <w:rPr>
+          <w:noProof/>
+          <w:lang w:eastAsia="en-GB"/>
+        </w:rPr>
+        <w:drawing>
+          <wp:inline distT="0" distB="0" distL="0" distR="0">
+            <wp:extent cx="2664000" cy="1998000"/>
+            <wp:effectExtent l="0" t="0" r="3175" b="2540"/>
+            <wp:docPr id="6" name="Picture 6"/>
+            <wp:cNvGraphicFramePr>
+              <a:graphicFrameLocks xmlns:a="http://schemas.openxmlformats.org/drawingml/2006/main" noChangeAspect="1"/>
+            </wp:cNvGraphicFramePr>
+            <a:graphic xmlns:a="http://schemas.openxmlformats.org/drawingml/2006/main">
+              <a:graphicData uri="http://schemas.openxmlformats.org/drawingml/2006/picture">
+                <pic:pic xmlns:pic="http://schemas.openxmlformats.org/drawingml/2006/picture">
+                  <pic:nvPicPr>
+                    <pic:cNvPr id="6" name="DAPCA Y without DA, alpha 1.00.png"/>
+                    <pic:cNvPicPr/>
+                  </pic:nvPicPr>
+                  <pic:blipFill>
+                    <a:blip r:embed="rId10" cstate="print">
+                      <a:extLst>
+                        <a:ext uri="{28A0092B-C50C-407E-A947-70E740481C1C}">
+                          <a14:useLocalDpi xmlns:a14="http://schemas.microsoft.com/office/drawing/2010/main" val="0"/>
+                        </a:ext>
+                      </a:extLst>
+                    </a:blip>
+                    <a:stretch>
+                      <a:fillRect/>
+                    </a:stretch>
+                  </pic:blipFill>
+                  <pic:spPr>
+                    <a:xfrm>
+                      <a:off x="0" y="0"/>
+                      <a:ext cx="2664000" cy="1998000"/>
+                    </a:xfrm>
+                    <a:prstGeom prst="rect">
+                      <a:avLst/>
+                    </a:prstGeom>
+                  </pic:spPr>
+                </pic:pic>
+              </a:graphicData>
+            </a:graphic>
+          </wp:inline>
+        </w:drawing>
+      </w:r>
+      <w:r>
+        <w:rPr>
+          <w:noProof/>
+          <w:lang w:eastAsia="en-GB"/>
+        </w:rPr>
+        <w:drawing>
+          <wp:inline distT="0" distB="0" distL="0" distR="0">
+            <wp:extent cx="2664000" cy="1998000"/>
+            <wp:effectExtent l="0" t="0" r="3175" b="2540"/>
+            <wp:docPr id="7" name="Picture 7"/>
+            <wp:cNvGraphicFramePr>
+              <a:graphicFrameLocks xmlns:a="http://schemas.openxmlformats.org/drawingml/2006/main" noChangeAspect="1"/>
+            </wp:cNvGraphicFramePr>
+            <a:graphic xmlns:a="http://schemas.openxmlformats.org/drawingml/2006/main">
+              <a:graphicData uri="http://schemas.openxmlformats.org/drawingml/2006/picture">
+                <pic:pic xmlns:pic="http://schemas.openxmlformats.org/drawingml/2006/picture">
+                  <pic:nvPicPr>
+                    <pic:cNvPr id="7" name="Centroids DAPCA Y without DA, alpha 1.00.png"/>
+                    <pic:cNvPicPr/>
+                  </pic:nvPicPr>
+                  <pic:blipFill>
+                    <a:blip r:embed="rId11" cstate="print">
+                      <a:extLst>
+                        <a:ext uri="{28A0092B-C50C-407E-A947-70E740481C1C}">
+                          <a14:useLocalDpi xmlns:a14="http://schemas.microsoft.com/office/drawing/2010/main" val="0"/>
+                        </a:ext>
+                      </a:extLst>
+                    </a:blip>
+                    <a:stretch>
+                      <a:fillRect/>
+                    </a:stretch>
+                  </pic:blipFill>
+                  <pic:spPr>
+                    <a:xfrm>
+                      <a:off x="0" y="0"/>
+                      <a:ext cx="2664000" cy="1998000"/>
+                    </a:xfrm>
+                    <a:prstGeom prst="rect">
+                      <a:avLst/>
+                    </a:prstGeom>
+                  </pic:spPr>
+                </pic:pic>
+              </a:graphicData>
+            </a:graphic>
+          </wp:inline>
+        </w:drawing>
+      </w:r>
+    </w:p>
+    <w:p>
+      <w:pPr>
+        <w:pStyle w:val="Caption"/>
+      </w:pPr>
+      <w:bookmarkStart w:id="7" w:name="_Ref80627527"/>
+      <w:r>
+        <w:t xml:space="preserve">Figure </w:t>
+      </w:r>
+      <w:r>
+        <w:fldChar w:fldCharType="begin"/>
+      </w:r>
+      <w:r>
+        <w:instrText xml:space="preserve"> SEQ Figure \* ARABIC </w:instrText>
+      </w:r>
+      <w:r>
+        <w:fldChar w:fldCharType="separate"/>
+      </w:r>
+      <w:r>
+        <w:rPr>
+          <w:noProof/>
+        </w:rPr>
+        <w:t>3</w:t>
+      </w:r>
+      <w:r>
+        <w:fldChar w:fldCharType="end"/>
+      </w:r>
+      <w:bookmarkEnd w:id="7"/>
+      <w:r>
+        <w:t>. X and Y (red) in SPCA</w:t>
+      </w:r>
+    </w:p>
+    <w:p>
+      <w:r>
+        <w:t>For shifted Y we have following figure (</w:t>
+      </w:r>
+      <w:r>
+        <w:fldChar w:fldCharType="begin"/>
+      </w:r>
+      <w:r>
+        <w:instrText xml:space="preserve"> REF _Ref80629191 \h </w:instrText>
+      </w:r>
+      <w:r>
+        <w:fldChar w:fldCharType="separate"/>
+      </w:r>
+      <w:r>
+        <w:t xml:space="preserve">Figure </w:t>
+      </w:r>
+      <w:r>
+        <w:rPr>
+          <w:noProof/>
+        </w:rPr>
+        <w:t>4</w:t>
+      </w:r>
+      <w:r>
+        <w:fldChar w:fldCharType="end"/>
+      </w:r>
+      <w:r>
+        <w:t>)</w:t>
+      </w:r>
+    </w:p>
+    <w:p>
+      <w:pPr>
+        <w:pStyle w:val="Caption"/>
+      </w:pPr>
+      <w:r>
+        <w:rPr>
+          <w:noProof/>
+          <w:lang w:eastAsia="en-GB"/>
+        </w:rPr>
+        <w:lastRenderedPageBreak/>
+        <w:drawing>
+          <wp:inline distT="0" distB="0" distL="0" distR="0">
+            <wp:extent cx="2664000" cy="1998000"/>
+            <wp:effectExtent l="0" t="0" r="3175" b="2540"/>
+            <wp:docPr id="8" name="Picture 8"/>
+            <wp:cNvGraphicFramePr>
+              <a:graphicFrameLocks xmlns:a="http://schemas.openxmlformats.org/drawingml/2006/main" noChangeAspect="1"/>
+            </wp:cNvGraphicFramePr>
+            <a:graphic xmlns:a="http://schemas.openxmlformats.org/drawingml/2006/main">
+              <a:graphicData uri="http://schemas.openxmlformats.org/drawingml/2006/picture">
+                <pic:pic xmlns:pic="http://schemas.openxmlformats.org/drawingml/2006/picture">
+                  <pic:nvPicPr>
+                    <pic:cNvPr id="8" name="DAPCA SY without Y in search, alpha 1.00.png"/>
+                    <pic:cNvPicPr/>
+                  </pic:nvPicPr>
+                  <pic:blipFill>
+                    <a:blip r:embed="rId12" cstate="print">
+                      <a:extLst>
+                        <a:ext uri="{28A0092B-C50C-407E-A947-70E740481C1C}">
+                          <a14:useLocalDpi xmlns:a14="http://schemas.microsoft.com/office/drawing/2010/main" val="0"/>
+                        </a:ext>
+                      </a:extLst>
+                    </a:blip>
+                    <a:stretch>
+                      <a:fillRect/>
+                    </a:stretch>
+                  </pic:blipFill>
+                  <pic:spPr>
+                    <a:xfrm>
+                      <a:off x="0" y="0"/>
+                      <a:ext cx="2664000" cy="1998000"/>
+                    </a:xfrm>
+                    <a:prstGeom prst="rect">
+                      <a:avLst/>
+                    </a:prstGeom>
+                  </pic:spPr>
+                </pic:pic>
+              </a:graphicData>
+            </a:graphic>
+          </wp:inline>
+        </w:drawing>
+      </w:r>
+      <w:r>
+        <w:rPr>
+          <w:noProof/>
+          <w:lang w:eastAsia="en-GB"/>
+        </w:rPr>
+        <w:drawing>
+          <wp:inline distT="0" distB="0" distL="0" distR="0">
+            <wp:extent cx="2664000" cy="1998000"/>
+            <wp:effectExtent l="0" t="0" r="3175" b="2540"/>
+            <wp:docPr id="10" name="Picture 10"/>
+            <wp:cNvGraphicFramePr>
+              <a:graphicFrameLocks xmlns:a="http://schemas.openxmlformats.org/drawingml/2006/main" noChangeAspect="1"/>
+            </wp:cNvGraphicFramePr>
+            <a:graphic xmlns:a="http://schemas.openxmlformats.org/drawingml/2006/main">
+              <a:graphicData uri="http://schemas.openxmlformats.org/drawingml/2006/picture">
+                <pic:pic xmlns:pic="http://schemas.openxmlformats.org/drawingml/2006/picture">
+                  <pic:nvPicPr>
+                    <pic:cNvPr id="10" name="DAPCA Y without DA, alpha 1.00 beta 0.90 gamma 0.00.png"/>
+                    <pic:cNvPicPr/>
+                  </pic:nvPicPr>
+                  <pic:blipFill>
+                    <a:blip r:embed="rId13" cstate="print">
+                      <a:extLst>
+                        <a:ext uri="{28A0092B-C50C-407E-A947-70E740481C1C}">
+                          <a14:useLocalDpi xmlns:a14="http://schemas.microsoft.com/office/drawing/2010/main" val="0"/>
+                        </a:ext>
+                      </a:extLst>
+                    </a:blip>
+                    <a:stretch>
+                      <a:fillRect/>
+                    </a:stretch>
+                  </pic:blipFill>
+                  <pic:spPr>
+                    <a:xfrm>
+                      <a:off x="0" y="0"/>
+                      <a:ext cx="2664000" cy="1998000"/>
+                    </a:xfrm>
+                    <a:prstGeom prst="rect">
+                      <a:avLst/>
+                    </a:prstGeom>
+                  </pic:spPr>
+                </pic:pic>
+              </a:graphicData>
+            </a:graphic>
+          </wp:inline>
+        </w:drawing>
+      </w:r>
+    </w:p>
+    <w:p>
+      <w:pPr>
+        <w:pStyle w:val="Caption"/>
+      </w:pPr>
+      <w:bookmarkStart w:id="8" w:name="_Ref80629191"/>
+      <w:r>
+        <w:t xml:space="preserve">Figure </w:t>
+      </w:r>
+      <w:r>
+        <w:fldChar w:fldCharType="begin"/>
+      </w:r>
+      <w:r>
+        <w:instrText xml:space="preserve"> SEQ Figure \* ARABIC </w:instrText>
+      </w:r>
+      <w:r>
+        <w:fldChar w:fldCharType="separate"/>
+      </w:r>
+      <w:r>
+        <w:rPr>
+          <w:noProof/>
+        </w:rPr>
+        <w:t>4</w:t>
+      </w:r>
+      <w:r>
+        <w:fldChar w:fldCharType="end"/>
+      </w:r>
+      <w:bookmarkEnd w:id="8"/>
+      <w:r>
+        <w:t xml:space="preserve">. X and shifted Y without Y in </w:t>
+      </w:r>
+      <w:proofErr w:type="spellStart"/>
+      <w:r>
+        <w:t>PCom</w:t>
+      </w:r>
+      <w:proofErr w:type="spellEnd"/>
+      <w:r>
+        <w:t xml:space="preserve"> search </w:t>
+      </w:r>
+      <w:r>
+        <w:t>(left)</w:t>
+      </w:r>
+      <w:r>
+        <w:t xml:space="preserve"> and with Y repulsion (right)</w:t>
+      </w:r>
+    </w:p>
+    <w:p>
+      <w:pPr>
+        <w:pStyle w:val="Caption"/>
+      </w:pPr>
+      <w:r>
+        <w:rPr>
+          <w:noProof/>
+          <w:lang w:eastAsia="en-GB"/>
+        </w:rPr>
+        <w:drawing>
+          <wp:inline distT="0" distB="0" distL="0" distR="0">
+            <wp:extent cx="2664000" cy="1998000"/>
+            <wp:effectExtent l="0" t="0" r="3175" b="2540"/>
+            <wp:docPr id="11" name="Picture 11"/>
+            <wp:cNvGraphicFramePr>
+              <a:graphicFrameLocks xmlns:a="http://schemas.openxmlformats.org/drawingml/2006/main" noChangeAspect="1"/>
+            </wp:cNvGraphicFramePr>
+            <a:graphic xmlns:a="http://schemas.openxmlformats.org/drawingml/2006/main">
+              <a:graphicData uri="http://schemas.openxmlformats.org/drawingml/2006/picture">
+                <pic:pic xmlns:pic="http://schemas.openxmlformats.org/drawingml/2006/picture">
+                  <pic:nvPicPr>
+                    <pic:cNvPr id="11" name="DAPCA Y without DA, alpha 1.00 beta 0.50 gamma 0.00.png"/>
+                    <pic:cNvPicPr/>
+                  </pic:nvPicPr>
+                  <pic:blipFill>
+                    <a:blip r:embed="rId14" cstate="print">
+                      <a:extLst>
+                        <a:ext uri="{28A0092B-C50C-407E-A947-70E740481C1C}">
+                          <a14:useLocalDpi xmlns:a14="http://schemas.microsoft.com/office/drawing/2010/main" val="0"/>
+                        </a:ext>
+                      </a:extLst>
+                    </a:blip>
+                    <a:stretch>
+                      <a:fillRect/>
+                    </a:stretch>
+                  </pic:blipFill>
+                  <pic:spPr>
+                    <a:xfrm>
+                      <a:off x="0" y="0"/>
+                      <a:ext cx="2664000" cy="1998000"/>
+                    </a:xfrm>
+                    <a:prstGeom prst="rect">
+                      <a:avLst/>
+                    </a:prstGeom>
+                  </pic:spPr>
+                </pic:pic>
+              </a:graphicData>
+            </a:graphic>
+          </wp:inline>
+        </w:drawing>
+      </w:r>
+      <w:r>
+        <w:rPr>
+          <w:noProof/>
+          <w:lang w:eastAsia="en-GB"/>
+        </w:rPr>
+        <w:drawing>
+          <wp:inline distT="0" distB="0" distL="0" distR="0">
+            <wp:extent cx="2664000" cy="1998000"/>
+            <wp:effectExtent l="0" t="0" r="3175" b="2540"/>
+            <wp:docPr id="12" name="Picture 12"/>
+            <wp:cNvGraphicFramePr>
+              <a:graphicFrameLocks xmlns:a="http://schemas.openxmlformats.org/drawingml/2006/main" noChangeAspect="1"/>
+            </wp:cNvGraphicFramePr>
+            <a:graphic xmlns:a="http://schemas.openxmlformats.org/drawingml/2006/main">
+              <a:graphicData uri="http://schemas.openxmlformats.org/drawingml/2006/picture">
+                <pic:pic xmlns:pic="http://schemas.openxmlformats.org/drawingml/2006/picture">
+                  <pic:nvPicPr>
+                    <pic:cNvPr id="12" name="DAPCA Y without DA, alpha 1.00 beta 2.00 gamma 0.00.png"/>
+                    <pic:cNvPicPr/>
+                  </pic:nvPicPr>
+                  <pic:blipFill>
+                    <a:blip r:embed="rId15" cstate="print">
+                      <a:extLst>
+                        <a:ext uri="{28A0092B-C50C-407E-A947-70E740481C1C}">
+                          <a14:useLocalDpi xmlns:a14="http://schemas.microsoft.com/office/drawing/2010/main" val="0"/>
+                        </a:ext>
+                      </a:extLst>
+                    </a:blip>
+                    <a:stretch>
+                      <a:fillRect/>
+                    </a:stretch>
+                  </pic:blipFill>
+                  <pic:spPr>
+                    <a:xfrm>
+                      <a:off x="0" y="0"/>
+                      <a:ext cx="2664000" cy="1998000"/>
+                    </a:xfrm>
+                    <a:prstGeom prst="rect">
+                      <a:avLst/>
+                    </a:prstGeom>
+                  </pic:spPr>
+                </pic:pic>
+              </a:graphicData>
+            </a:graphic>
+          </wp:inline>
+        </w:drawing>
+      </w:r>
+    </w:p>
+    <w:p>
+      <w:pPr>
+        <w:pStyle w:val="Caption"/>
+      </w:pPr>
+      <w:r>
+        <w:t xml:space="preserve">Figure </w:t>
+      </w:r>
+      <w:r>
+        <w:fldChar w:fldCharType="begin"/>
+      </w:r>
+      <w:r>
+        <w:instrText xml:space="preserve"> SEQ Figure \* ARABIC </w:instrText>
+      </w:r>
+      <w:r>
+        <w:fldChar w:fldCharType="separate"/>
+      </w:r>
+      <w:r>
+        <w:rPr>
+          <w:noProof/>
+        </w:rPr>
+        <w:t>5</w:t>
+      </w:r>
+      <w:r>
+        <w:fldChar w:fldCharType="end"/>
+      </w:r>
+      <w:r>
+        <w:t xml:space="preserve">. </w:t>
+      </w:r>
+      <w:r>
+        <w:t xml:space="preserve">Influence of </w:t>
+      </w:r>
+      <w:r>
+        <w:t xml:space="preserve">Y </w:t>
+      </w:r>
+      <w:r>
+        <w:t>repulsion (beta) for Y repulsion only</w:t>
+      </w:r>
+    </w:p>
+    <w:p>
+      <w:pPr>
+        <w:pStyle w:val="Caption"/>
+      </w:pPr>
+      <w:r>
+        <w:rPr>
+          <w:noProof/>
+          <w:lang w:eastAsia="en-GB"/>
+        </w:rPr>
+        <w:drawing>
+          <wp:inline distT="0" distB="0" distL="0" distR="0">
+            <wp:extent cx="2664000" cy="1998000"/>
+            <wp:effectExtent l="0" t="0" r="3175" b="2540"/>
+            <wp:docPr id="13" name="Picture 13"/>
+            <wp:cNvGraphicFramePr>
+              <a:graphicFrameLocks xmlns:a="http://schemas.openxmlformats.org/drawingml/2006/main" noChangeAspect="1"/>
+            </wp:cNvGraphicFramePr>
+            <a:graphic xmlns:a="http://schemas.openxmlformats.org/drawingml/2006/main">
+              <a:graphicData uri="http://schemas.openxmlformats.org/drawingml/2006/picture">
+                <pic:pic xmlns:pic="http://schemas.openxmlformats.org/drawingml/2006/picture">
+                  <pic:nvPicPr>
+                    <pic:cNvPr id="13" name="DAPCA Y without DA, alpha 1.00 beta 5.00 gamma 0.00.png"/>
+                    <pic:cNvPicPr/>
+                  </pic:nvPicPr>
+                  <pic:blipFill>
+                    <a:blip r:embed="rId16" cstate="print">
+                      <a:extLst>
+                        <a:ext uri="{28A0092B-C50C-407E-A947-70E740481C1C}">
+                          <a14:useLocalDpi xmlns:a14="http://schemas.microsoft.com/office/drawing/2010/main" val="0"/>
+                        </a:ext>
+                      </a:extLst>
+                    </a:blip>
+                    <a:stretch>
+                      <a:fillRect/>
+                    </a:stretch>
+                  </pic:blipFill>
+                  <pic:spPr>
+                    <a:xfrm>
+                      <a:off x="0" y="0"/>
+                      <a:ext cx="2664000" cy="1998000"/>
+                    </a:xfrm>
+                    <a:prstGeom prst="rect">
+                      <a:avLst/>
+                    </a:prstGeom>
+                  </pic:spPr>
+                </pic:pic>
+              </a:graphicData>
+            </a:graphic>
+          </wp:inline>
+        </w:drawing>
+      </w:r>
+      <w:r>
+        <w:rPr>
+          <w:noProof/>
+          <w:lang w:eastAsia="en-GB"/>
+        </w:rPr>
+        <w:drawing>
+          <wp:inline distT="0" distB="0" distL="0" distR="0">
+            <wp:extent cx="2664000" cy="1998000"/>
+            <wp:effectExtent l="0" t="0" r="3175" b="2540"/>
+            <wp:docPr id="14" name="Picture 14"/>
+            <wp:cNvGraphicFramePr>
+              <a:graphicFrameLocks xmlns:a="http://schemas.openxmlformats.org/drawingml/2006/main" noChangeAspect="1"/>
+            </wp:cNvGraphicFramePr>
+            <a:graphic xmlns:a="http://schemas.openxmlformats.org/drawingml/2006/main">
+              <a:graphicData uri="http://schemas.openxmlformats.org/drawingml/2006/picture">
+                <pic:pic xmlns:pic="http://schemas.openxmlformats.org/drawingml/2006/picture">
+                  <pic:nvPicPr>
+                    <pic:cNvPr id="14" name="DAPCA Y without DA, alpha 1.00 beta 20.00 gamma 0.00.png"/>
+                    <pic:cNvPicPr/>
+                  </pic:nvPicPr>
+                  <pic:blipFill>
+                    <a:blip r:embed="rId17" cstate="print">
+                      <a:extLst>
+                        <a:ext uri="{28A0092B-C50C-407E-A947-70E740481C1C}">
+                          <a14:useLocalDpi xmlns:a14="http://schemas.microsoft.com/office/drawing/2010/main" val="0"/>
+                        </a:ext>
+                      </a:extLst>
+                    </a:blip>
+                    <a:stretch>
+                      <a:fillRect/>
+                    </a:stretch>
+                  </pic:blipFill>
+                  <pic:spPr>
+                    <a:xfrm>
+                      <a:off x="0" y="0"/>
+                      <a:ext cx="2664000" cy="1998000"/>
+                    </a:xfrm>
+                    <a:prstGeom prst="rect">
+                      <a:avLst/>
+                    </a:prstGeom>
+                  </pic:spPr>
+                </pic:pic>
+              </a:graphicData>
+            </a:graphic>
+          </wp:inline>
+        </w:drawing>
+      </w:r>
+    </w:p>
+    <w:p>
+      <w:pPr>
+        <w:pStyle w:val="Caption"/>
+      </w:pPr>
+      <w:r>
+        <w:t xml:space="preserve">Figure </w:t>
+      </w:r>
+      <w:r>
+        <w:fldChar w:fldCharType="begin"/>
+      </w:r>
+      <w:r>
+        <w:instrText xml:space="preserve"> SEQ Figure \* ARABIC </w:instrText>
+      </w:r>
+      <w:r>
+        <w:fldChar w:fldCharType="separate"/>
+      </w:r>
+      <w:r>
+        <w:rPr>
+          <w:noProof/>
+        </w:rPr>
+        <w:t>6</w:t>
+      </w:r>
+      <w:r>
+        <w:fldChar w:fldCharType="end"/>
+      </w:r>
+      <w:r>
+        <w:t>. Influence of Y repulsion (beta) for Y repulsion only</w:t>
+      </w:r>
+    </w:p>
+    <w:p>
+      <w:pPr>
+        <w:pStyle w:val="Heading2"/>
+      </w:pPr>
+      <w:r>
+        <w:t>Attraction of Y to X</w:t>
+      </w:r>
+    </w:p>
+    <w:p>
+      <w:pPr>
+        <w:rPr>
+          <w:rFonts w:eastAsiaTheme="minorEastAsia"/>
+        </w:rPr>
+      </w:pPr>
+      <w:r>
+        <w:t xml:space="preserve">For this study we fixed </w:t>
+      </w:r>
+      <m:oMath>
+        <m:r>
+          <w:rPr>
+            <w:rFonts w:ascii="Cambria Math" w:hAnsi="Cambria Math"/>
+          </w:rPr>
+          <m:t>β=0.5</m:t>
+        </m:r>
+      </m:oMath>
+      <w:r>
+        <w:rPr>
+          <w:rFonts w:eastAsiaTheme="minorEastAsia"/>
+        </w:rPr>
+        <w:t xml:space="preserve"> and variate </w:t>
+      </w:r>
+      <m:oMath>
+        <m:r>
+          <w:rPr>
+            <w:rFonts w:ascii="Cambria Math" w:eastAsiaTheme="minorEastAsia" w:hAnsi="Cambria Math"/>
+          </w:rPr>
+          <m:t>γ</m:t>
+        </m:r>
+      </m:oMath>
+      <w:r>
+        <w:rPr>
+          <w:rFonts w:eastAsiaTheme="minorEastAsia"/>
+        </w:rPr>
+        <w:t xml:space="preserve"> and number of NN.</w:t>
+      </w:r>
+    </w:p>
+    <w:p>
+      <w:pPr>
+        <w:pStyle w:val="Caption"/>
+        <w:spacing w:before="240"/>
+      </w:pPr>
+      <w:r>
+        <w:rPr>
+          <w:noProof/>
+          <w:lang w:eastAsia="en-GB"/>
+        </w:rPr>
+        <w:drawing>
+          <wp:inline distT="0" distB="0" distL="0" distR="0">
+            <wp:extent cx="1764000" cy="1321200"/>
+            <wp:effectExtent l="0" t="0" r="8255" b="0"/>
+            <wp:docPr id="15" name="Picture 15"/>
+            <wp:cNvGraphicFramePr>
+              <a:graphicFrameLocks xmlns:a="http://schemas.openxmlformats.org/drawingml/2006/main" noChangeAspect="1"/>
+            </wp:cNvGraphicFramePr>
+            <a:graphic xmlns:a="http://schemas.openxmlformats.org/drawingml/2006/main">
+              <a:graphicData uri="http://schemas.openxmlformats.org/drawingml/2006/picture">
+                <pic:pic xmlns:pic="http://schemas.openxmlformats.org/drawingml/2006/picture">
+                  <pic:nvPicPr>
+                    <pic:cNvPr id="15" name="DAPCA Y without DA, alpha 1.00 beta 0.50 gamma 0.10 iter 1 nNN 1.png"/>
+                    <pic:cNvPicPr/>
+                  </pic:nvPicPr>
+                  <pic:blipFill>
+                    <a:blip r:embed="rId18" cstate="print">
+                      <a:extLst>
+                        <a:ext uri="{28A0092B-C50C-407E-A947-70E740481C1C}">
+                          <a14:useLocalDpi xmlns:a14="http://schemas.microsoft.com/office/drawing/2010/main" val="0"/>
+                        </a:ext>
+                      </a:extLst>
+                    </a:blip>
+                    <a:stretch>
+                      <a:fillRect/>
+                    </a:stretch>
+                  </pic:blipFill>
+                  <pic:spPr>
+                    <a:xfrm>
+                      <a:off x="0" y="0"/>
+                      <a:ext cx="1764000" cy="1321200"/>
+                    </a:xfrm>
+                    <a:prstGeom prst="rect">
+                      <a:avLst/>
+                    </a:prstGeom>
+                  </pic:spPr>
+                </pic:pic>
+              </a:graphicData>
+            </a:graphic>
+          </wp:inline>
+        </w:drawing>
+      </w:r>
+      <w:r>
+        <w:rPr>
+          <w:noProof/>
+          <w:lang w:eastAsia="en-GB"/>
+        </w:rPr>
+        <w:drawing>
+          <wp:inline distT="0" distB="0" distL="0" distR="0">
+            <wp:extent cx="1764000" cy="1321200"/>
+            <wp:effectExtent l="0" t="0" r="8255" b="0"/>
+            <wp:docPr id="16" name="Picture 16"/>
+            <wp:cNvGraphicFramePr>
+              <a:graphicFrameLocks xmlns:a="http://schemas.openxmlformats.org/drawingml/2006/main" noChangeAspect="1"/>
+            </wp:cNvGraphicFramePr>
+            <a:graphic xmlns:a="http://schemas.openxmlformats.org/drawingml/2006/main">
+              <a:graphicData uri="http://schemas.openxmlformats.org/drawingml/2006/picture">
+                <pic:pic xmlns:pic="http://schemas.openxmlformats.org/drawingml/2006/picture">
+                  <pic:nvPicPr>
+                    <pic:cNvPr id="16" name="DAPCA Y without DA, alpha 1.00 beta 0.50 gamma 0.10 iter 2 nNN 1.png"/>
+                    <pic:cNvPicPr/>
+                  </pic:nvPicPr>
+                  <pic:blipFill>
+                    <a:blip r:embed="rId19" cstate="print">
+                      <a:extLst>
+                        <a:ext uri="{28A0092B-C50C-407E-A947-70E740481C1C}">
+                          <a14:useLocalDpi xmlns:a14="http://schemas.microsoft.com/office/drawing/2010/main" val="0"/>
+                        </a:ext>
+                      </a:extLst>
+                    </a:blip>
+                    <a:stretch>
+                      <a:fillRect/>
+                    </a:stretch>
+                  </pic:blipFill>
+                  <pic:spPr>
+                    <a:xfrm>
+                      <a:off x="0" y="0"/>
+                      <a:ext cx="1764000" cy="1321200"/>
+                    </a:xfrm>
+                    <a:prstGeom prst="rect">
+                      <a:avLst/>
+                    </a:prstGeom>
+                  </pic:spPr>
+                </pic:pic>
+              </a:graphicData>
+            </a:graphic>
+          </wp:inline>
+        </w:drawing>
+      </w:r>
+      <w:r>
+        <w:rPr>
+          <w:noProof/>
+          <w:lang w:eastAsia="en-GB"/>
+        </w:rPr>
+        <w:drawing>
+          <wp:inline distT="0" distB="0" distL="0" distR="0">
+            <wp:extent cx="1764000" cy="1321200"/>
+            <wp:effectExtent l="0" t="0" r="8255" b="0"/>
+            <wp:docPr id="17" name="Picture 17"/>
+            <wp:cNvGraphicFramePr>
+              <a:graphicFrameLocks xmlns:a="http://schemas.openxmlformats.org/drawingml/2006/main" noChangeAspect="1"/>
+            </wp:cNvGraphicFramePr>
+            <a:graphic xmlns:a="http://schemas.openxmlformats.org/drawingml/2006/main">
+              <a:graphicData uri="http://schemas.openxmlformats.org/drawingml/2006/picture">
+                <pic:pic xmlns:pic="http://schemas.openxmlformats.org/drawingml/2006/picture">
+                  <pic:nvPicPr>
+                    <pic:cNvPr id="17" name="DAPCA Y without DA, alpha 1.00 beta 0.50 gamma 0.10 iter 3 nNN 1.png"/>
+                    <pic:cNvPicPr/>
+                  </pic:nvPicPr>
+                  <pic:blipFill>
+                    <a:blip r:embed="rId20" cstate="print">
+                      <a:extLst>
+                        <a:ext uri="{28A0092B-C50C-407E-A947-70E740481C1C}">
+                          <a14:useLocalDpi xmlns:a14="http://schemas.microsoft.com/office/drawing/2010/main" val="0"/>
+                        </a:ext>
+                      </a:extLst>
+                    </a:blip>
+                    <a:stretch>
+                      <a:fillRect/>
+                    </a:stretch>
+                  </pic:blipFill>
+                  <pic:spPr>
+                    <a:xfrm>
+                      <a:off x="0" y="0"/>
+                      <a:ext cx="1764000" cy="1321200"/>
+                    </a:xfrm>
+                    <a:prstGeom prst="rect">
+                      <a:avLst/>
+                    </a:prstGeom>
+                  </pic:spPr>
+                </pic:pic>
+              </a:graphicData>
+            </a:graphic>
+          </wp:inline>
+        </w:drawing>
+      </w:r>
+    </w:p>
+    <w:p>
+      <w:pPr>
+        <w:pStyle w:val="Caption"/>
+      </w:pPr>
+      <w:bookmarkStart w:id="9" w:name="_Ref80637207"/>
+      <w:r>
+        <w:t xml:space="preserve">Figure </w:t>
+      </w:r>
+      <w:r>
+        <w:fldChar w:fldCharType="begin"/>
+      </w:r>
+      <w:r>
+        <w:instrText xml:space="preserve"> SEQ Figure \* ARABIC </w:instrText>
+      </w:r>
+      <w:r>
+        <w:fldChar w:fldCharType="separate"/>
+      </w:r>
+      <w:r>
+        <w:rPr>
+          <w:noProof/>
+        </w:rPr>
+        <w:t>7</w:t>
+      </w:r>
+      <w:r>
+        <w:fldChar w:fldCharType="end"/>
+      </w:r>
+      <w:bookmarkEnd w:id="9"/>
+      <w:r>
+        <w:t xml:space="preserve">. </w:t>
+      </w:r>
+      <w:r>
+        <w:t>Changes results iteration to iteration</w:t>
+      </w:r>
+    </w:p>
+    <w:p>
+      <w:pPr>
+        <w:spacing w:before="240"/>
+      </w:pPr>
+      <w:r>
+        <w:lastRenderedPageBreak/>
+        <w:fldChar w:fldCharType="begin"/>
+      </w:r>
+      <w:r>
+        <w:instrText xml:space="preserve"> REF _Ref80637207 \h </w:instrText>
+      </w:r>
+      <w:r>
+        <w:fldChar w:fldCharType="separate"/>
+      </w:r>
+      <w:r>
+        <w:t xml:space="preserve">Figure </w:t>
+      </w:r>
+      <w:r>
+        <w:rPr>
+          <w:noProof/>
+        </w:rPr>
+        <w:t>7</w:t>
+      </w:r>
+      <w:r>
+        <w:fldChar w:fldCharType="end"/>
+      </w:r>
+      <w:r>
+        <w:t xml:space="preserve"> shows almost the same images but there are some differences. To check differences we calculated angles between </w:t>
+      </w:r>
+      <w:proofErr w:type="spellStart"/>
+      <w:r>
+        <w:t>PComs</w:t>
+      </w:r>
+      <w:proofErr w:type="spellEnd"/>
+      <w:r>
+        <w:t xml:space="preserve"> and distances between centroids of X and Y. Results are presented in </w:t>
+      </w:r>
+      <w:r>
+        <w:fldChar w:fldCharType="begin"/>
+      </w:r>
+      <w:r>
+        <w:instrText xml:space="preserve"> REF _Ref80638472 \h </w:instrText>
+      </w:r>
+      <w:r>
+        <w:fldChar w:fldCharType="separate"/>
+      </w:r>
+      <w:r>
+        <w:t xml:space="preserve">Table </w:t>
+      </w:r>
+      <w:r>
+        <w:rPr>
+          <w:noProof/>
+        </w:rPr>
+        <w:t>1</w:t>
+      </w:r>
+      <w:r>
+        <w:fldChar w:fldCharType="end"/>
+      </w:r>
+      <w:r>
+        <w:t>. We can see that almost nothing changes.</w:t>
+      </w:r>
+    </w:p>
+    <w:p>
+      <w:pPr>
+        <w:pStyle w:val="Caption"/>
+        <w:spacing w:before="240"/>
+      </w:pPr>
+      <w:bookmarkStart w:id="10" w:name="_Ref80638472"/>
+      <w:r>
+        <w:t xml:space="preserve">Table </w:t>
+      </w:r>
+      <w:r>
+        <w:fldChar w:fldCharType="begin"/>
+      </w:r>
+      <w:r>
+        <w:instrText xml:space="preserve"> SEQ Table \* ARABIC </w:instrText>
+      </w:r>
+      <w:r>
+        <w:fldChar w:fldCharType="separate"/>
+      </w:r>
+      <w:r>
+        <w:rPr>
+          <w:noProof/>
+        </w:rPr>
+        <w:t>1</w:t>
+      </w:r>
+      <w:r>
+        <w:fldChar w:fldCharType="end"/>
+      </w:r>
+      <w:bookmarkEnd w:id="10"/>
+      <w:r>
+        <w:t xml:space="preserve">. Comparison of three sets of </w:t>
+      </w:r>
+      <w:proofErr w:type="spellStart"/>
+      <w:r>
+        <w:t>PComs</w:t>
+      </w:r>
+      <w:proofErr w:type="spellEnd"/>
+    </w:p>
+    <w:tbl>
+      <w:tblPr>
+        <w:tblW w:w="8331" w:type="dxa"/>
+        <w:tblBorders>
+          <w:top w:val="single" w:sz="4" w:space="0" w:color="auto"/>
+          <w:left w:val="single" w:sz="4" w:space="0" w:color="auto"/>
+          <w:bottom w:val="single" w:sz="4" w:space="0" w:color="auto"/>
+          <w:right w:val="single" w:sz="4" w:space="0" w:color="auto"/>
+          <w:insideH w:val="single" w:sz="4" w:space="0" w:color="auto"/>
+          <w:insideV w:val="single" w:sz="4" w:space="0" w:color="auto"/>
+        </w:tblBorders>
+        <w:tblLook w:val="04A0" w:firstRow="1" w:lastRow="0" w:firstColumn="1" w:lastColumn="0" w:noHBand="0" w:noVBand="1"/>
+      </w:tblPr>
+      <w:tblGrid>
+        <w:gridCol w:w="960"/>
+        <w:gridCol w:w="1053"/>
+        <w:gridCol w:w="1053"/>
+        <w:gridCol w:w="1053"/>
+        <w:gridCol w:w="1053"/>
+        <w:gridCol w:w="1053"/>
+        <w:gridCol w:w="1053"/>
+        <w:gridCol w:w="1053"/>
+      </w:tblGrid>
+      <w:tr>
+        <w:trPr>
+          <w:trHeight w:val="290"/>
+        </w:trPr>
+        <w:tc>
+          <w:tcPr>
+            <w:tcW w:w="960" w:type="dxa"/>
+            <w:shd w:val="clear" w:color="auto" w:fill="auto"/>
+            <w:noWrap/>
+            <w:vAlign w:val="bottom"/>
+            <w:hideMark/>
+          </w:tcPr>
+          <w:p>
+            <w:pPr>
+              <w:ind w:firstLine="0"/>
+              <w:jc w:val="left"/>
+              <w:rPr>
+                <w:rFonts w:eastAsia="Times New Roman" w:cs="Times New Roman"/>
+                <w:sz w:val="20"/>
+                <w:szCs w:val="24"/>
+                <w:lang w:eastAsia="en-GB"/>
+              </w:rPr>
+            </w:pPr>
+          </w:p>
+        </w:tc>
+        <w:tc>
+          <w:tcPr>
+            <w:tcW w:w="3159" w:type="dxa"/>
+            <w:gridSpan w:val="3"/>
+            <w:shd w:val="clear" w:color="auto" w:fill="auto"/>
+            <w:noWrap/>
+            <w:vAlign w:val="bottom"/>
+            <w:hideMark/>
+          </w:tcPr>
+          <w:p>
+            <w:pPr>
+              <w:ind w:firstLine="0"/>
+              <w:jc w:val="center"/>
+              <w:rPr>
+                <w:rFonts w:ascii="Calibri" w:eastAsia="Times New Roman" w:hAnsi="Calibri" w:cs="Times New Roman"/>
+                <w:color w:val="000000"/>
+                <w:sz w:val="22"/>
+                <w:lang w:eastAsia="en-GB"/>
+              </w:rPr>
+            </w:pPr>
+            <w:proofErr w:type="spellStart"/>
+            <w:r>
+              <w:rPr>
+                <w:rFonts w:ascii="Calibri" w:eastAsia="Times New Roman" w:hAnsi="Calibri" w:cs="Times New Roman"/>
+                <w:color w:val="000000"/>
+                <w:sz w:val="22"/>
+                <w:lang w:eastAsia="en-GB"/>
+              </w:rPr>
+              <w:t>PCom</w:t>
+            </w:r>
+            <w:proofErr w:type="spellEnd"/>
+            <w:r>
+              <w:rPr>
+                <w:rFonts w:ascii="Calibri" w:eastAsia="Times New Roman" w:hAnsi="Calibri" w:cs="Times New Roman"/>
+                <w:color w:val="000000"/>
+                <w:sz w:val="22"/>
+                <w:lang w:eastAsia="en-GB"/>
+              </w:rPr>
+              <w:t xml:space="preserve"> 1</w:t>
+            </w:r>
+          </w:p>
+        </w:tc>
+        <w:tc>
+          <w:tcPr>
+            <w:tcW w:w="3159" w:type="dxa"/>
+            <w:gridSpan w:val="3"/>
+            <w:shd w:val="clear" w:color="auto" w:fill="auto"/>
+            <w:noWrap/>
+            <w:vAlign w:val="bottom"/>
+            <w:hideMark/>
+          </w:tcPr>
+          <w:p>
+            <w:pPr>
+              <w:ind w:firstLine="0"/>
+              <w:jc w:val="center"/>
+              <w:rPr>
+                <w:rFonts w:eastAsia="Times New Roman" w:cs="Times New Roman"/>
+                <w:sz w:val="20"/>
+                <w:szCs w:val="20"/>
+                <w:lang w:eastAsia="en-GB"/>
+              </w:rPr>
+            </w:pPr>
+            <w:proofErr w:type="spellStart"/>
+            <w:r>
+              <w:rPr>
+                <w:rFonts w:ascii="Calibri" w:eastAsia="Times New Roman" w:hAnsi="Calibri" w:cs="Times New Roman"/>
+                <w:color w:val="000000"/>
+                <w:sz w:val="22"/>
+                <w:lang w:eastAsia="en-GB"/>
+              </w:rPr>
+              <w:t>PCom</w:t>
+            </w:r>
+            <w:proofErr w:type="spellEnd"/>
+            <w:r>
+              <w:rPr>
+                <w:rFonts w:ascii="Calibri" w:eastAsia="Times New Roman" w:hAnsi="Calibri" w:cs="Times New Roman"/>
+                <w:color w:val="000000"/>
+                <w:sz w:val="22"/>
+                <w:lang w:eastAsia="en-GB"/>
+              </w:rPr>
+              <w:t xml:space="preserve"> 2</w:t>
+            </w:r>
+          </w:p>
+        </w:tc>
+        <w:tc>
+          <w:tcPr>
+            <w:tcW w:w="1053" w:type="dxa"/>
+            <w:shd w:val="clear" w:color="auto" w:fill="auto"/>
+            <w:noWrap/>
+            <w:vAlign w:val="bottom"/>
+            <w:hideMark/>
+          </w:tcPr>
+          <w:p>
+            <w:pPr>
+              <w:ind w:firstLine="0"/>
+              <w:jc w:val="left"/>
+              <w:rPr>
+                <w:rFonts w:ascii="Calibri" w:eastAsia="Times New Roman" w:hAnsi="Calibri" w:cs="Times New Roman"/>
+                <w:color w:val="000000"/>
+                <w:sz w:val="22"/>
+                <w:lang w:eastAsia="en-GB"/>
+              </w:rPr>
+            </w:pPr>
+            <m:oMathPara>
+              <m:oMath>
+                <m:sSub>
+                  <m:sSubPr>
+                    <m:ctrlPr>
+                      <w:rPr>
+                        <w:rFonts w:ascii="Cambria Math" w:eastAsia="Times New Roman" w:hAnsi="Cambria Math" w:cs="Times New Roman"/>
+                        <w:i/>
+                        <w:color w:val="000000"/>
+                        <w:sz w:val="22"/>
+                        <w:lang w:eastAsia="en-GB"/>
+                      </w:rPr>
+                    </m:ctrlPr>
+                  </m:sSubPr>
+                  <m:e>
+                    <m:r>
+                      <w:rPr>
+                        <w:rFonts w:ascii="Cambria Math" w:eastAsia="Times New Roman" w:hAnsi="Cambria Math" w:cs="Times New Roman"/>
+                        <w:color w:val="000000"/>
+                        <w:sz w:val="22"/>
+                        <w:lang w:eastAsia="en-GB"/>
+                      </w:rPr>
+                      <m:t>μ</m:t>
+                    </m:r>
+                  </m:e>
+                  <m:sub>
+                    <m:r>
+                      <w:rPr>
+                        <w:rFonts w:ascii="Cambria Math" w:eastAsia="Times New Roman" w:hAnsi="Cambria Math" w:cs="Times New Roman"/>
+                        <w:color w:val="000000"/>
+                        <w:sz w:val="22"/>
+                        <w:lang w:eastAsia="en-GB"/>
+                      </w:rPr>
+                      <m:t>X</m:t>
+                    </m:r>
+                  </m:sub>
+                </m:sSub>
+                <m:r>
+                  <w:rPr>
+                    <w:rFonts w:ascii="Cambria Math" w:eastAsia="Times New Roman" w:hAnsi="Cambria Math" w:cs="Times New Roman"/>
+                    <w:color w:val="000000"/>
+                    <w:sz w:val="22"/>
+                    <w:lang w:eastAsia="en-GB"/>
+                  </w:rPr>
+                  <m:t>-</m:t>
+                </m:r>
+                <m:sSub>
+                  <m:sSubPr>
+                    <m:ctrlPr>
+                      <w:rPr>
+                        <w:rFonts w:ascii="Cambria Math" w:eastAsia="Times New Roman" w:hAnsi="Cambria Math" w:cs="Times New Roman"/>
+                        <w:i/>
+                        <w:color w:val="000000"/>
+                        <w:sz w:val="22"/>
+                        <w:lang w:eastAsia="en-GB"/>
+                      </w:rPr>
+                    </m:ctrlPr>
+                  </m:sSubPr>
+                  <m:e>
+                    <m:r>
+                      <w:rPr>
+                        <w:rFonts w:ascii="Cambria Math" w:eastAsia="Times New Roman" w:hAnsi="Cambria Math" w:cs="Times New Roman"/>
+                        <w:color w:val="000000"/>
+                        <w:sz w:val="22"/>
+                        <w:lang w:eastAsia="en-GB"/>
+                      </w:rPr>
+                      <m:t>μ</m:t>
+                    </m:r>
+                  </m:e>
+                  <m:sub>
+                    <m:r>
+                      <w:rPr>
+                        <w:rFonts w:ascii="Cambria Math" w:eastAsia="Times New Roman" w:hAnsi="Cambria Math" w:cs="Times New Roman"/>
+                        <w:color w:val="000000"/>
+                        <w:sz w:val="22"/>
+                        <w:lang w:eastAsia="en-GB"/>
+                      </w:rPr>
+                      <m:t>Y</m:t>
+                    </m:r>
+                  </m:sub>
+                </m:sSub>
+              </m:oMath>
+            </m:oMathPara>
+          </w:p>
+        </w:tc>
+      </w:tr>
+      <w:tr>
+        <w:trPr>
+          <w:trHeight w:val="290"/>
+        </w:trPr>
+        <w:tc>
+          <w:tcPr>
+            <w:tcW w:w="960" w:type="dxa"/>
+            <w:shd w:val="clear" w:color="auto" w:fill="auto"/>
+            <w:noWrap/>
+            <w:vAlign w:val="bottom"/>
+            <w:hideMark/>
+          </w:tcPr>
+          <w:p>
+            <w:pPr>
+              <w:ind w:firstLine="0"/>
+              <w:jc w:val="left"/>
+              <w:rPr>
+                <w:rFonts w:ascii="Calibri" w:eastAsia="Times New Roman" w:hAnsi="Calibri" w:cs="Times New Roman"/>
+                <w:color w:val="000000"/>
+                <w:sz w:val="22"/>
+                <w:lang w:eastAsia="en-GB"/>
+              </w:rPr>
+            </w:pPr>
+          </w:p>
+        </w:tc>
+        <w:tc>
+          <w:tcPr>
+            <w:tcW w:w="1053" w:type="dxa"/>
+            <w:shd w:val="clear" w:color="auto" w:fill="auto"/>
+            <w:noWrap/>
+            <w:vAlign w:val="bottom"/>
+            <w:hideMark/>
+          </w:tcPr>
+          <w:p>
+            <w:pPr>
+              <w:ind w:firstLine="0"/>
+              <w:jc w:val="left"/>
+              <w:rPr>
+                <w:rFonts w:ascii="Calibri" w:eastAsia="Times New Roman" w:hAnsi="Calibri" w:cs="Times New Roman"/>
+                <w:color w:val="000000"/>
+                <w:sz w:val="22"/>
+                <w:lang w:eastAsia="en-GB"/>
+              </w:rPr>
+            </w:pPr>
+            <w:proofErr w:type="spellStart"/>
+            <w:r>
+              <w:rPr>
+                <w:rFonts w:ascii="Calibri" w:eastAsia="Times New Roman" w:hAnsi="Calibri" w:cs="Times New Roman"/>
+                <w:color w:val="000000"/>
+                <w:sz w:val="22"/>
+                <w:lang w:eastAsia="en-GB"/>
+              </w:rPr>
+              <w:t>Iter</w:t>
+            </w:r>
+            <w:proofErr w:type="spellEnd"/>
+            <w:r>
+              <w:rPr>
+                <w:rFonts w:ascii="Calibri" w:eastAsia="Times New Roman" w:hAnsi="Calibri" w:cs="Times New Roman"/>
+                <w:color w:val="000000"/>
+                <w:sz w:val="22"/>
+                <w:lang w:eastAsia="en-GB"/>
+              </w:rPr>
+              <w:t xml:space="preserve"> 1</w:t>
+            </w:r>
+          </w:p>
+        </w:tc>
+        <w:tc>
+          <w:tcPr>
+            <w:tcW w:w="1053" w:type="dxa"/>
+            <w:shd w:val="clear" w:color="auto" w:fill="auto"/>
+            <w:noWrap/>
+            <w:vAlign w:val="bottom"/>
+            <w:hideMark/>
+          </w:tcPr>
+          <w:p>
+            <w:pPr>
+              <w:ind w:firstLine="0"/>
+              <w:jc w:val="left"/>
+              <w:rPr>
+                <w:rFonts w:ascii="Calibri" w:eastAsia="Times New Roman" w:hAnsi="Calibri" w:cs="Times New Roman"/>
+                <w:color w:val="000000"/>
+                <w:sz w:val="22"/>
+                <w:lang w:eastAsia="en-GB"/>
+              </w:rPr>
+            </w:pPr>
+            <w:proofErr w:type="spellStart"/>
+            <w:r>
+              <w:rPr>
+                <w:rFonts w:ascii="Calibri" w:eastAsia="Times New Roman" w:hAnsi="Calibri" w:cs="Times New Roman"/>
+                <w:color w:val="000000"/>
+                <w:sz w:val="22"/>
+                <w:lang w:eastAsia="en-GB"/>
+              </w:rPr>
+              <w:t>Iter</w:t>
+            </w:r>
+            <w:proofErr w:type="spellEnd"/>
+            <w:r>
+              <w:rPr>
+                <w:rFonts w:ascii="Calibri" w:eastAsia="Times New Roman" w:hAnsi="Calibri" w:cs="Times New Roman"/>
+                <w:color w:val="000000"/>
+                <w:sz w:val="22"/>
+                <w:lang w:eastAsia="en-GB"/>
+              </w:rPr>
+              <w:t xml:space="preserve"> 2</w:t>
+            </w:r>
+          </w:p>
+        </w:tc>
+        <w:tc>
+          <w:tcPr>
+            <w:tcW w:w="1053" w:type="dxa"/>
+            <w:shd w:val="clear" w:color="auto" w:fill="auto"/>
+            <w:noWrap/>
+            <w:vAlign w:val="bottom"/>
+            <w:hideMark/>
+          </w:tcPr>
+          <w:p>
+            <w:pPr>
+              <w:ind w:firstLine="0"/>
+              <w:jc w:val="left"/>
+              <w:rPr>
+                <w:rFonts w:ascii="Calibri" w:eastAsia="Times New Roman" w:hAnsi="Calibri" w:cs="Times New Roman"/>
+                <w:color w:val="000000"/>
+                <w:sz w:val="22"/>
+                <w:lang w:eastAsia="en-GB"/>
+              </w:rPr>
+            </w:pPr>
+            <w:proofErr w:type="spellStart"/>
+            <w:r>
+              <w:rPr>
+                <w:rFonts w:ascii="Calibri" w:eastAsia="Times New Roman" w:hAnsi="Calibri" w:cs="Times New Roman"/>
+                <w:color w:val="000000"/>
+                <w:sz w:val="22"/>
+                <w:lang w:eastAsia="en-GB"/>
+              </w:rPr>
+              <w:t>Iter</w:t>
+            </w:r>
+            <w:proofErr w:type="spellEnd"/>
+            <w:r>
+              <w:rPr>
+                <w:rFonts w:ascii="Calibri" w:eastAsia="Times New Roman" w:hAnsi="Calibri" w:cs="Times New Roman"/>
+                <w:color w:val="000000"/>
+                <w:sz w:val="22"/>
+                <w:lang w:eastAsia="en-GB"/>
+              </w:rPr>
+              <w:t xml:space="preserve"> 3</w:t>
+            </w:r>
+          </w:p>
+        </w:tc>
+        <w:tc>
+          <w:tcPr>
+            <w:tcW w:w="1053" w:type="dxa"/>
+            <w:shd w:val="clear" w:color="auto" w:fill="auto"/>
+            <w:noWrap/>
+            <w:vAlign w:val="bottom"/>
+            <w:hideMark/>
+          </w:tcPr>
+          <w:p>
+            <w:pPr>
+              <w:ind w:firstLine="0"/>
+              <w:jc w:val="left"/>
+              <w:rPr>
+                <w:rFonts w:ascii="Calibri" w:eastAsia="Times New Roman" w:hAnsi="Calibri" w:cs="Times New Roman"/>
+                <w:color w:val="000000"/>
+                <w:sz w:val="22"/>
+                <w:lang w:eastAsia="en-GB"/>
+              </w:rPr>
+            </w:pPr>
+            <w:proofErr w:type="spellStart"/>
+            <w:r>
+              <w:rPr>
+                <w:rFonts w:ascii="Calibri" w:eastAsia="Times New Roman" w:hAnsi="Calibri" w:cs="Times New Roman"/>
+                <w:color w:val="000000"/>
+                <w:sz w:val="22"/>
+                <w:lang w:eastAsia="en-GB"/>
+              </w:rPr>
+              <w:t>Iter</w:t>
+            </w:r>
+            <w:proofErr w:type="spellEnd"/>
+            <w:r>
+              <w:rPr>
+                <w:rFonts w:ascii="Calibri" w:eastAsia="Times New Roman" w:hAnsi="Calibri" w:cs="Times New Roman"/>
+                <w:color w:val="000000"/>
+                <w:sz w:val="22"/>
+                <w:lang w:eastAsia="en-GB"/>
+              </w:rPr>
+              <w:t xml:space="preserve"> 1</w:t>
+            </w:r>
+          </w:p>
+        </w:tc>
+        <w:tc>
+          <w:tcPr>
+            <w:tcW w:w="1053" w:type="dxa"/>
+            <w:shd w:val="clear" w:color="auto" w:fill="auto"/>
+            <w:noWrap/>
+            <w:vAlign w:val="bottom"/>
+            <w:hideMark/>
+          </w:tcPr>
+          <w:p>
+            <w:pPr>
+              <w:ind w:firstLine="0"/>
+              <w:jc w:val="left"/>
+              <w:rPr>
+                <w:rFonts w:ascii="Calibri" w:eastAsia="Times New Roman" w:hAnsi="Calibri" w:cs="Times New Roman"/>
+                <w:color w:val="000000"/>
+                <w:sz w:val="22"/>
+                <w:lang w:eastAsia="en-GB"/>
+              </w:rPr>
+            </w:pPr>
+            <w:proofErr w:type="spellStart"/>
+            <w:r>
+              <w:rPr>
+                <w:rFonts w:ascii="Calibri" w:eastAsia="Times New Roman" w:hAnsi="Calibri" w:cs="Times New Roman"/>
+                <w:color w:val="000000"/>
+                <w:sz w:val="22"/>
+                <w:lang w:eastAsia="en-GB"/>
+              </w:rPr>
+              <w:t>Iter</w:t>
+            </w:r>
+            <w:proofErr w:type="spellEnd"/>
+            <w:r>
+              <w:rPr>
+                <w:rFonts w:ascii="Calibri" w:eastAsia="Times New Roman" w:hAnsi="Calibri" w:cs="Times New Roman"/>
+                <w:color w:val="000000"/>
+                <w:sz w:val="22"/>
+                <w:lang w:eastAsia="en-GB"/>
+              </w:rPr>
+              <w:t xml:space="preserve"> 2</w:t>
+            </w:r>
+          </w:p>
+        </w:tc>
+        <w:tc>
+          <w:tcPr>
+            <w:tcW w:w="1053" w:type="dxa"/>
+            <w:shd w:val="clear" w:color="auto" w:fill="auto"/>
+            <w:noWrap/>
+            <w:vAlign w:val="bottom"/>
+            <w:hideMark/>
+          </w:tcPr>
+          <w:p>
+            <w:pPr>
+              <w:ind w:firstLine="0"/>
+              <w:jc w:val="left"/>
+              <w:rPr>
+                <w:rFonts w:ascii="Calibri" w:eastAsia="Times New Roman" w:hAnsi="Calibri" w:cs="Times New Roman"/>
+                <w:color w:val="000000"/>
+                <w:sz w:val="22"/>
+                <w:lang w:eastAsia="en-GB"/>
+              </w:rPr>
+            </w:pPr>
+            <w:proofErr w:type="spellStart"/>
+            <w:r>
+              <w:rPr>
+                <w:rFonts w:ascii="Calibri" w:eastAsia="Times New Roman" w:hAnsi="Calibri" w:cs="Times New Roman"/>
+                <w:color w:val="000000"/>
+                <w:sz w:val="22"/>
+                <w:lang w:eastAsia="en-GB"/>
+              </w:rPr>
+              <w:t>Iter</w:t>
+            </w:r>
+            <w:proofErr w:type="spellEnd"/>
+            <w:r>
+              <w:rPr>
+                <w:rFonts w:ascii="Calibri" w:eastAsia="Times New Roman" w:hAnsi="Calibri" w:cs="Times New Roman"/>
+                <w:color w:val="000000"/>
+                <w:sz w:val="22"/>
+                <w:lang w:eastAsia="en-GB"/>
+              </w:rPr>
+              <w:t xml:space="preserve"> 3</w:t>
+            </w:r>
+          </w:p>
+        </w:tc>
+        <w:tc>
+          <w:tcPr>
+            <w:tcW w:w="1053" w:type="dxa"/>
+            <w:shd w:val="clear" w:color="auto" w:fill="auto"/>
+            <w:noWrap/>
+            <w:vAlign w:val="bottom"/>
+            <w:hideMark/>
+          </w:tcPr>
+          <w:p>
+            <w:pPr>
+              <w:ind w:firstLine="0"/>
+              <w:jc w:val="left"/>
+              <w:rPr>
+                <w:rFonts w:ascii="Calibri" w:eastAsia="Times New Roman" w:hAnsi="Calibri" w:cs="Times New Roman"/>
+                <w:color w:val="000000"/>
+                <w:sz w:val="22"/>
+                <w:lang w:eastAsia="en-GB"/>
+              </w:rPr>
+            </w:pPr>
+          </w:p>
+        </w:tc>
+      </w:tr>
+      <w:tr>
+        <w:trPr>
+          <w:trHeight w:val="290"/>
+        </w:trPr>
+        <w:tc>
+          <w:tcPr>
+            <w:tcW w:w="960" w:type="dxa"/>
+            <w:shd w:val="clear" w:color="auto" w:fill="auto"/>
+            <w:noWrap/>
+            <w:vAlign w:val="bottom"/>
+            <w:hideMark/>
+          </w:tcPr>
+          <w:p>
+            <w:pPr>
+              <w:ind w:firstLine="0"/>
+              <w:jc w:val="left"/>
+              <w:rPr>
+                <w:rFonts w:ascii="Calibri" w:eastAsia="Times New Roman" w:hAnsi="Calibri" w:cs="Times New Roman"/>
+                <w:color w:val="000000"/>
+                <w:sz w:val="22"/>
+                <w:lang w:eastAsia="en-GB"/>
+              </w:rPr>
+            </w:pPr>
+            <w:proofErr w:type="spellStart"/>
+            <w:r>
+              <w:rPr>
+                <w:rFonts w:ascii="Calibri" w:eastAsia="Times New Roman" w:hAnsi="Calibri" w:cs="Times New Roman"/>
+                <w:color w:val="000000"/>
+                <w:sz w:val="22"/>
+                <w:lang w:eastAsia="en-GB"/>
+              </w:rPr>
+              <w:t>Iter</w:t>
+            </w:r>
+            <w:proofErr w:type="spellEnd"/>
+            <w:r>
+              <w:rPr>
+                <w:rFonts w:ascii="Calibri" w:eastAsia="Times New Roman" w:hAnsi="Calibri" w:cs="Times New Roman"/>
+                <w:color w:val="000000"/>
+                <w:sz w:val="22"/>
+                <w:lang w:eastAsia="en-GB"/>
+              </w:rPr>
+              <w:t xml:space="preserve"> 1</w:t>
+            </w:r>
+          </w:p>
+        </w:tc>
+        <w:tc>
+          <w:tcPr>
+            <w:tcW w:w="1053" w:type="dxa"/>
+            <w:shd w:val="clear" w:color="auto" w:fill="auto"/>
+            <w:noWrap/>
+            <w:vAlign w:val="bottom"/>
+            <w:hideMark/>
+          </w:tcPr>
+          <w:p>
+            <w:pPr>
+              <w:ind w:firstLine="0"/>
+              <w:jc w:val="right"/>
+              <w:rPr>
+                <w:rFonts w:ascii="Calibri" w:eastAsia="Times New Roman" w:hAnsi="Calibri" w:cs="Times New Roman"/>
+                <w:color w:val="000000"/>
+                <w:sz w:val="22"/>
+                <w:lang w:eastAsia="en-GB"/>
+              </w:rPr>
+            </w:pPr>
+            <w:r>
+              <w:rPr>
+                <w:rFonts w:ascii="Calibri" w:eastAsia="Times New Roman" w:hAnsi="Calibri" w:cs="Times New Roman"/>
+                <w:color w:val="000000"/>
+                <w:sz w:val="22"/>
+                <w:lang w:eastAsia="en-GB"/>
+              </w:rPr>
+              <w:t>0</w:t>
+            </w:r>
+          </w:p>
+        </w:tc>
+        <w:tc>
+          <w:tcPr>
+            <w:tcW w:w="1053" w:type="dxa"/>
+            <w:shd w:val="clear" w:color="auto" w:fill="auto"/>
+            <w:noWrap/>
+            <w:vAlign w:val="bottom"/>
+            <w:hideMark/>
+          </w:tcPr>
+          <w:p>
+            <w:pPr>
+              <w:ind w:firstLine="0"/>
+              <w:jc w:val="right"/>
+              <w:rPr>
+                <w:rFonts w:ascii="Calibri" w:eastAsia="Times New Roman" w:hAnsi="Calibri" w:cs="Times New Roman"/>
+                <w:color w:val="000000"/>
+                <w:sz w:val="22"/>
+                <w:lang w:eastAsia="en-GB"/>
+              </w:rPr>
+            </w:pPr>
+            <w:r>
+              <w:rPr>
+                <w:rFonts w:ascii="Calibri" w:eastAsia="Times New Roman" w:hAnsi="Calibri" w:cs="Times New Roman"/>
+                <w:color w:val="000000"/>
+                <w:sz w:val="22"/>
+                <w:lang w:eastAsia="en-GB"/>
+              </w:rPr>
+              <w:t>0.005692</w:t>
+            </w:r>
+          </w:p>
+        </w:tc>
+        <w:tc>
+          <w:tcPr>
+            <w:tcW w:w="1053" w:type="dxa"/>
+            <w:shd w:val="clear" w:color="auto" w:fill="auto"/>
+            <w:noWrap/>
+            <w:vAlign w:val="bottom"/>
+            <w:hideMark/>
+          </w:tcPr>
+          <w:p>
+            <w:pPr>
+              <w:ind w:firstLine="0"/>
+              <w:jc w:val="right"/>
+              <w:rPr>
+                <w:rFonts w:ascii="Calibri" w:eastAsia="Times New Roman" w:hAnsi="Calibri" w:cs="Times New Roman"/>
+                <w:color w:val="000000"/>
+                <w:sz w:val="22"/>
+                <w:lang w:eastAsia="en-GB"/>
+              </w:rPr>
+            </w:pPr>
+            <w:r>
+              <w:rPr>
+                <w:rFonts w:ascii="Calibri" w:eastAsia="Times New Roman" w:hAnsi="Calibri" w:cs="Times New Roman"/>
+                <w:color w:val="000000"/>
+                <w:sz w:val="22"/>
+                <w:lang w:eastAsia="en-GB"/>
+              </w:rPr>
+              <w:t>0.005678</w:t>
+            </w:r>
+          </w:p>
+        </w:tc>
+        <w:tc>
+          <w:tcPr>
+            <w:tcW w:w="1053" w:type="dxa"/>
+            <w:shd w:val="clear" w:color="auto" w:fill="auto"/>
+            <w:noWrap/>
+            <w:vAlign w:val="bottom"/>
+            <w:hideMark/>
+          </w:tcPr>
+          <w:p>
+            <w:pPr>
+              <w:ind w:firstLine="0"/>
+              <w:jc w:val="right"/>
+              <w:rPr>
+                <w:rFonts w:ascii="Calibri" w:eastAsia="Times New Roman" w:hAnsi="Calibri" w:cs="Times New Roman"/>
+                <w:color w:val="000000"/>
+                <w:sz w:val="22"/>
+                <w:lang w:eastAsia="en-GB"/>
+              </w:rPr>
+            </w:pPr>
+            <w:r>
+              <w:rPr>
+                <w:rFonts w:ascii="Calibri" w:eastAsia="Times New Roman" w:hAnsi="Calibri" w:cs="Times New Roman"/>
+                <w:color w:val="000000"/>
+                <w:sz w:val="22"/>
+                <w:lang w:eastAsia="en-GB"/>
+              </w:rPr>
+              <w:t>0</w:t>
+            </w:r>
+          </w:p>
+        </w:tc>
+        <w:tc>
+          <w:tcPr>
+            <w:tcW w:w="1053" w:type="dxa"/>
+            <w:shd w:val="clear" w:color="auto" w:fill="auto"/>
+            <w:noWrap/>
+            <w:vAlign w:val="bottom"/>
+            <w:hideMark/>
+          </w:tcPr>
+          <w:p>
+            <w:pPr>
+              <w:ind w:firstLine="0"/>
+              <w:jc w:val="right"/>
+              <w:rPr>
+                <w:rFonts w:ascii="Calibri" w:eastAsia="Times New Roman" w:hAnsi="Calibri" w:cs="Times New Roman"/>
+                <w:color w:val="000000"/>
+                <w:sz w:val="22"/>
+                <w:lang w:eastAsia="en-GB"/>
+              </w:rPr>
+            </w:pPr>
+            <w:r>
+              <w:rPr>
+                <w:rFonts w:ascii="Calibri" w:eastAsia="Times New Roman" w:hAnsi="Calibri" w:cs="Times New Roman"/>
+                <w:color w:val="000000"/>
+                <w:sz w:val="22"/>
+                <w:lang w:eastAsia="en-GB"/>
+              </w:rPr>
+              <w:t>0.003335</w:t>
+            </w:r>
+          </w:p>
+        </w:tc>
+        <w:tc>
+          <w:tcPr>
+            <w:tcW w:w="1053" w:type="dxa"/>
+            <w:shd w:val="clear" w:color="auto" w:fill="auto"/>
+            <w:noWrap/>
+            <w:vAlign w:val="bottom"/>
+            <w:hideMark/>
+          </w:tcPr>
+          <w:p>
+            <w:pPr>
+              <w:ind w:firstLine="0"/>
+              <w:jc w:val="right"/>
+              <w:rPr>
+                <w:rFonts w:ascii="Calibri" w:eastAsia="Times New Roman" w:hAnsi="Calibri" w:cs="Times New Roman"/>
+                <w:color w:val="000000"/>
+                <w:sz w:val="22"/>
+                <w:lang w:eastAsia="en-GB"/>
+              </w:rPr>
+            </w:pPr>
+            <w:r>
+              <w:rPr>
+                <w:rFonts w:ascii="Calibri" w:eastAsia="Times New Roman" w:hAnsi="Calibri" w:cs="Times New Roman"/>
+                <w:color w:val="000000"/>
+                <w:sz w:val="22"/>
+                <w:lang w:eastAsia="en-GB"/>
+              </w:rPr>
+              <w:t>0.003341</w:t>
+            </w:r>
+          </w:p>
+        </w:tc>
+        <w:tc>
+          <w:tcPr>
+            <w:tcW w:w="1053" w:type="dxa"/>
+            <w:shd w:val="clear" w:color="auto" w:fill="auto"/>
+            <w:noWrap/>
+            <w:vAlign w:val="bottom"/>
+            <w:hideMark/>
+          </w:tcPr>
+          <w:p>
+            <w:pPr>
+              <w:ind w:firstLine="0"/>
+              <w:jc w:val="right"/>
+              <w:rPr>
+                <w:rFonts w:ascii="Calibri" w:eastAsia="Times New Roman" w:hAnsi="Calibri" w:cs="Times New Roman"/>
+                <w:color w:val="000000"/>
+                <w:sz w:val="22"/>
+                <w:lang w:eastAsia="en-GB"/>
+              </w:rPr>
+            </w:pPr>
+            <w:r>
+              <w:rPr>
+                <w:rFonts w:ascii="Calibri" w:eastAsia="Times New Roman" w:hAnsi="Calibri" w:cs="Times New Roman"/>
+                <w:color w:val="000000"/>
+                <w:sz w:val="22"/>
+                <w:lang w:eastAsia="en-GB"/>
+              </w:rPr>
+              <w:t>76.60952</w:t>
+            </w:r>
+          </w:p>
+        </w:tc>
+      </w:tr>
+      <w:tr>
+        <w:trPr>
+          <w:trHeight w:val="290"/>
+        </w:trPr>
+        <w:tc>
+          <w:tcPr>
+            <w:tcW w:w="960" w:type="dxa"/>
+            <w:shd w:val="clear" w:color="auto" w:fill="auto"/>
+            <w:noWrap/>
+            <w:vAlign w:val="bottom"/>
+            <w:hideMark/>
+          </w:tcPr>
+          <w:p>
+            <w:pPr>
+              <w:ind w:firstLine="0"/>
+              <w:jc w:val="left"/>
+              <w:rPr>
+                <w:rFonts w:ascii="Calibri" w:eastAsia="Times New Roman" w:hAnsi="Calibri" w:cs="Times New Roman"/>
+                <w:color w:val="000000"/>
+                <w:sz w:val="22"/>
+                <w:lang w:eastAsia="en-GB"/>
+              </w:rPr>
+            </w:pPr>
+            <w:proofErr w:type="spellStart"/>
+            <w:r>
+              <w:rPr>
+                <w:rFonts w:ascii="Calibri" w:eastAsia="Times New Roman" w:hAnsi="Calibri" w:cs="Times New Roman"/>
+                <w:color w:val="000000"/>
+                <w:sz w:val="22"/>
+                <w:lang w:eastAsia="en-GB"/>
+              </w:rPr>
+              <w:t>Iter</w:t>
+            </w:r>
+            <w:proofErr w:type="spellEnd"/>
+            <w:r>
+              <w:rPr>
+                <w:rFonts w:ascii="Calibri" w:eastAsia="Times New Roman" w:hAnsi="Calibri" w:cs="Times New Roman"/>
+                <w:color w:val="000000"/>
+                <w:sz w:val="22"/>
+                <w:lang w:eastAsia="en-GB"/>
+              </w:rPr>
+              <w:t xml:space="preserve"> 2</w:t>
+            </w:r>
+          </w:p>
+        </w:tc>
+        <w:tc>
+          <w:tcPr>
+            <w:tcW w:w="1053" w:type="dxa"/>
+            <w:shd w:val="clear" w:color="auto" w:fill="auto"/>
+            <w:noWrap/>
+            <w:vAlign w:val="bottom"/>
+            <w:hideMark/>
+          </w:tcPr>
+          <w:p>
+            <w:pPr>
+              <w:ind w:firstLine="0"/>
+              <w:jc w:val="right"/>
+              <w:rPr>
+                <w:rFonts w:ascii="Calibri" w:eastAsia="Times New Roman" w:hAnsi="Calibri" w:cs="Times New Roman"/>
+                <w:color w:val="000000"/>
+                <w:sz w:val="22"/>
+                <w:lang w:eastAsia="en-GB"/>
+              </w:rPr>
+            </w:pPr>
+            <w:r>
+              <w:rPr>
+                <w:rFonts w:ascii="Calibri" w:eastAsia="Times New Roman" w:hAnsi="Calibri" w:cs="Times New Roman"/>
+                <w:color w:val="000000"/>
+                <w:sz w:val="22"/>
+                <w:lang w:eastAsia="en-GB"/>
+              </w:rPr>
+              <w:t>0.005692</w:t>
+            </w:r>
+          </w:p>
+        </w:tc>
+        <w:tc>
+          <w:tcPr>
+            <w:tcW w:w="1053" w:type="dxa"/>
+            <w:shd w:val="clear" w:color="auto" w:fill="auto"/>
+            <w:noWrap/>
+            <w:vAlign w:val="bottom"/>
+            <w:hideMark/>
+          </w:tcPr>
+          <w:p>
+            <w:pPr>
+              <w:ind w:firstLine="0"/>
+              <w:jc w:val="right"/>
+              <w:rPr>
+                <w:rFonts w:ascii="Calibri" w:eastAsia="Times New Roman" w:hAnsi="Calibri" w:cs="Times New Roman"/>
+                <w:color w:val="000000"/>
+                <w:sz w:val="22"/>
+                <w:lang w:eastAsia="en-GB"/>
+              </w:rPr>
+            </w:pPr>
+            <w:r>
+              <w:rPr>
+                <w:rFonts w:ascii="Calibri" w:eastAsia="Times New Roman" w:hAnsi="Calibri" w:cs="Times New Roman"/>
+                <w:color w:val="000000"/>
+                <w:sz w:val="22"/>
+                <w:lang w:eastAsia="en-GB"/>
+              </w:rPr>
+              <w:t>0</w:t>
+            </w:r>
+          </w:p>
+        </w:tc>
+        <w:tc>
+          <w:tcPr>
+            <w:tcW w:w="1053" w:type="dxa"/>
+            <w:shd w:val="clear" w:color="auto" w:fill="auto"/>
+            <w:noWrap/>
+            <w:vAlign w:val="bottom"/>
+            <w:hideMark/>
+          </w:tcPr>
+          <w:p>
+            <w:pPr>
+              <w:ind w:firstLine="0"/>
+              <w:jc w:val="right"/>
+              <w:rPr>
+                <w:rFonts w:ascii="Calibri" w:eastAsia="Times New Roman" w:hAnsi="Calibri" w:cs="Times New Roman"/>
+                <w:color w:val="000000"/>
+                <w:sz w:val="22"/>
+                <w:lang w:eastAsia="en-GB"/>
+              </w:rPr>
+            </w:pPr>
+            <w:r>
+              <w:rPr>
+                <w:rFonts w:ascii="Calibri" w:eastAsia="Times New Roman" w:hAnsi="Calibri" w:cs="Times New Roman"/>
+                <w:color w:val="000000"/>
+                <w:sz w:val="22"/>
+                <w:lang w:eastAsia="en-GB"/>
+              </w:rPr>
+              <w:t>0.000112</w:t>
+            </w:r>
+          </w:p>
+        </w:tc>
+        <w:tc>
+          <w:tcPr>
+            <w:tcW w:w="1053" w:type="dxa"/>
+            <w:shd w:val="clear" w:color="auto" w:fill="auto"/>
+            <w:noWrap/>
+            <w:vAlign w:val="bottom"/>
+            <w:hideMark/>
+          </w:tcPr>
+          <w:p>
+            <w:pPr>
+              <w:ind w:firstLine="0"/>
+              <w:jc w:val="right"/>
+              <w:rPr>
+                <w:rFonts w:ascii="Calibri" w:eastAsia="Times New Roman" w:hAnsi="Calibri" w:cs="Times New Roman"/>
+                <w:color w:val="000000"/>
+                <w:sz w:val="22"/>
+                <w:lang w:eastAsia="en-GB"/>
+              </w:rPr>
+            </w:pPr>
+            <w:r>
+              <w:rPr>
+                <w:rFonts w:ascii="Calibri" w:eastAsia="Times New Roman" w:hAnsi="Calibri" w:cs="Times New Roman"/>
+                <w:color w:val="000000"/>
+                <w:sz w:val="22"/>
+                <w:lang w:eastAsia="en-GB"/>
+              </w:rPr>
+              <w:t>0.003335</w:t>
+            </w:r>
+          </w:p>
+        </w:tc>
+        <w:tc>
+          <w:tcPr>
+            <w:tcW w:w="1053" w:type="dxa"/>
+            <w:shd w:val="clear" w:color="auto" w:fill="auto"/>
+            <w:noWrap/>
+            <w:vAlign w:val="bottom"/>
+            <w:hideMark/>
+          </w:tcPr>
+          <w:p>
+            <w:pPr>
+              <w:ind w:firstLine="0"/>
+              <w:jc w:val="right"/>
+              <w:rPr>
+                <w:rFonts w:ascii="Calibri" w:eastAsia="Times New Roman" w:hAnsi="Calibri" w:cs="Times New Roman"/>
+                <w:color w:val="000000"/>
+                <w:sz w:val="22"/>
+                <w:lang w:eastAsia="en-GB"/>
+              </w:rPr>
+            </w:pPr>
+            <w:r>
+              <w:rPr>
+                <w:rFonts w:ascii="Calibri" w:eastAsia="Times New Roman" w:hAnsi="Calibri" w:cs="Times New Roman"/>
+                <w:color w:val="000000"/>
+                <w:sz w:val="22"/>
+                <w:lang w:eastAsia="en-GB"/>
+              </w:rPr>
+              <w:t>0</w:t>
+            </w:r>
+          </w:p>
+        </w:tc>
+        <w:tc>
+          <w:tcPr>
+            <w:tcW w:w="1053" w:type="dxa"/>
+            <w:shd w:val="clear" w:color="auto" w:fill="auto"/>
+            <w:noWrap/>
+            <w:vAlign w:val="bottom"/>
+            <w:hideMark/>
+          </w:tcPr>
+          <w:p>
+            <w:pPr>
+              <w:ind w:firstLine="0"/>
+              <w:jc w:val="right"/>
+              <w:rPr>
+                <w:rFonts w:ascii="Calibri" w:eastAsia="Times New Roman" w:hAnsi="Calibri" w:cs="Times New Roman"/>
+                <w:color w:val="000000"/>
+                <w:sz w:val="22"/>
+                <w:lang w:eastAsia="en-GB"/>
+              </w:rPr>
+            </w:pPr>
+            <w:r>
+              <w:rPr>
+                <w:rFonts w:ascii="Calibri" w:eastAsia="Times New Roman" w:hAnsi="Calibri" w:cs="Times New Roman"/>
+                <w:color w:val="000000"/>
+                <w:sz w:val="22"/>
+                <w:lang w:eastAsia="en-GB"/>
+              </w:rPr>
+              <w:t>0.000007</w:t>
+            </w:r>
+          </w:p>
+        </w:tc>
+        <w:tc>
+          <w:tcPr>
+            <w:tcW w:w="1053" w:type="dxa"/>
+            <w:shd w:val="clear" w:color="auto" w:fill="auto"/>
+            <w:noWrap/>
+            <w:vAlign w:val="bottom"/>
+            <w:hideMark/>
+          </w:tcPr>
+          <w:p>
+            <w:pPr>
+              <w:ind w:firstLine="0"/>
+              <w:jc w:val="right"/>
+              <w:rPr>
+                <w:rFonts w:ascii="Calibri" w:eastAsia="Times New Roman" w:hAnsi="Calibri" w:cs="Times New Roman"/>
+                <w:color w:val="000000"/>
+                <w:sz w:val="22"/>
+                <w:lang w:eastAsia="en-GB"/>
+              </w:rPr>
+            </w:pPr>
+            <w:r>
+              <w:rPr>
+                <w:rFonts w:ascii="Calibri" w:eastAsia="Times New Roman" w:hAnsi="Calibri" w:cs="Times New Roman"/>
+                <w:color w:val="000000"/>
+                <w:sz w:val="22"/>
+                <w:lang w:eastAsia="en-GB"/>
+              </w:rPr>
+              <w:t>76.60592</w:t>
+            </w:r>
+          </w:p>
+        </w:tc>
+      </w:tr>
+      <w:tr>
+        <w:trPr>
+          <w:trHeight w:val="290"/>
+        </w:trPr>
+        <w:tc>
+          <w:tcPr>
+            <w:tcW w:w="960" w:type="dxa"/>
+            <w:shd w:val="clear" w:color="auto" w:fill="auto"/>
+            <w:noWrap/>
+            <w:vAlign w:val="bottom"/>
+            <w:hideMark/>
+          </w:tcPr>
+          <w:p>
+            <w:pPr>
+              <w:ind w:firstLine="0"/>
+              <w:jc w:val="left"/>
+              <w:rPr>
+                <w:rFonts w:ascii="Calibri" w:eastAsia="Times New Roman" w:hAnsi="Calibri" w:cs="Times New Roman"/>
+                <w:color w:val="000000"/>
+                <w:sz w:val="22"/>
+                <w:lang w:eastAsia="en-GB"/>
+              </w:rPr>
+            </w:pPr>
+            <w:proofErr w:type="spellStart"/>
+            <w:r>
+              <w:rPr>
+                <w:rFonts w:ascii="Calibri" w:eastAsia="Times New Roman" w:hAnsi="Calibri" w:cs="Times New Roman"/>
+                <w:color w:val="000000"/>
+                <w:sz w:val="22"/>
+                <w:lang w:eastAsia="en-GB"/>
+              </w:rPr>
+              <w:t>Iter</w:t>
+            </w:r>
+            <w:proofErr w:type="spellEnd"/>
+            <w:r>
+              <w:rPr>
+                <w:rFonts w:ascii="Calibri" w:eastAsia="Times New Roman" w:hAnsi="Calibri" w:cs="Times New Roman"/>
+                <w:color w:val="000000"/>
+                <w:sz w:val="22"/>
+                <w:lang w:eastAsia="en-GB"/>
+              </w:rPr>
+              <w:t xml:space="preserve"> 3</w:t>
+            </w:r>
+          </w:p>
+        </w:tc>
+        <w:tc>
+          <w:tcPr>
+            <w:tcW w:w="1053" w:type="dxa"/>
+            <w:shd w:val="clear" w:color="auto" w:fill="auto"/>
+            <w:noWrap/>
+            <w:vAlign w:val="bottom"/>
+            <w:hideMark/>
+          </w:tcPr>
+          <w:p>
+            <w:pPr>
+              <w:ind w:firstLine="0"/>
+              <w:jc w:val="right"/>
+              <w:rPr>
+                <w:rFonts w:ascii="Calibri" w:eastAsia="Times New Roman" w:hAnsi="Calibri" w:cs="Times New Roman"/>
+                <w:color w:val="000000"/>
+                <w:sz w:val="22"/>
+                <w:lang w:eastAsia="en-GB"/>
+              </w:rPr>
+            </w:pPr>
+            <w:r>
+              <w:rPr>
+                <w:rFonts w:ascii="Calibri" w:eastAsia="Times New Roman" w:hAnsi="Calibri" w:cs="Times New Roman"/>
+                <w:color w:val="000000"/>
+                <w:sz w:val="22"/>
+                <w:lang w:eastAsia="en-GB"/>
+              </w:rPr>
+              <w:t>0.005678</w:t>
+            </w:r>
+          </w:p>
+        </w:tc>
+        <w:tc>
+          <w:tcPr>
+            <w:tcW w:w="1053" w:type="dxa"/>
+            <w:shd w:val="clear" w:color="auto" w:fill="auto"/>
+            <w:noWrap/>
+            <w:vAlign w:val="bottom"/>
+            <w:hideMark/>
+          </w:tcPr>
+          <w:p>
+            <w:pPr>
+              <w:ind w:firstLine="0"/>
+              <w:jc w:val="right"/>
+              <w:rPr>
+                <w:rFonts w:ascii="Calibri" w:eastAsia="Times New Roman" w:hAnsi="Calibri" w:cs="Times New Roman"/>
+                <w:color w:val="000000"/>
+                <w:sz w:val="22"/>
+                <w:lang w:eastAsia="en-GB"/>
+              </w:rPr>
+            </w:pPr>
+            <w:r>
+              <w:rPr>
+                <w:rFonts w:ascii="Calibri" w:eastAsia="Times New Roman" w:hAnsi="Calibri" w:cs="Times New Roman"/>
+                <w:color w:val="000000"/>
+                <w:sz w:val="22"/>
+                <w:lang w:eastAsia="en-GB"/>
+              </w:rPr>
+              <w:t>0.000112</w:t>
+            </w:r>
+          </w:p>
+        </w:tc>
+        <w:tc>
+          <w:tcPr>
+            <w:tcW w:w="1053" w:type="dxa"/>
+            <w:shd w:val="clear" w:color="auto" w:fill="auto"/>
+            <w:noWrap/>
+            <w:vAlign w:val="bottom"/>
+            <w:hideMark/>
+          </w:tcPr>
+          <w:p>
+            <w:pPr>
+              <w:ind w:firstLine="0"/>
+              <w:jc w:val="right"/>
+              <w:rPr>
+                <w:rFonts w:ascii="Calibri" w:eastAsia="Times New Roman" w:hAnsi="Calibri" w:cs="Times New Roman"/>
+                <w:color w:val="000000"/>
+                <w:sz w:val="22"/>
+                <w:lang w:eastAsia="en-GB"/>
+              </w:rPr>
+            </w:pPr>
+            <w:r>
+              <w:rPr>
+                <w:rFonts w:ascii="Calibri" w:eastAsia="Times New Roman" w:hAnsi="Calibri" w:cs="Times New Roman"/>
+                <w:color w:val="000000"/>
+                <w:sz w:val="22"/>
+                <w:lang w:eastAsia="en-GB"/>
+              </w:rPr>
+              <w:t>0</w:t>
+            </w:r>
+          </w:p>
+        </w:tc>
+        <w:tc>
+          <w:tcPr>
+            <w:tcW w:w="1053" w:type="dxa"/>
+            <w:shd w:val="clear" w:color="auto" w:fill="auto"/>
+            <w:noWrap/>
+            <w:vAlign w:val="bottom"/>
+            <w:hideMark/>
+          </w:tcPr>
+          <w:p>
+            <w:pPr>
+              <w:ind w:firstLine="0"/>
+              <w:jc w:val="right"/>
+              <w:rPr>
+                <w:rFonts w:ascii="Calibri" w:eastAsia="Times New Roman" w:hAnsi="Calibri" w:cs="Times New Roman"/>
+                <w:color w:val="000000"/>
+                <w:sz w:val="22"/>
+                <w:lang w:eastAsia="en-GB"/>
+              </w:rPr>
+            </w:pPr>
+            <w:r>
+              <w:rPr>
+                <w:rFonts w:ascii="Calibri" w:eastAsia="Times New Roman" w:hAnsi="Calibri" w:cs="Times New Roman"/>
+                <w:color w:val="000000"/>
+                <w:sz w:val="22"/>
+                <w:lang w:eastAsia="en-GB"/>
+              </w:rPr>
+              <w:t>0.003341</w:t>
+            </w:r>
+          </w:p>
+        </w:tc>
+        <w:tc>
+          <w:tcPr>
+            <w:tcW w:w="1053" w:type="dxa"/>
+            <w:shd w:val="clear" w:color="auto" w:fill="auto"/>
+            <w:noWrap/>
+            <w:vAlign w:val="bottom"/>
+            <w:hideMark/>
+          </w:tcPr>
+          <w:p>
+            <w:pPr>
+              <w:ind w:firstLine="0"/>
+              <w:jc w:val="right"/>
+              <w:rPr>
+                <w:rFonts w:ascii="Calibri" w:eastAsia="Times New Roman" w:hAnsi="Calibri" w:cs="Times New Roman"/>
+                <w:color w:val="000000"/>
+                <w:sz w:val="22"/>
+                <w:lang w:eastAsia="en-GB"/>
+              </w:rPr>
+            </w:pPr>
+            <w:r>
+              <w:rPr>
+                <w:rFonts w:ascii="Calibri" w:eastAsia="Times New Roman" w:hAnsi="Calibri" w:cs="Times New Roman"/>
+                <w:color w:val="000000"/>
+                <w:sz w:val="22"/>
+                <w:lang w:eastAsia="en-GB"/>
+              </w:rPr>
+              <w:t>0.000007</w:t>
+            </w:r>
+          </w:p>
+        </w:tc>
+        <w:tc>
+          <w:tcPr>
+            <w:tcW w:w="1053" w:type="dxa"/>
+            <w:shd w:val="clear" w:color="auto" w:fill="auto"/>
+            <w:noWrap/>
+            <w:vAlign w:val="bottom"/>
+            <w:hideMark/>
+          </w:tcPr>
+          <w:p>
+            <w:pPr>
+              <w:ind w:firstLine="0"/>
+              <w:jc w:val="right"/>
+              <w:rPr>
+                <w:rFonts w:ascii="Calibri" w:eastAsia="Times New Roman" w:hAnsi="Calibri" w:cs="Times New Roman"/>
+                <w:color w:val="000000"/>
+                <w:sz w:val="22"/>
+                <w:lang w:eastAsia="en-GB"/>
+              </w:rPr>
+            </w:pPr>
+            <w:r>
+              <w:rPr>
+                <w:rFonts w:ascii="Calibri" w:eastAsia="Times New Roman" w:hAnsi="Calibri" w:cs="Times New Roman"/>
+                <w:color w:val="000000"/>
+                <w:sz w:val="22"/>
+                <w:lang w:eastAsia="en-GB"/>
+              </w:rPr>
+              <w:t>0</w:t>
+            </w:r>
+          </w:p>
+        </w:tc>
+        <w:tc>
+          <w:tcPr>
+            <w:tcW w:w="1053" w:type="dxa"/>
+            <w:shd w:val="clear" w:color="auto" w:fill="auto"/>
+            <w:noWrap/>
+            <w:vAlign w:val="bottom"/>
+            <w:hideMark/>
+          </w:tcPr>
+          <w:p>
+            <w:pPr>
+              <w:ind w:firstLine="0"/>
+              <w:jc w:val="right"/>
+              <w:rPr>
+                <w:rFonts w:ascii="Calibri" w:eastAsia="Times New Roman" w:hAnsi="Calibri" w:cs="Times New Roman"/>
+                <w:color w:val="000000"/>
+                <w:sz w:val="22"/>
+                <w:lang w:eastAsia="en-GB"/>
+              </w:rPr>
+            </w:pPr>
+            <w:r>
+              <w:rPr>
+                <w:rFonts w:ascii="Calibri" w:eastAsia="Times New Roman" w:hAnsi="Calibri" w:cs="Times New Roman"/>
+                <w:color w:val="000000"/>
+                <w:sz w:val="22"/>
+                <w:lang w:eastAsia="en-GB"/>
+              </w:rPr>
+              <w:t>76.60622</w:t>
+            </w:r>
+          </w:p>
+        </w:tc>
+      </w:tr>
+    </w:tbl>
+    <w:p>
+      <w:pPr>
+        <w:spacing w:before="240"/>
+        <w:rPr>
+          <w:rFonts w:eastAsiaTheme="minorEastAsia"/>
+        </w:rPr>
+      </w:pPr>
+      <w:r>
+        <w:t xml:space="preserve">We also can see huge differences between </w:t>
+      </w:r>
+      <m:oMath>
+        <m:r>
+          <w:rPr>
+            <w:rFonts w:ascii="Cambria Math" w:hAnsi="Cambria Math"/>
+          </w:rPr>
+          <m:t>γ=0</m:t>
+        </m:r>
+      </m:oMath>
+      <w:r>
+        <w:rPr>
+          <w:rFonts w:eastAsiaTheme="minorEastAsia"/>
+        </w:rPr>
+        <w:t xml:space="preserve"> </w:t>
+      </w:r>
+      <w:proofErr w:type="gramStart"/>
+      <w:r>
+        <w:rPr>
+          <w:rFonts w:eastAsiaTheme="minorEastAsia"/>
+        </w:rPr>
+        <w:t xml:space="preserve">and </w:t>
+      </w:r>
+      <w:proofErr w:type="gramEnd"/>
+      <m:oMath>
+        <m:r>
+          <w:rPr>
+            <w:rFonts w:ascii="Cambria Math" w:eastAsiaTheme="minorEastAsia" w:hAnsi="Cambria Math"/>
+          </w:rPr>
+          <m:t>γ=0.1</m:t>
+        </m:r>
+      </m:oMath>
+      <w:r>
+        <w:rPr>
+          <w:rFonts w:eastAsiaTheme="minorEastAsia"/>
+        </w:rPr>
+        <w:t xml:space="preserve">. For these two cases we have angle between the first </w:t>
+      </w:r>
+      <w:proofErr w:type="spellStart"/>
+      <w:r>
+        <w:rPr>
+          <w:rFonts w:eastAsiaTheme="minorEastAsia"/>
+        </w:rPr>
+        <w:t>PComs</w:t>
+      </w:r>
+      <w:proofErr w:type="spellEnd"/>
+      <w:r>
+        <w:rPr>
+          <w:rFonts w:eastAsiaTheme="minorEastAsia"/>
+        </w:rPr>
+        <w:t xml:space="preserve"> 60 degrees and between the second </w:t>
+      </w:r>
+      <w:proofErr w:type="spellStart"/>
+      <w:r>
+        <w:rPr>
+          <w:rFonts w:eastAsiaTheme="minorEastAsia"/>
+        </w:rPr>
+        <w:t>PComs</w:t>
+      </w:r>
+      <w:proofErr w:type="spellEnd"/>
+      <w:r>
+        <w:rPr>
+          <w:rFonts w:eastAsiaTheme="minorEastAsia"/>
+        </w:rPr>
+        <w:t xml:space="preserve"> 89 degrees. The distance between centroids of </w:t>
+      </w:r>
+      <m:oMath>
+        <m:r>
+          <m:rPr>
+            <m:sty m:val="p"/>
+          </m:rPr>
+          <w:rPr>
+            <w:rFonts w:ascii="Cambria Math" w:eastAsiaTheme="minorEastAsia" w:hAnsi="Cambria Math"/>
+          </w:rPr>
+          <m:t>Π</m:t>
+        </m:r>
+        <m:r>
+          <w:rPr>
+            <w:rFonts w:ascii="Cambria Math" w:eastAsiaTheme="minorEastAsia" w:hAnsi="Cambria Math"/>
+          </w:rPr>
+          <m:t>X</m:t>
+        </m:r>
+      </m:oMath>
+      <w:r>
+        <w:rPr>
+          <w:rFonts w:eastAsiaTheme="minorEastAsia"/>
+        </w:rPr>
+        <w:t xml:space="preserve"> and </w:t>
+      </w:r>
+      <m:oMath>
+        <m:r>
+          <m:rPr>
+            <m:sty m:val="p"/>
+          </m:rPr>
+          <w:rPr>
+            <w:rFonts w:ascii="Cambria Math" w:eastAsiaTheme="minorEastAsia" w:hAnsi="Cambria Math"/>
+          </w:rPr>
+          <m:t>Π</m:t>
+        </m:r>
+        <m:r>
+          <w:rPr>
+            <w:rFonts w:ascii="Cambria Math" w:eastAsiaTheme="minorEastAsia" w:hAnsi="Cambria Math"/>
+          </w:rPr>
+          <m:t>Y</m:t>
+        </m:r>
+      </m:oMath>
+      <w:r>
+        <w:rPr>
+          <w:rFonts w:eastAsiaTheme="minorEastAsia"/>
+        </w:rPr>
+        <w:t xml:space="preserve"> is 53.15 which is less than 76.61. It is not clear which case is closer to adapted domain. For </w:t>
+      </w:r>
+      <m:oMath>
+        <m:r>
+          <w:rPr>
+            <w:rFonts w:ascii="Cambria Math" w:eastAsiaTheme="minorEastAsia" w:hAnsi="Cambria Math"/>
+          </w:rPr>
+          <m:t>γ=0.001</m:t>
+        </m:r>
+      </m:oMath>
+      <w:r>
+        <w:rPr>
+          <w:rFonts w:eastAsiaTheme="minorEastAsia"/>
+        </w:rPr>
+        <w:t xml:space="preserve"> we have very good domain adaptation but the supervised effect is destroyed. Distance </w:t>
+      </w:r>
+      <w:r>
+        <w:rPr>
+          <w:rFonts w:eastAsiaTheme="minorEastAsia"/>
+        </w:rPr>
+        <w:t xml:space="preserve">between centroids of </w:t>
+      </w:r>
+      <m:oMath>
+        <m:r>
+          <m:rPr>
+            <m:sty m:val="p"/>
+          </m:rPr>
+          <w:rPr>
+            <w:rFonts w:ascii="Cambria Math" w:eastAsiaTheme="minorEastAsia" w:hAnsi="Cambria Math"/>
+          </w:rPr>
+          <m:t>Π</m:t>
+        </m:r>
+        <m:r>
+          <w:rPr>
+            <w:rFonts w:ascii="Cambria Math" w:eastAsiaTheme="minorEastAsia" w:hAnsi="Cambria Math"/>
+          </w:rPr>
+          <m:t>X</m:t>
+        </m:r>
+      </m:oMath>
+      <w:r>
+        <w:rPr>
+          <w:rFonts w:eastAsiaTheme="minorEastAsia"/>
+        </w:rPr>
+        <w:t xml:space="preserve"> and </w:t>
+      </w:r>
+      <m:oMath>
+        <m:r>
+          <m:rPr>
+            <m:sty m:val="p"/>
+          </m:rPr>
+          <w:rPr>
+            <w:rFonts w:ascii="Cambria Math" w:eastAsiaTheme="minorEastAsia" w:hAnsi="Cambria Math"/>
+          </w:rPr>
+          <m:t>Π</m:t>
+        </m:r>
+        <m:r>
+          <w:rPr>
+            <w:rFonts w:ascii="Cambria Math" w:eastAsiaTheme="minorEastAsia" w:hAnsi="Cambria Math"/>
+          </w:rPr>
+          <m:t>Y</m:t>
+        </m:r>
+      </m:oMath>
+      <w:r>
+        <w:rPr>
+          <w:rFonts w:eastAsiaTheme="minorEastAsia"/>
+        </w:rPr>
+        <w:t xml:space="preserve"> is </w:t>
+      </w:r>
+      <w:r>
+        <w:rPr>
+          <w:rFonts w:eastAsiaTheme="minorEastAsia"/>
+        </w:rPr>
+        <w:t xml:space="preserve">2.35 and it is really very good value. It is interesting that increasing of </w:t>
+      </w:r>
+      <m:oMath>
+        <m:r>
+          <w:rPr>
+            <w:rFonts w:ascii="Cambria Math" w:eastAsiaTheme="minorEastAsia" w:hAnsi="Cambria Math"/>
+          </w:rPr>
+          <m:t>γ</m:t>
+        </m:r>
+      </m:oMath>
+      <w:r>
+        <w:rPr>
+          <w:rFonts w:eastAsiaTheme="minorEastAsia"/>
+        </w:rPr>
+        <w:t xml:space="preserve"> can destroy quality of domain adaptation.</w:t>
+      </w:r>
+    </w:p>
+    <w:p>
+      <w:pPr>
+        <w:spacing w:before="240"/>
+        <w:ind w:firstLine="0"/>
+        <w:jc w:val="center"/>
+      </w:pPr>
+      <w:r>
+        <w:rPr>
+          <w:noProof/>
+          <w:lang w:eastAsia="en-GB"/>
+        </w:rPr>
+        <w:drawing>
+          <wp:inline distT="0" distB="0" distL="0" distR="0">
+            <wp:extent cx="2664000" cy="1998000"/>
+            <wp:effectExtent l="0" t="0" r="3175" b="2540"/>
+            <wp:docPr id="18" name="Picture 18"/>
+            <wp:cNvGraphicFramePr>
+              <a:graphicFrameLocks xmlns:a="http://schemas.openxmlformats.org/drawingml/2006/main" noChangeAspect="1"/>
+            </wp:cNvGraphicFramePr>
+            <a:graphic xmlns:a="http://schemas.openxmlformats.org/drawingml/2006/main">
+              <a:graphicData uri="http://schemas.openxmlformats.org/drawingml/2006/picture">
+                <pic:pic xmlns:pic="http://schemas.openxmlformats.org/drawingml/2006/picture">
+                  <pic:nvPicPr>
+                    <pic:cNvPr id="18" name="DAPCA Y without DA, alpha 1.00 beta 0.50 gamma 0.001 iter 30 nNN 1.png"/>
+                    <pic:cNvPicPr/>
+                  </pic:nvPicPr>
+                  <pic:blipFill>
+                    <a:blip r:embed="rId21" cstate="print">
+                      <a:extLst>
+                        <a:ext uri="{28A0092B-C50C-407E-A947-70E740481C1C}">
+                          <a14:useLocalDpi xmlns:a14="http://schemas.microsoft.com/office/drawing/2010/main" val="0"/>
+                        </a:ext>
+                      </a:extLst>
+                    </a:blip>
+                    <a:stretch>
+                      <a:fillRect/>
+                    </a:stretch>
+                  </pic:blipFill>
+                  <pic:spPr>
+                    <a:xfrm>
+                      <a:off x="0" y="0"/>
+                      <a:ext cx="2664000" cy="1998000"/>
+                    </a:xfrm>
+                    <a:prstGeom prst="rect">
+                      <a:avLst/>
+                    </a:prstGeom>
+                  </pic:spPr>
+                </pic:pic>
+              </a:graphicData>
+            </a:graphic>
+          </wp:inline>
+        </w:drawing>
+      </w:r>
+    </w:p>
+    <w:p>
+      <w:pPr>
+        <w:pStyle w:val="Caption"/>
+      </w:pPr>
+      <w:r>
+        <w:t xml:space="preserve">Figure </w:t>
+      </w:r>
+      <w:r>
+        <w:fldChar w:fldCharType="begin"/>
+      </w:r>
+      <w:r>
+        <w:instrText xml:space="preserve"> SEQ Figure \* ARABIC </w:instrText>
+      </w:r>
+      <w:r>
+        <w:fldChar w:fldCharType="separate"/>
+      </w:r>
+      <w:r>
+        <w:rPr>
+          <w:noProof/>
+        </w:rPr>
+        <w:t>8</w:t>
+      </w:r>
+      <w:r>
+        <w:fldChar w:fldCharType="end"/>
+      </w:r>
+      <w:r>
+        <w:t>. The best found domain adaptation</w:t>
+      </w:r>
+      <w:bookmarkStart w:id="11" w:name="_GoBack"/>
+      <w:bookmarkEnd w:id="11"/>
+    </w:p>
     <w:p/>
     <w:p>
       <w:pPr>
@@ -17982,7 +20827,6 @@
         </w:rPr>
         <w:t>.</w:t>
       </w:r>
-      <w:bookmarkEnd w:id="0"/>
     </w:p>
     <w:sectPr>
       <w:pgSz w:w="11906" w:h="16838"/>
@@ -19640,7 +22484,7 @@
 </file>
 
 <file path=customXml/itemProps1.xml><?xml version="1.0" encoding="utf-8"?>
-<ds:datastoreItem xmlns:ds="http://schemas.openxmlformats.org/officeDocument/2006/customXml" ds:itemID="{42B01619-2E5E-41C9-9443-84265FED5078}">
+<ds:datastoreItem xmlns:ds="http://schemas.openxmlformats.org/officeDocument/2006/customXml" ds:itemID="{E92A18C7-6C3F-4877-B7D2-DFD3F0DDCCAD}">
   <ds:schemaRefs>
     <ds:schemaRef ds:uri="http://schemas.openxmlformats.org/officeDocument/2006/bibliography"/>
   </ds:schemaRefs>

</xml_diff>

<commit_message>
Adding warning for negative eigenvalues.
</commit_message>
<xml_diff>
--- a/Algorithm description.docx
+++ b/Algorithm description.docx
@@ -2,9 +2,14 @@
 <file path=word/document.xml><?xml version="1.0" encoding="utf-8"?>
 <w:document xmlns:wpc="http://schemas.microsoft.com/office/word/2010/wordprocessingCanvas" xmlns:cx="http://schemas.microsoft.com/office/drawing/2014/chartex" xmlns:cx1="http://schemas.microsoft.com/office/drawing/2015/9/8/chartex" xmlns:mc="http://schemas.openxmlformats.org/markup-compatibility/2006" xmlns:o="urn:schemas-microsoft-com:office:office" xmlns:r="http://schemas.openxmlformats.org/officeDocument/2006/relationships" xmlns:m="http://schemas.openxmlformats.org/officeDocument/2006/math" xmlns:v="urn:schemas-microsoft-com:vml" xmlns:wp14="http://schemas.microsoft.com/office/word/2010/wordprocessingDrawing" xmlns:wp="http://schemas.openxmlformats.org/drawingml/2006/wordprocessingDrawing" xmlns:w10="urn:schemas-microsoft-com:office:word" xmlns:w="http://schemas.openxmlformats.org/wordprocessingml/2006/main" xmlns:w14="http://schemas.microsoft.com/office/word/2010/wordml" xmlns:w15="http://schemas.microsoft.com/office/word/2012/wordml" xmlns:w16se="http://schemas.microsoft.com/office/word/2015/wordml/symex" xmlns:wpg="http://schemas.microsoft.com/office/word/2010/wordprocessingGroup" xmlns:wpi="http://schemas.microsoft.com/office/word/2010/wordprocessingInk" xmlns:wne="http://schemas.microsoft.com/office/word/2006/wordml" xmlns:wps="http://schemas.microsoft.com/office/word/2010/wordprocessingShape" mc:Ignorable="w14 w15 w16se wp14">
   <w:body>
-    <w:bookmarkStart w:id="0" w:name="_GoBack" w:displacedByCustomXml="next"/>
     <w:sdt>
       <w:sdtPr>
+        <w:rPr>
+          <w:rFonts w:ascii="Times New Roman" w:eastAsiaTheme="minorHAnsi" w:hAnsi="Times New Roman" w:cstheme="minorBidi"/>
+          <w:sz w:val="24"/>
+          <w:szCs w:val="22"/>
+          <w:lang w:val="en-GB"/>
+        </w:rPr>
         <w:id w:val="-1983612636"/>
         <w:docPartObj>
           <w:docPartGallery w:val="Table of Contents"/>
@@ -13,13 +18,9 @@
       </w:sdtPr>
       <w:sdtEndPr>
         <w:rPr>
-          <w:rFonts w:ascii="Times New Roman" w:eastAsiaTheme="minorHAnsi" w:hAnsi="Times New Roman" w:cstheme="minorBidi"/>
           <w:b/>
           <w:bCs/>
           <w:noProof/>
-          <w:sz w:val="24"/>
-          <w:szCs w:val="22"/>
-          <w:lang w:val="en-GB"/>
         </w:rPr>
       </w:sdtEndPr>
       <w:sdtContent>
@@ -2165,11 +2166,11 @@
       <w:pPr>
         <w:pStyle w:val="Heading1"/>
       </w:pPr>
-      <w:bookmarkStart w:id="1" w:name="_Toc80715817"/>
+      <w:bookmarkStart w:id="0" w:name="_Toc80715817"/>
       <w:r>
         <w:t>Algorithm description</w:t>
       </w:r>
-      <w:bookmarkEnd w:id="1"/>
+      <w:bookmarkEnd w:id="0"/>
     </w:p>
     <w:p>
       <w:r>
@@ -2180,11 +2181,11 @@
       <w:pPr>
         <w:pStyle w:val="Heading2"/>
       </w:pPr>
-      <w:bookmarkStart w:id="2" w:name="_Toc80715818"/>
+      <w:bookmarkStart w:id="1" w:name="_Toc80715818"/>
       <w:r>
         <w:t>Data</w:t>
       </w:r>
-      <w:bookmarkEnd w:id="2"/>
+      <w:bookmarkEnd w:id="1"/>
     </w:p>
     <w:p>
       <w:pPr>
@@ -2258,8 +2259,16 @@
         <w:rPr>
           <w:rFonts w:eastAsiaTheme="minorEastAsia"/>
         </w:rPr>
-        <w:t xml:space="preserve"> we have label </w:t>
-      </w:r>
+        <w:t xml:space="preserve"> we have </w:t>
+      </w:r>
+      <w:proofErr w:type="gramStart"/>
+      <w:r>
+        <w:rPr>
+          <w:rFonts w:eastAsiaTheme="minorEastAsia"/>
+        </w:rPr>
+        <w:t xml:space="preserve">label </w:t>
+      </w:r>
+      <w:proofErr w:type="gramEnd"/>
       <m:oMath>
         <m:sSub>
           <m:sSubPr>
@@ -2306,8 +2315,16 @@
         <w:rPr>
           <w:rFonts w:eastAsiaTheme="minorEastAsia"/>
         </w:rPr>
-        <w:t xml:space="preserve"> with elements </w:t>
-      </w:r>
+        <w:t xml:space="preserve"> with </w:t>
+      </w:r>
+      <w:proofErr w:type="gramStart"/>
+      <w:r>
+        <w:rPr>
+          <w:rFonts w:eastAsiaTheme="minorEastAsia"/>
+        </w:rPr>
+        <w:t xml:space="preserve">elements </w:t>
+      </w:r>
+      <w:proofErr w:type="gramEnd"/>
       <m:oMath>
         <m:sSup>
           <m:sSupPr>
@@ -2431,12 +2448,12 @@
       <w:pPr>
         <w:pStyle w:val="Heading2"/>
       </w:pPr>
-      <w:bookmarkStart w:id="3" w:name="_Toc80715819"/>
+      <w:bookmarkStart w:id="2" w:name="_Toc80715819"/>
       <w:r>
         <w:lastRenderedPageBreak/>
         <w:t>Problem</w:t>
       </w:r>
-      <w:bookmarkEnd w:id="3"/>
+      <w:bookmarkEnd w:id="2"/>
     </w:p>
     <w:p>
       <w:pPr>
@@ -2524,8 +2541,16 @@
         <w:rPr>
           <w:rFonts w:eastAsiaTheme="minorEastAsia"/>
         </w:rPr>
-        <w:t xml:space="preserve"> as close as possible to projection of subset </w:t>
-      </w:r>
+        <w:t xml:space="preserve"> as close as possible to projection of </w:t>
+      </w:r>
+      <w:proofErr w:type="gramStart"/>
+      <w:r>
+        <w:rPr>
+          <w:rFonts w:eastAsiaTheme="minorEastAsia"/>
+        </w:rPr>
+        <w:t xml:space="preserve">subset </w:t>
+      </w:r>
+      <w:proofErr w:type="gramEnd"/>
       <m:oMath>
         <m:r>
           <w:rPr>
@@ -2545,11 +2570,11 @@
       <w:pPr>
         <w:pStyle w:val="Heading2"/>
       </w:pPr>
-      <w:bookmarkStart w:id="4" w:name="_Toc80715820"/>
+      <w:bookmarkStart w:id="3" w:name="_Toc80715820"/>
       <w:r>
         <w:t>Model</w:t>
       </w:r>
-      <w:bookmarkEnd w:id="4"/>
+      <w:bookmarkEnd w:id="3"/>
     </w:p>
     <w:p>
       <w:pPr>
@@ -3054,38 +3079,28 @@
                 <w:rFonts w:eastAsiaTheme="minorEastAsia"/>
               </w:rPr>
             </w:pPr>
-            <w:bookmarkStart w:id="5" w:name="_Ref79834044"/>
+            <w:bookmarkStart w:id="4" w:name="_Ref79834044"/>
             <w:r>
               <w:rPr>
                 <w:rFonts w:eastAsiaTheme="minorEastAsia"/>
               </w:rPr>
               <w:t>(</w:t>
             </w:r>
-            <w:r>
-              <w:fldChar w:fldCharType="begin"/>
-            </w:r>
-            <w:r>
-              <w:instrText xml:space="preserve"> SEQ Equation \* ARABIC </w:instrText>
-            </w:r>
-            <w:r>
-              <w:fldChar w:fldCharType="separate"/>
-            </w:r>
-            <w:r>
-              <w:rPr>
-                <w:noProof/>
-              </w:rPr>
-              <w:t>1</w:t>
-            </w:r>
-            <w:r>
-              <w:fldChar w:fldCharType="end"/>
-            </w:r>
+            <w:fldSimple w:instr=" SEQ Equation \* ARABIC ">
+              <w:r>
+                <w:rPr>
+                  <w:noProof/>
+                </w:rPr>
+                <w:t>1</w:t>
+              </w:r>
+            </w:fldSimple>
             <w:r>
               <w:rPr>
                 <w:rFonts w:eastAsiaTheme="minorEastAsia"/>
               </w:rPr>
               <w:t>)</w:t>
             </w:r>
-            <w:bookmarkEnd w:id="5"/>
+            <w:bookmarkEnd w:id="4"/>
           </w:p>
         </w:tc>
       </w:tr>
@@ -3097,11 +3112,19 @@
           <w:rFonts w:eastAsiaTheme="minorEastAsia"/>
         </w:rPr>
       </w:pPr>
-      <w:r>
-        <w:rPr>
-          <w:rFonts w:eastAsiaTheme="minorEastAsia"/>
-        </w:rPr>
-        <w:t xml:space="preserve">where </w:t>
+      <w:proofErr w:type="gramStart"/>
+      <w:r>
+        <w:rPr>
+          <w:rFonts w:eastAsiaTheme="minorEastAsia"/>
+        </w:rPr>
+        <w:t>where</w:t>
+      </w:r>
+      <w:proofErr w:type="gramEnd"/>
+      <w:r>
+        <w:rPr>
+          <w:rFonts w:eastAsiaTheme="minorEastAsia"/>
+        </w:rPr>
+        <w:t xml:space="preserve"> </w:t>
       </w:r>
       <m:oMath>
         <m:sSup>
@@ -4002,8 +4025,13 @@
         </w:rPr>
       </w:pPr>
       <w:r>
-        <w:t xml:space="preserve">The first summand can be rewritten as sum of product of elements of three vectors </w:t>
-      </w:r>
+        <w:t xml:space="preserve">The first summand can be rewritten as sum of product of elements of three </w:t>
+      </w:r>
+      <w:proofErr w:type="gramStart"/>
+      <w:r>
+        <w:t xml:space="preserve">vectors </w:t>
+      </w:r>
+      <w:proofErr w:type="gramEnd"/>
       <m:oMath>
         <m:sSub>
           <m:sSubPr>
@@ -4219,11 +4247,11 @@
       <w:pPr>
         <w:pStyle w:val="Heading2"/>
       </w:pPr>
-      <w:bookmarkStart w:id="6" w:name="_Toc80715821"/>
+      <w:bookmarkStart w:id="5" w:name="_Toc80715821"/>
       <w:r>
         <w:t>Additional calculations</w:t>
       </w:r>
-      <w:bookmarkEnd w:id="6"/>
+      <w:bookmarkEnd w:id="5"/>
     </w:p>
     <w:p>
       <w:pPr>
@@ -4257,8 +4285,16 @@
         <w:rPr>
           <w:rFonts w:eastAsiaTheme="minorEastAsia"/>
         </w:rPr>
-        <w:t xml:space="preserve"> nearest neighbours from dataset </w:t>
-      </w:r>
+        <w:t xml:space="preserve"> nearest neighbours from </w:t>
+      </w:r>
+      <w:proofErr w:type="gramStart"/>
+      <w:r>
+        <w:rPr>
+          <w:rFonts w:eastAsiaTheme="minorEastAsia"/>
+        </w:rPr>
+        <w:t xml:space="preserve">dataset </w:t>
+      </w:r>
+      <w:proofErr w:type="gramEnd"/>
       <m:oMath>
         <m:r>
           <w:rPr>
@@ -4331,8 +4367,16 @@
         <w:rPr>
           <w:rFonts w:eastAsiaTheme="minorEastAsia"/>
         </w:rPr>
-        <w:t xml:space="preserve"> element of this set as </w:t>
-      </w:r>
+        <w:t xml:space="preserve"> element of this set </w:t>
+      </w:r>
+      <w:proofErr w:type="gramStart"/>
+      <w:r>
+        <w:rPr>
+          <w:rFonts w:eastAsiaTheme="minorEastAsia"/>
+        </w:rPr>
+        <w:t xml:space="preserve">as </w:t>
+      </w:r>
+      <w:proofErr w:type="gramEnd"/>
       <m:oMath>
         <m:sSub>
           <m:sSubPr>
@@ -4863,8 +4907,16 @@
         <w:rPr>
           <w:rFonts w:eastAsiaTheme="minorEastAsia"/>
         </w:rPr>
-        <w:t xml:space="preserve"> can be constant or normalised distance. Really we can consider arbitrary set of weights </w:t>
-      </w:r>
+        <w:t xml:space="preserve"> can be constant or normalised distance. Really we can consider arbitrary set of </w:t>
+      </w:r>
+      <w:proofErr w:type="gramStart"/>
+      <w:r>
+        <w:rPr>
+          <w:rFonts w:eastAsiaTheme="minorEastAsia"/>
+        </w:rPr>
+        <w:t xml:space="preserve">weights </w:t>
+      </w:r>
+      <w:proofErr w:type="gramEnd"/>
       <m:oMath>
         <m:sSub>
           <m:sSubPr>
@@ -4910,11 +4962,11 @@
       <w:pPr>
         <w:pStyle w:val="Heading2"/>
       </w:pPr>
-      <w:bookmarkStart w:id="7" w:name="_Toc80715822"/>
+      <w:bookmarkStart w:id="6" w:name="_Toc80715822"/>
       <w:r>
         <w:t>Weights for DAPCA</w:t>
       </w:r>
-      <w:bookmarkEnd w:id="7"/>
+      <w:bookmarkEnd w:id="6"/>
     </w:p>
     <w:p>
       <w:pPr>
@@ -4937,8 +4989,16 @@
         <w:rPr>
           <w:rFonts w:eastAsiaTheme="minorEastAsia"/>
         </w:rPr>
-        <w:t xml:space="preserve"> and </w:t>
-      </w:r>
+        <w:t xml:space="preserve"> </w:t>
+      </w:r>
+      <w:proofErr w:type="gramStart"/>
+      <w:r>
+        <w:rPr>
+          <w:rFonts w:eastAsiaTheme="minorEastAsia"/>
+        </w:rPr>
+        <w:t xml:space="preserve">and </w:t>
+      </w:r>
+      <w:proofErr w:type="gramEnd"/>
       <m:oMath>
         <m:r>
           <w:rPr>
@@ -4965,8 +5025,16 @@
         <w:rPr>
           <w:rFonts w:eastAsiaTheme="minorEastAsia"/>
         </w:rPr>
-        <w:t xml:space="preserve"> unique different labels in dataset </w:t>
-      </w:r>
+        <w:t xml:space="preserve"> unique different labels in </w:t>
+      </w:r>
+      <w:proofErr w:type="gramStart"/>
+      <w:r>
+        <w:rPr>
+          <w:rFonts w:eastAsiaTheme="minorEastAsia"/>
+        </w:rPr>
+        <w:t xml:space="preserve">dataset </w:t>
+      </w:r>
+      <w:proofErr w:type="gramEnd"/>
       <m:oMath>
         <m:r>
           <w:rPr>
@@ -5041,8 +5109,16 @@
         <w:rPr>
           <w:rFonts w:eastAsiaTheme="minorEastAsia"/>
         </w:rPr>
-        <w:t xml:space="preserve"> NN in dataset </w:t>
-      </w:r>
+        <w:t xml:space="preserve"> NN in </w:t>
+      </w:r>
+      <w:proofErr w:type="gramStart"/>
+      <w:r>
+        <w:rPr>
+          <w:rFonts w:eastAsiaTheme="minorEastAsia"/>
+        </w:rPr>
+        <w:t xml:space="preserve">dataset </w:t>
+      </w:r>
+      <w:proofErr w:type="gramEnd"/>
       <m:oMath>
         <m:r>
           <w:rPr>
@@ -6226,11 +6302,11 @@
       <w:pPr>
         <w:pStyle w:val="Heading2"/>
       </w:pPr>
-      <w:bookmarkStart w:id="8" w:name="_Toc80715823"/>
+      <w:bookmarkStart w:id="7" w:name="_Toc80715823"/>
       <w:r>
         <w:t>Scheme with normalised weights</w:t>
       </w:r>
-      <w:bookmarkEnd w:id="8"/>
+      <w:bookmarkEnd w:id="7"/>
     </w:p>
     <w:p>
       <w:pPr>
@@ -6349,8 +6425,16 @@
         <w:rPr>
           <w:rFonts w:eastAsiaTheme="minorEastAsia"/>
         </w:rPr>
-        <w:t xml:space="preserve"> unique different labels in dataset </w:t>
-      </w:r>
+        <w:t xml:space="preserve"> unique different labels in </w:t>
+      </w:r>
+      <w:proofErr w:type="gramStart"/>
+      <w:r>
+        <w:rPr>
+          <w:rFonts w:eastAsiaTheme="minorEastAsia"/>
+        </w:rPr>
+        <w:t xml:space="preserve">dataset </w:t>
+      </w:r>
+      <w:proofErr w:type="gramEnd"/>
       <m:oMath>
         <m:r>
           <w:rPr>
@@ -6397,8 +6481,16 @@
         <w:rPr>
           <w:rFonts w:eastAsiaTheme="minorEastAsia"/>
         </w:rPr>
-        <w:t xml:space="preserve"> is </w:t>
-      </w:r>
+        <w:t xml:space="preserve"> </w:t>
+      </w:r>
+      <w:proofErr w:type="gramStart"/>
+      <w:r>
+        <w:rPr>
+          <w:rFonts w:eastAsiaTheme="minorEastAsia"/>
+        </w:rPr>
+        <w:t xml:space="preserve">is </w:t>
+      </w:r>
+      <w:proofErr w:type="gramEnd"/>
       <m:oMath>
         <m:sSub>
           <m:sSubPr>
@@ -6487,8 +6579,16 @@
         <w:rPr>
           <w:rFonts w:eastAsiaTheme="minorEastAsia"/>
         </w:rPr>
-        <w:t xml:space="preserve"> NN in dataset </w:t>
-      </w:r>
+        <w:t xml:space="preserve"> NN in </w:t>
+      </w:r>
+      <w:proofErr w:type="gramStart"/>
+      <w:r>
+        <w:rPr>
+          <w:rFonts w:eastAsiaTheme="minorEastAsia"/>
+        </w:rPr>
+        <w:t xml:space="preserve">dataset </w:t>
+      </w:r>
+      <w:proofErr w:type="gramEnd"/>
       <m:oMath>
         <m:r>
           <w:rPr>
@@ -7450,7 +7550,7 @@
               <m:dPr>
                 <m:ctrlPr>
                   <w:rPr>
-                    <w:rFonts w:ascii="Cambria Math" w:eastAsiaTheme="minorEastAsia"/>
+                    <w:rFonts w:ascii="Cambria Math" w:eastAsiaTheme="minorEastAsia" w:hAnsi="Cambria Math"/>
                   </w:rPr>
                 </m:ctrlPr>
               </m:dPr>
@@ -7459,7 +7559,7 @@
                   <m:sSubPr>
                     <m:ctrlPr>
                       <w:rPr>
-                        <w:rFonts w:ascii="Cambria Math" w:eastAsiaTheme="minorEastAsia"/>
+                        <w:rFonts w:ascii="Cambria Math" w:eastAsiaTheme="minorEastAsia" w:hAnsi="Cambria Math"/>
                         <w:i/>
                       </w:rPr>
                     </m:ctrlPr>
@@ -7473,7 +7573,7 @@
                     </m:r>
                     <m:ctrlPr>
                       <w:rPr>
-                        <w:rFonts w:ascii="Cambria Math" w:eastAsiaTheme="minorEastAsia"/>
+                        <w:rFonts w:ascii="Cambria Math" w:eastAsiaTheme="minorEastAsia" w:hAnsi="Cambria Math"/>
                       </w:rPr>
                     </m:ctrlPr>
                   </m:e>
@@ -7500,7 +7600,7 @@
                 </m:r>
                 <m:ctrlPr>
                   <w:rPr>
-                    <w:rFonts w:ascii="Cambria Math" w:eastAsiaTheme="minorEastAsia"/>
+                    <w:rFonts w:ascii="Cambria Math" w:eastAsiaTheme="minorEastAsia" w:hAnsi="Cambria Math"/>
                     <w:i/>
                   </w:rPr>
                 </m:ctrlPr>
@@ -8065,11 +8165,11 @@
       <w:pPr>
         <w:pStyle w:val="Heading2"/>
       </w:pPr>
-      <w:bookmarkStart w:id="9" w:name="_Toc80715824"/>
+      <w:bookmarkStart w:id="8" w:name="_Toc80715824"/>
       <w:r>
         <w:t>Parameters of algorithm</w:t>
       </w:r>
-      <w:bookmarkEnd w:id="9"/>
+      <w:bookmarkEnd w:id="8"/>
     </w:p>
     <w:p>
       <w:pPr>
@@ -8089,7 +8189,21 @@
         <w:rPr>
           <w:rFonts w:eastAsiaTheme="minorEastAsia"/>
         </w:rPr>
-        <w:t xml:space="preserve"> is user defined. Mandatory. We do not define any default value for it. </w:t>
+        <w:t xml:space="preserve"> </w:t>
+      </w:r>
+      <w:proofErr w:type="gramStart"/>
+      <w:r>
+        <w:rPr>
+          <w:rFonts w:eastAsiaTheme="minorEastAsia"/>
+        </w:rPr>
+        <w:t>is</w:t>
+      </w:r>
+      <w:proofErr w:type="gramEnd"/>
+      <w:r>
+        <w:rPr>
+          <w:rFonts w:eastAsiaTheme="minorEastAsia"/>
+        </w:rPr>
+        <w:t xml:space="preserve"> user defined. Mandatory. We do not define any default value for it. </w:t>
       </w:r>
     </w:p>
     <w:p>
@@ -8110,7 +8224,21 @@
         <w:rPr>
           <w:rFonts w:eastAsiaTheme="minorEastAsia"/>
         </w:rPr>
-        <w:t xml:space="preserve"> is optional. Default value is 1.</w:t>
+        <w:t xml:space="preserve"> </w:t>
+      </w:r>
+      <w:proofErr w:type="gramStart"/>
+      <w:r>
+        <w:rPr>
+          <w:rFonts w:eastAsiaTheme="minorEastAsia"/>
+        </w:rPr>
+        <w:t>is</w:t>
+      </w:r>
+      <w:proofErr w:type="gramEnd"/>
+      <w:r>
+        <w:rPr>
+          <w:rFonts w:eastAsiaTheme="minorEastAsia"/>
+        </w:rPr>
+        <w:t xml:space="preserve"> optional. Default value is 1.</w:t>
       </w:r>
     </w:p>
     <w:p>
@@ -8131,7 +8259,21 @@
         <w:rPr>
           <w:rFonts w:eastAsiaTheme="minorEastAsia"/>
         </w:rPr>
-        <w:t xml:space="preserve"> is optional. Default value is 0.5. I am not sure.</w:t>
+        <w:t xml:space="preserve"> </w:t>
+      </w:r>
+      <w:proofErr w:type="gramStart"/>
+      <w:r>
+        <w:rPr>
+          <w:rFonts w:eastAsiaTheme="minorEastAsia"/>
+        </w:rPr>
+        <w:t>is</w:t>
+      </w:r>
+      <w:proofErr w:type="gramEnd"/>
+      <w:r>
+        <w:rPr>
+          <w:rFonts w:eastAsiaTheme="minorEastAsia"/>
+        </w:rPr>
+        <w:t xml:space="preserve"> optional. Default value is 0.5. I am not sure.</w:t>
       </w:r>
     </w:p>
     <w:p>
@@ -8152,7 +8294,21 @@
         <w:rPr>
           <w:rFonts w:eastAsiaTheme="minorEastAsia"/>
         </w:rPr>
-        <w:t xml:space="preserve"> is optional. Default value will be defined later.</w:t>
+        <w:t xml:space="preserve"> </w:t>
+      </w:r>
+      <w:proofErr w:type="gramStart"/>
+      <w:r>
+        <w:rPr>
+          <w:rFonts w:eastAsiaTheme="minorEastAsia"/>
+        </w:rPr>
+        <w:t>is</w:t>
+      </w:r>
+      <w:proofErr w:type="gramEnd"/>
+      <w:r>
+        <w:rPr>
+          <w:rFonts w:eastAsiaTheme="minorEastAsia"/>
+        </w:rPr>
+        <w:t xml:space="preserve"> optional. Default value will be defined later.</w:t>
       </w:r>
     </w:p>
     <w:p>
@@ -8173,7 +8329,21 @@
         <w:rPr>
           <w:rFonts w:eastAsiaTheme="minorEastAsia"/>
         </w:rPr>
-        <w:t xml:space="preserve"> is optional. Default value will be defined later.</w:t>
+        <w:t xml:space="preserve"> </w:t>
+      </w:r>
+      <w:proofErr w:type="gramStart"/>
+      <w:r>
+        <w:rPr>
+          <w:rFonts w:eastAsiaTheme="minorEastAsia"/>
+        </w:rPr>
+        <w:t>is</w:t>
+      </w:r>
+      <w:proofErr w:type="gramEnd"/>
+      <w:r>
+        <w:rPr>
+          <w:rFonts w:eastAsiaTheme="minorEastAsia"/>
+        </w:rPr>
+        <w:t xml:space="preserve"> optional. Default value will be defined later.</w:t>
       </w:r>
     </w:p>
     <w:p>
@@ -8194,7 +8364,21 @@
         <w:rPr>
           <w:rFonts w:eastAsiaTheme="minorEastAsia"/>
         </w:rPr>
-        <w:t xml:space="preserve"> is optional. Default value is 1 for all pairs of labels.</w:t>
+        <w:t xml:space="preserve"> </w:t>
+      </w:r>
+      <w:proofErr w:type="gramStart"/>
+      <w:r>
+        <w:rPr>
+          <w:rFonts w:eastAsiaTheme="minorEastAsia"/>
+        </w:rPr>
+        <w:t>is</w:t>
+      </w:r>
+      <w:proofErr w:type="gramEnd"/>
+      <w:r>
+        <w:rPr>
+          <w:rFonts w:eastAsiaTheme="minorEastAsia"/>
+        </w:rPr>
+        <w:t xml:space="preserve"> optional. Default value is 1 for all pairs of labels.</w:t>
       </w:r>
     </w:p>
     <w:p>
@@ -8241,18 +8425,32 @@
         <w:rPr>
           <w:rFonts w:eastAsiaTheme="minorEastAsia"/>
         </w:rPr>
-        <w:t xml:space="preserve"> is optional. Default function is constant 1.</w:t>
+        <w:t xml:space="preserve"> </w:t>
+      </w:r>
+      <w:proofErr w:type="gramStart"/>
+      <w:r>
+        <w:rPr>
+          <w:rFonts w:eastAsiaTheme="minorEastAsia"/>
+        </w:rPr>
+        <w:t>is</w:t>
+      </w:r>
+      <w:proofErr w:type="gramEnd"/>
+      <w:r>
+        <w:rPr>
+          <w:rFonts w:eastAsiaTheme="minorEastAsia"/>
+        </w:rPr>
+        <w:t xml:space="preserve"> optional. Default function is constant 1.</w:t>
       </w:r>
     </w:p>
     <w:p>
       <w:pPr>
         <w:pStyle w:val="Heading2"/>
       </w:pPr>
-      <w:bookmarkStart w:id="10" w:name="_Toc80715825"/>
+      <w:bookmarkStart w:id="9" w:name="_Toc80715825"/>
       <w:r>
         <w:t>Iterative DAPCA</w:t>
       </w:r>
-      <w:bookmarkEnd w:id="10"/>
+      <w:bookmarkEnd w:id="9"/>
     </w:p>
     <w:p>
       <w:pPr>
@@ -8261,8 +8459,13 @@
         </w:rPr>
       </w:pPr>
       <w:r>
-        <w:t xml:space="preserve">Iterative DAPCA firstly calculated kNN for each point of set </w:t>
-      </w:r>
+        <w:t xml:space="preserve">Iterative DAPCA firstly calculated kNN for each point of </w:t>
+      </w:r>
+      <w:proofErr w:type="gramStart"/>
+      <w:r>
+        <w:t xml:space="preserve">set </w:t>
+      </w:r>
+      <w:proofErr w:type="gramEnd"/>
       <m:oMath>
         <m:r>
           <w:rPr>
@@ -8381,10 +8584,34 @@
         </w:numPr>
       </w:pPr>
       <w:r>
-        <w:t>Coordinates for kNN XkNN = X, YkNN = Y. Set list of kNN to zeros.</w:t>
-      </w:r>
-      <w:r>
-        <w:t xml:space="preserve"> IterNum = 0;</w:t>
+        <w:t xml:space="preserve">Coordinates for kNN </w:t>
+      </w:r>
+      <w:proofErr w:type="spellStart"/>
+      <w:r>
+        <w:t>XkNN</w:t>
+      </w:r>
+      <w:proofErr w:type="spellEnd"/>
+      <w:r>
+        <w:t xml:space="preserve"> = X, </w:t>
+      </w:r>
+      <w:proofErr w:type="spellStart"/>
+      <w:r>
+        <w:t>YkNN</w:t>
+      </w:r>
+      <w:proofErr w:type="spellEnd"/>
+      <w:r>
+        <w:t xml:space="preserve"> = Y. Set list of kNN to zeros.</w:t>
+      </w:r>
+      <w:r>
+        <w:t xml:space="preserve"> </w:t>
+      </w:r>
+      <w:proofErr w:type="spellStart"/>
+      <w:r>
+        <w:t>IterNum</w:t>
+      </w:r>
+      <w:proofErr w:type="spellEnd"/>
+      <w:r>
+        <w:t xml:space="preserve"> = 0;</w:t>
       </w:r>
     </w:p>
     <w:p>
@@ -8407,8 +8634,13 @@
           <w:numId w:val="10"/>
         </w:numPr>
       </w:pPr>
-      <w:r>
-        <w:t>OldkNN = kNN</w:t>
+      <w:proofErr w:type="spellStart"/>
+      <w:r>
+        <w:t>OldkNN</w:t>
+      </w:r>
+      <w:proofErr w:type="spellEnd"/>
+      <w:r>
+        <w:t xml:space="preserve"> = kNN</w:t>
       </w:r>
     </w:p>
     <w:p>
@@ -8420,7 +8652,23 @@
         </w:numPr>
       </w:pPr>
       <w:r>
-        <w:t>Calculate kNN in XkNN for each element of YkNN.</w:t>
+        <w:t xml:space="preserve">Calculate kNN in </w:t>
+      </w:r>
+      <w:proofErr w:type="spellStart"/>
+      <w:r>
+        <w:t>XkNN</w:t>
+      </w:r>
+      <w:proofErr w:type="spellEnd"/>
+      <w:r>
+        <w:t xml:space="preserve"> for each element of </w:t>
+      </w:r>
+      <w:proofErr w:type="spellStart"/>
+      <w:r>
+        <w:t>YkNN</w:t>
+      </w:r>
+      <w:proofErr w:type="spellEnd"/>
+      <w:r>
+        <w:t>.</w:t>
       </w:r>
     </w:p>
     <w:p>
@@ -8817,20 +9065,22 @@
         <w:rPr>
           <w:rFonts w:eastAsiaTheme="minorEastAsia"/>
         </w:rPr>
-        <w:t xml:space="preserve"> PComs: </w:t>
-      </w:r>
+        <w:t xml:space="preserve"> PComs</w:t>
+      </w:r>
+      <w:proofErr w:type="gramStart"/>
+      <w:r>
+        <w:rPr>
+          <w:rFonts w:eastAsiaTheme="minorEastAsia"/>
+        </w:rPr>
+        <w:t xml:space="preserve">: </w:t>
+      </w:r>
+      <w:proofErr w:type="gramEnd"/>
       <m:oMath>
         <m:r>
           <w:rPr>
             <w:rFonts w:ascii="Cambria Math" w:eastAsiaTheme="minorEastAsia" w:hAnsi="Cambria Math"/>
           </w:rPr>
-          <m:t>XkNN = X</m:t>
-        </m:r>
-        <m:r>
-          <w:rPr>
-            <w:rFonts w:ascii="Cambria Math" w:eastAsiaTheme="minorEastAsia" w:hAnsi="Cambria Math"/>
-          </w:rPr>
-          <m:t>V</m:t>
+          <m:t>XkNN = XV</m:t>
         </m:r>
       </m:oMath>
       <w:r>
@@ -8862,8 +9112,21 @@
           <w:numId w:val="10"/>
         </w:numPr>
       </w:pPr>
-      <w:r>
-        <w:t>IterNum = IterNum + 1</w:t>
+      <w:proofErr w:type="spellStart"/>
+      <w:r>
+        <w:t>IterNum</w:t>
+      </w:r>
+      <w:proofErr w:type="spellEnd"/>
+      <w:r>
+        <w:t xml:space="preserve"> = </w:t>
+      </w:r>
+      <w:proofErr w:type="spellStart"/>
+      <w:r>
+        <w:t>IterNum</w:t>
+      </w:r>
+      <w:proofErr w:type="spellEnd"/>
+      <w:r>
+        <w:t xml:space="preserve"> + 1</w:t>
       </w:r>
     </w:p>
     <w:p>
@@ -8875,7 +9138,23 @@
         </w:numPr>
       </w:pPr>
       <w:r>
-        <w:t>If IterNum = maxIter then stop</w:t>
+        <w:t xml:space="preserve">If </w:t>
+      </w:r>
+      <w:proofErr w:type="spellStart"/>
+      <w:r>
+        <w:t>IterNum</w:t>
+      </w:r>
+      <w:proofErr w:type="spellEnd"/>
+      <w:r>
+        <w:t xml:space="preserve"> = </w:t>
+      </w:r>
+      <w:proofErr w:type="spellStart"/>
+      <w:r>
+        <w:t>maxIter</w:t>
+      </w:r>
+      <w:proofErr w:type="spellEnd"/>
+      <w:r>
+        <w:t xml:space="preserve"> then stop</w:t>
       </w:r>
     </w:p>
     <w:p>
@@ -8929,11 +9208,11 @@
       <w:pPr>
         <w:pStyle w:val="Heading2"/>
       </w:pPr>
-      <w:bookmarkStart w:id="11" w:name="_Toc80715826"/>
+      <w:bookmarkStart w:id="10" w:name="_Toc80715826"/>
       <w:r>
         <w:t>Matrix calculation</w:t>
       </w:r>
-      <w:bookmarkEnd w:id="11"/>
+      <w:bookmarkEnd w:id="10"/>
     </w:p>
     <w:p>
       <w:pPr>
@@ -9009,8 +9288,16 @@
         <w:rPr>
           <w:rFonts w:eastAsiaTheme="minorEastAsia"/>
         </w:rPr>
-        <w:t xml:space="preserve"> and </w:t>
-      </w:r>
+        <w:t xml:space="preserve"> </w:t>
+      </w:r>
+      <w:proofErr w:type="gramStart"/>
+      <w:r>
+        <w:rPr>
+          <w:rFonts w:eastAsiaTheme="minorEastAsia"/>
+        </w:rPr>
+        <w:t xml:space="preserve">and </w:t>
+      </w:r>
+      <w:proofErr w:type="gramEnd"/>
       <m:oMath>
         <m:r>
           <w:rPr>
@@ -9178,8 +9465,13 @@
         </w:rPr>
       </w:pPr>
       <w:r>
-        <w:t xml:space="preserve">For all iteration of iterative DAPCA the only changed part is matrix </w:t>
-      </w:r>
+        <w:t xml:space="preserve">For all iteration of iterative DAPCA the only changed part is </w:t>
+      </w:r>
+      <w:proofErr w:type="gramStart"/>
+      <w:r>
+        <w:t xml:space="preserve">matrix </w:t>
+      </w:r>
+      <w:proofErr w:type="gramEnd"/>
       <m:oMath>
         <m:r>
           <w:rPr>
@@ -9262,8 +9554,16 @@
         <w:rPr>
           <w:rFonts w:eastAsiaTheme="minorEastAsia"/>
         </w:rPr>
-        <w:t xml:space="preserve"> and </w:t>
-      </w:r>
+        <w:t xml:space="preserve"> </w:t>
+      </w:r>
+      <w:proofErr w:type="gramStart"/>
+      <w:r>
+        <w:rPr>
+          <w:rFonts w:eastAsiaTheme="minorEastAsia"/>
+        </w:rPr>
+        <w:t xml:space="preserve">and </w:t>
+      </w:r>
+      <w:proofErr w:type="gramEnd"/>
       <m:oMath>
         <m:r>
           <w:rPr>
@@ -9289,8 +9589,16 @@
         <w:rPr>
           <w:rFonts w:eastAsiaTheme="minorEastAsia"/>
         </w:rPr>
-        <w:t xml:space="preserve">Let us consider matrix </w:t>
-      </w:r>
+        <w:t xml:space="preserve">Let us consider </w:t>
+      </w:r>
+      <w:proofErr w:type="gramStart"/>
+      <w:r>
+        <w:rPr>
+          <w:rFonts w:eastAsiaTheme="minorEastAsia"/>
+        </w:rPr>
+        <w:t xml:space="preserve">matrix </w:t>
+      </w:r>
+      <w:proofErr w:type="gramEnd"/>
       <m:oMath>
         <m:r>
           <w:rPr>
@@ -9555,11 +9863,19 @@
         </w:rPr>
         <w:t xml:space="preserve"> are itera</w:t>
       </w:r>
-      <w:r>
-        <w:rPr>
-          <w:rFonts w:eastAsiaTheme="minorEastAsia"/>
-        </w:rPr>
-        <w:t xml:space="preserve">tion independent and </w:t>
+      <w:proofErr w:type="spellStart"/>
+      <w:r>
+        <w:rPr>
+          <w:rFonts w:eastAsiaTheme="minorEastAsia"/>
+        </w:rPr>
+        <w:t>tion</w:t>
+      </w:r>
+      <w:proofErr w:type="spellEnd"/>
+      <w:r>
+        <w:rPr>
+          <w:rFonts w:eastAsiaTheme="minorEastAsia"/>
+        </w:rPr>
+        <w:t xml:space="preserve"> independent and </w:t>
       </w:r>
       <m:oMath>
         <m:sSubSup>
@@ -9738,8 +10054,16 @@
         <w:rPr>
           <w:rFonts w:eastAsiaTheme="minorEastAsia"/>
         </w:rPr>
-        <w:t xml:space="preserve">Let us consider matrix </w:t>
-      </w:r>
+        <w:t xml:space="preserve">Let us consider </w:t>
+      </w:r>
+      <w:proofErr w:type="gramStart"/>
+      <w:r>
+        <w:rPr>
+          <w:rFonts w:eastAsiaTheme="minorEastAsia"/>
+        </w:rPr>
+        <w:t xml:space="preserve">matrix </w:t>
+      </w:r>
+      <w:proofErr w:type="gramEnd"/>
       <m:oMath>
         <m:sSub>
           <m:sSubPr>
@@ -10492,7 +10816,15 @@
         <w:rPr>
           <w:rFonts w:eastAsiaTheme="minorEastAsia"/>
         </w:rPr>
-        <w:t xml:space="preserve"> must be calculated on each iteration because of each element of vector </w:t>
+        <w:t xml:space="preserve"> must be c</w:t>
+      </w:r>
+      <w:bookmarkStart w:id="11" w:name="_GoBack"/>
+      <w:bookmarkEnd w:id="11"/>
+      <w:r>
+        <w:rPr>
+          <w:rFonts w:eastAsiaTheme="minorEastAsia"/>
+        </w:rPr>
+        <w:t xml:space="preserve">alculated on each iteration because of each element of vector </w:t>
       </w:r>
       <m:oMath>
         <m:r>
@@ -10540,8 +10872,16 @@
         <w:rPr>
           <w:rFonts w:eastAsiaTheme="minorEastAsia"/>
         </w:rPr>
-        <w:t xml:space="preserve"> or </w:t>
-      </w:r>
+        <w:t xml:space="preserve"> </w:t>
+      </w:r>
+      <w:proofErr w:type="gramStart"/>
+      <w:r>
+        <w:rPr>
+          <w:rFonts w:eastAsiaTheme="minorEastAsia"/>
+        </w:rPr>
+        <w:t xml:space="preserve">or </w:t>
+      </w:r>
+      <w:proofErr w:type="gramEnd"/>
       <m:oMath>
         <m:sSub>
           <m:sSubPr>
@@ -11139,24 +11479,14 @@
               </w:rPr>
               <w:t>(</w:t>
             </w:r>
-            <w:r>
-              <w:fldChar w:fldCharType="begin"/>
-            </w:r>
-            <w:r>
-              <w:instrText xml:space="preserve"> SEQ Equation \* ARABIC </w:instrText>
-            </w:r>
-            <w:r>
-              <w:fldChar w:fldCharType="separate"/>
-            </w:r>
-            <w:r>
-              <w:rPr>
-                <w:noProof/>
-              </w:rPr>
-              <w:t>2</w:t>
-            </w:r>
-            <w:r>
-              <w:fldChar w:fldCharType="end"/>
-            </w:r>
+            <w:fldSimple w:instr=" SEQ Equation \* ARABIC ">
+              <w:r>
+                <w:rPr>
+                  <w:noProof/>
+                </w:rPr>
+                <w:t>2</w:t>
+              </w:r>
+            </w:fldSimple>
             <w:r>
               <w:rPr>
                 <w:rFonts w:eastAsiaTheme="minorEastAsia"/>
@@ -11564,24 +11894,14 @@
               </w:rPr>
               <w:t>(</w:t>
             </w:r>
-            <w:r>
-              <w:fldChar w:fldCharType="begin"/>
-            </w:r>
-            <w:r>
-              <w:instrText xml:space="preserve"> SEQ Equation \* ARABIC </w:instrText>
-            </w:r>
-            <w:r>
-              <w:fldChar w:fldCharType="separate"/>
-            </w:r>
-            <w:r>
-              <w:rPr>
-                <w:noProof/>
-              </w:rPr>
-              <w:t>3</w:t>
-            </w:r>
-            <w:r>
-              <w:fldChar w:fldCharType="end"/>
-            </w:r>
+            <w:fldSimple w:instr=" SEQ Equation \* ARABIC ">
+              <w:r>
+                <w:rPr>
+                  <w:noProof/>
+                </w:rPr>
+                <w:t>3</w:t>
+              </w:r>
+            </w:fldSimple>
             <w:r>
               <w:rPr>
                 <w:rFonts w:eastAsiaTheme="minorEastAsia"/>
@@ -11741,8 +12061,16 @@
         <w:rPr>
           <w:rFonts w:eastAsiaTheme="minorEastAsia"/>
         </w:rPr>
-        <w:t xml:space="preserve"> allows us not only avoid of additional calculations but also allow us to avoid of saving or reforming of matrix </w:t>
-      </w:r>
+        <w:t xml:space="preserve"> allows us not only avoid of additional calculations but also allow us to avoid of saving or reforming of </w:t>
+      </w:r>
+      <w:proofErr w:type="gramStart"/>
+      <w:r>
+        <w:rPr>
+          <w:rFonts w:eastAsiaTheme="minorEastAsia"/>
+        </w:rPr>
+        <w:t xml:space="preserve">matrix </w:t>
+      </w:r>
+      <w:proofErr w:type="gramEnd"/>
       <m:oMath>
         <m:r>
           <w:rPr>
@@ -12736,24 +13064,14 @@
               </w:rPr>
               <w:t>(</w:t>
             </w:r>
-            <w:r>
-              <w:fldChar w:fldCharType="begin"/>
-            </w:r>
-            <w:r>
-              <w:instrText xml:space="preserve"> SEQ Equation \* ARABIC </w:instrText>
-            </w:r>
-            <w:r>
-              <w:fldChar w:fldCharType="separate"/>
-            </w:r>
-            <w:r>
-              <w:rPr>
-                <w:noProof/>
-              </w:rPr>
-              <w:t>4</w:t>
-            </w:r>
-            <w:r>
-              <w:fldChar w:fldCharType="end"/>
-            </w:r>
+            <w:fldSimple w:instr=" SEQ Equation \* ARABIC ">
+              <w:r>
+                <w:rPr>
+                  <w:noProof/>
+                </w:rPr>
+                <w:t>4</w:t>
+              </w:r>
+            </w:fldSimple>
             <w:r>
               <w:rPr>
                 <w:rFonts w:eastAsiaTheme="minorEastAsia"/>
@@ -12978,24 +13296,14 @@
               </w:rPr>
               <w:t>(</w:t>
             </w:r>
-            <w:r>
-              <w:fldChar w:fldCharType="begin"/>
-            </w:r>
-            <w:r>
-              <w:instrText xml:space="preserve"> SEQ Equation \* ARABIC </w:instrText>
-            </w:r>
-            <w:r>
-              <w:fldChar w:fldCharType="separate"/>
-            </w:r>
-            <w:r>
-              <w:rPr>
-                <w:noProof/>
-              </w:rPr>
-              <w:t>5</w:t>
-            </w:r>
-            <w:r>
-              <w:fldChar w:fldCharType="end"/>
-            </w:r>
+            <w:fldSimple w:instr=" SEQ Equation \* ARABIC ">
+              <w:r>
+                <w:rPr>
+                  <w:noProof/>
+                </w:rPr>
+                <w:t>5</w:t>
+              </w:r>
+            </w:fldSimple>
             <w:r>
               <w:rPr>
                 <w:rFonts w:eastAsiaTheme="minorEastAsia"/>
@@ -13140,8 +13448,16 @@
         <w:rPr>
           <w:rFonts w:eastAsiaTheme="minorEastAsia"/>
         </w:rPr>
-        <w:t xml:space="preserve">Moreover, we can directly calculate submatrix of matrix </w:t>
-      </w:r>
+        <w:t xml:space="preserve">Moreover, we can directly calculate submatrix of </w:t>
+      </w:r>
+      <w:proofErr w:type="gramStart"/>
+      <w:r>
+        <w:rPr>
+          <w:rFonts w:eastAsiaTheme="minorEastAsia"/>
+        </w:rPr>
+        <w:t xml:space="preserve">matrix </w:t>
+      </w:r>
+      <w:proofErr w:type="gramEnd"/>
       <m:oMath>
         <m:sSub>
           <m:sSubPr>
@@ -13942,7 +14258,21 @@
         <w:rPr>
           <w:rFonts w:eastAsiaTheme="minorEastAsia"/>
         </w:rPr>
-        <w:t xml:space="preserve"> attribute of object </w:t>
+        <w:t xml:space="preserve"> attribute of o</w:t>
+      </w:r>
+      <w:proofErr w:type="spellStart"/>
+      <w:r>
+        <w:rPr>
+          <w:rFonts w:eastAsiaTheme="minorEastAsia"/>
+        </w:rPr>
+        <w:t>bject</w:t>
+      </w:r>
+      <w:proofErr w:type="spellEnd"/>
+      <w:r>
+        <w:rPr>
+          <w:rFonts w:eastAsiaTheme="minorEastAsia"/>
+        </w:rPr>
+        <w:t xml:space="preserve"> </w:t>
       </w:r>
       <m:oMath>
         <m:r>
@@ -13956,8 +14286,16 @@
         <w:rPr>
           <w:rFonts w:eastAsiaTheme="minorEastAsia"/>
         </w:rPr>
-        <w:t xml:space="preserve"> of matrix </w:t>
-      </w:r>
+        <w:t xml:space="preserve"> of </w:t>
+      </w:r>
+      <w:proofErr w:type="gramStart"/>
+      <w:r>
+        <w:rPr>
+          <w:rFonts w:eastAsiaTheme="minorEastAsia"/>
+        </w:rPr>
+        <w:t xml:space="preserve">matrix </w:t>
+      </w:r>
+      <w:proofErr w:type="gramEnd"/>
       <m:oMath>
         <m:sSubSup>
           <m:sSubSupPr>
@@ -14828,11 +15166,19 @@
           <w:rFonts w:eastAsiaTheme="minorEastAsia"/>
         </w:rPr>
       </w:pPr>
-      <w:r>
-        <w:rPr>
-          <w:rFonts w:eastAsiaTheme="minorEastAsia"/>
-        </w:rPr>
-        <w:t xml:space="preserve">where </w:t>
+      <w:proofErr w:type="gramStart"/>
+      <w:r>
+        <w:rPr>
+          <w:rFonts w:eastAsiaTheme="minorEastAsia"/>
+        </w:rPr>
+        <w:t>where</w:t>
+      </w:r>
+      <w:proofErr w:type="gramEnd"/>
+      <w:r>
+        <w:rPr>
+          <w:rFonts w:eastAsiaTheme="minorEastAsia"/>
+        </w:rPr>
+        <w:t xml:space="preserve"> </w:t>
       </w:r>
       <m:oMath>
         <m:sSubSup>
@@ -15129,24 +15475,14 @@
               </w:rPr>
               <w:t>(</w:t>
             </w:r>
-            <w:r>
-              <w:fldChar w:fldCharType="begin"/>
-            </w:r>
-            <w:r>
-              <w:instrText xml:space="preserve"> SEQ Equation \* ARABIC </w:instrText>
-            </w:r>
-            <w:r>
-              <w:fldChar w:fldCharType="separate"/>
-            </w:r>
-            <w:r>
-              <w:rPr>
-                <w:noProof/>
-              </w:rPr>
-              <w:t>6</w:t>
-            </w:r>
-            <w:r>
-              <w:fldChar w:fldCharType="end"/>
-            </w:r>
+            <w:fldSimple w:instr=" SEQ Equation \* ARABIC ">
+              <w:r>
+                <w:rPr>
+                  <w:noProof/>
+                </w:rPr>
+                <w:t>6</w:t>
+              </w:r>
+            </w:fldSimple>
             <w:r>
               <w:rPr>
                 <w:rFonts w:eastAsiaTheme="minorEastAsia"/>
@@ -16227,24 +16563,14 @@
               </w:rPr>
               <w:t>(</w:t>
             </w:r>
-            <w:r>
-              <w:fldChar w:fldCharType="begin"/>
-            </w:r>
-            <w:r>
-              <w:instrText xml:space="preserve"> SEQ Equation \* ARABIC </w:instrText>
-            </w:r>
-            <w:r>
-              <w:fldChar w:fldCharType="separate"/>
-            </w:r>
-            <w:r>
-              <w:rPr>
-                <w:noProof/>
-              </w:rPr>
-              <w:t>7</w:t>
-            </w:r>
-            <w:r>
-              <w:fldChar w:fldCharType="end"/>
-            </w:r>
+            <w:fldSimple w:instr=" SEQ Equation \* ARABIC ">
+              <w:r>
+                <w:rPr>
+                  <w:noProof/>
+                </w:rPr>
+                <w:t>7</w:t>
+              </w:r>
+            </w:fldSimple>
             <w:r>
               <w:rPr>
                 <w:rFonts w:eastAsiaTheme="minorEastAsia"/>
@@ -16571,24 +16897,14 @@
               </w:rPr>
               <w:t>(</w:t>
             </w:r>
-            <w:r>
-              <w:fldChar w:fldCharType="begin"/>
-            </w:r>
-            <w:r>
-              <w:instrText xml:space="preserve"> SEQ Equation \* ARABIC </w:instrText>
-            </w:r>
-            <w:r>
-              <w:fldChar w:fldCharType="separate"/>
-            </w:r>
-            <w:r>
-              <w:rPr>
-                <w:noProof/>
-              </w:rPr>
-              <w:t>8</w:t>
-            </w:r>
-            <w:r>
-              <w:fldChar w:fldCharType="end"/>
-            </w:r>
+            <w:fldSimple w:instr=" SEQ Equation \* ARABIC ">
+              <w:r>
+                <w:rPr>
+                  <w:noProof/>
+                </w:rPr>
+                <w:t>8</w:t>
+              </w:r>
+            </w:fldSimple>
             <w:r>
               <w:rPr>
                 <w:rFonts w:eastAsiaTheme="minorEastAsia"/>
@@ -16644,8 +16960,16 @@
         <w:rPr>
           <w:rFonts w:eastAsiaTheme="minorEastAsia"/>
         </w:rPr>
-        <w:t xml:space="preserve"> we also have property </w:t>
-      </w:r>
+        <w:t xml:space="preserve"> we also have </w:t>
+      </w:r>
+      <w:proofErr w:type="gramStart"/>
+      <w:r>
+        <w:rPr>
+          <w:rFonts w:eastAsiaTheme="minorEastAsia"/>
+        </w:rPr>
+        <w:t xml:space="preserve">property </w:t>
+      </w:r>
+      <w:proofErr w:type="gramEnd"/>
       <m:oMath>
         <m:sSub>
           <m:sSubPr>
@@ -16726,7 +17050,7 @@
               <m:dPr>
                 <m:ctrlPr>
                   <w:rPr>
-                    <w:rFonts w:ascii="Cambria Math" w:eastAsiaTheme="minorEastAsia"/>
+                    <w:rFonts w:ascii="Cambria Math" w:eastAsiaTheme="minorEastAsia" w:hAnsi="Cambria Math"/>
                   </w:rPr>
                 </m:ctrlPr>
               </m:dPr>
@@ -16735,7 +17059,7 @@
                   <m:sSubPr>
                     <m:ctrlPr>
                       <w:rPr>
-                        <w:rFonts w:ascii="Cambria Math" w:eastAsiaTheme="minorEastAsia"/>
+                        <w:rFonts w:ascii="Cambria Math" w:eastAsiaTheme="minorEastAsia" w:hAnsi="Cambria Math"/>
                         <w:i/>
                       </w:rPr>
                     </m:ctrlPr>
@@ -16749,7 +17073,7 @@
                     </m:r>
                     <m:ctrlPr>
                       <w:rPr>
-                        <w:rFonts w:ascii="Cambria Math" w:eastAsiaTheme="minorEastAsia"/>
+                        <w:rFonts w:ascii="Cambria Math" w:eastAsiaTheme="minorEastAsia" w:hAnsi="Cambria Math"/>
                       </w:rPr>
                     </m:ctrlPr>
                   </m:e>
@@ -16776,7 +17100,7 @@
                 </m:r>
                 <m:ctrlPr>
                   <w:rPr>
-                    <w:rFonts w:ascii="Cambria Math" w:eastAsiaTheme="minorEastAsia"/>
+                    <w:rFonts w:ascii="Cambria Math" w:eastAsiaTheme="minorEastAsia" w:hAnsi="Cambria Math"/>
                     <w:i/>
                   </w:rPr>
                 </m:ctrlPr>
@@ -16975,7 +17299,7 @@
                       <m:dPr>
                         <m:ctrlPr>
                           <w:rPr>
-                            <w:rFonts w:ascii="Cambria Math" w:eastAsiaTheme="minorEastAsia"/>
+                            <w:rFonts w:ascii="Cambria Math" w:eastAsiaTheme="minorEastAsia" w:hAnsi="Cambria Math"/>
                           </w:rPr>
                         </m:ctrlPr>
                       </m:dPr>
@@ -16984,7 +17308,7 @@
                           <m:sSubPr>
                             <m:ctrlPr>
                               <w:rPr>
-                                <w:rFonts w:ascii="Cambria Math" w:eastAsiaTheme="minorEastAsia"/>
+                                <w:rFonts w:ascii="Cambria Math" w:eastAsiaTheme="minorEastAsia" w:hAnsi="Cambria Math"/>
                                 <w:i/>
                               </w:rPr>
                             </m:ctrlPr>
@@ -16998,7 +17322,7 @@
                             </m:r>
                             <m:ctrlPr>
                               <w:rPr>
-                                <w:rFonts w:ascii="Cambria Math" w:eastAsiaTheme="minorEastAsia"/>
+                                <w:rFonts w:ascii="Cambria Math" w:eastAsiaTheme="minorEastAsia" w:hAnsi="Cambria Math"/>
                               </w:rPr>
                             </m:ctrlPr>
                           </m:e>
@@ -17025,7 +17349,7 @@
                         </m:r>
                         <m:ctrlPr>
                           <w:rPr>
-                            <w:rFonts w:ascii="Cambria Math" w:eastAsiaTheme="minorEastAsia"/>
+                            <w:rFonts w:ascii="Cambria Math" w:eastAsiaTheme="minorEastAsia" w:hAnsi="Cambria Math"/>
                             <w:i/>
                           </w:rPr>
                         </m:ctrlPr>
@@ -17184,7 +17508,7 @@
                       <m:dPr>
                         <m:ctrlPr>
                           <w:rPr>
-                            <w:rFonts w:ascii="Cambria Math" w:eastAsiaTheme="minorEastAsia"/>
+                            <w:rFonts w:ascii="Cambria Math" w:eastAsiaTheme="minorEastAsia" w:hAnsi="Cambria Math"/>
                           </w:rPr>
                         </m:ctrlPr>
                       </m:dPr>
@@ -17193,7 +17517,7 @@
                           <m:sSubPr>
                             <m:ctrlPr>
                               <w:rPr>
-                                <w:rFonts w:ascii="Cambria Math" w:eastAsiaTheme="minorEastAsia"/>
+                                <w:rFonts w:ascii="Cambria Math" w:eastAsiaTheme="minorEastAsia" w:hAnsi="Cambria Math"/>
                                 <w:i/>
                               </w:rPr>
                             </m:ctrlPr>
@@ -17207,7 +17531,7 @@
                             </m:r>
                             <m:ctrlPr>
                               <w:rPr>
-                                <w:rFonts w:ascii="Cambria Math" w:eastAsiaTheme="minorEastAsia"/>
+                                <w:rFonts w:ascii="Cambria Math" w:eastAsiaTheme="minorEastAsia" w:hAnsi="Cambria Math"/>
                               </w:rPr>
                             </m:ctrlPr>
                           </m:e>
@@ -17234,7 +17558,7 @@
                         </m:r>
                         <m:ctrlPr>
                           <w:rPr>
-                            <w:rFonts w:ascii="Cambria Math" w:eastAsiaTheme="minorEastAsia"/>
+                            <w:rFonts w:ascii="Cambria Math" w:eastAsiaTheme="minorEastAsia" w:hAnsi="Cambria Math"/>
                             <w:i/>
                           </w:rPr>
                         </m:ctrlPr>
@@ -17355,24 +17679,14 @@
               </w:rPr>
               <w:t>(</w:t>
             </w:r>
-            <w:r>
-              <w:fldChar w:fldCharType="begin"/>
-            </w:r>
-            <w:r>
-              <w:instrText xml:space="preserve"> SEQ Equation \* ARABIC </w:instrText>
-            </w:r>
-            <w:r>
-              <w:fldChar w:fldCharType="separate"/>
-            </w:r>
-            <w:r>
-              <w:rPr>
-                <w:noProof/>
-              </w:rPr>
-              <w:t>9</w:t>
-            </w:r>
-            <w:r>
-              <w:fldChar w:fldCharType="end"/>
-            </w:r>
+            <w:fldSimple w:instr=" SEQ Equation \* ARABIC ">
+              <w:r>
+                <w:rPr>
+                  <w:noProof/>
+                </w:rPr>
+                <w:t>9</w:t>
+              </w:r>
+            </w:fldSimple>
             <w:r>
               <w:rPr>
                 <w:rFonts w:eastAsiaTheme="minorEastAsia"/>
@@ -17591,8 +17905,16 @@
         <w:rPr>
           <w:rFonts w:eastAsiaTheme="minorEastAsia"/>
         </w:rPr>
-        <w:t xml:space="preserve"> and </w:t>
-      </w:r>
+        <w:t xml:space="preserve"> </w:t>
+      </w:r>
+      <w:proofErr w:type="gramStart"/>
+      <w:r>
+        <w:rPr>
+          <w:rFonts w:eastAsiaTheme="minorEastAsia"/>
+        </w:rPr>
+        <w:t xml:space="preserve">and </w:t>
+      </w:r>
+      <w:proofErr w:type="gramEnd"/>
       <m:oMath>
         <m:sSub>
           <m:sSubPr>
@@ -17659,8 +17981,16 @@
         <w:rPr>
           <w:rFonts w:eastAsiaTheme="minorEastAsia"/>
         </w:rPr>
-        <w:t xml:space="preserve"> because of all elements of matrix are equal to </w:t>
-      </w:r>
+        <w:t xml:space="preserve"> because of all elements of matrix are equal </w:t>
+      </w:r>
+      <w:proofErr w:type="gramStart"/>
+      <w:r>
+        <w:rPr>
+          <w:rFonts w:eastAsiaTheme="minorEastAsia"/>
+        </w:rPr>
+        <w:t xml:space="preserve">to </w:t>
+      </w:r>
+      <w:proofErr w:type="gramEnd"/>
       <m:oMath>
         <m:f>
           <m:fPr>
@@ -17709,7 +18039,7 @@
               <m:dPr>
                 <m:ctrlPr>
                   <w:rPr>
-                    <w:rFonts w:ascii="Cambria Math" w:eastAsiaTheme="minorEastAsia"/>
+                    <w:rFonts w:ascii="Cambria Math" w:eastAsiaTheme="minorEastAsia" w:hAnsi="Cambria Math"/>
                   </w:rPr>
                 </m:ctrlPr>
               </m:dPr>
@@ -17718,7 +18048,7 @@
                   <m:sSubPr>
                     <m:ctrlPr>
                       <w:rPr>
-                        <w:rFonts w:ascii="Cambria Math" w:eastAsiaTheme="minorEastAsia"/>
+                        <w:rFonts w:ascii="Cambria Math" w:eastAsiaTheme="minorEastAsia" w:hAnsi="Cambria Math"/>
                         <w:i/>
                       </w:rPr>
                     </m:ctrlPr>
@@ -17732,7 +18062,7 @@
                     </m:r>
                     <m:ctrlPr>
                       <w:rPr>
-                        <w:rFonts w:ascii="Cambria Math" w:eastAsiaTheme="minorEastAsia"/>
+                        <w:rFonts w:ascii="Cambria Math" w:eastAsiaTheme="minorEastAsia" w:hAnsi="Cambria Math"/>
                       </w:rPr>
                     </m:ctrlPr>
                   </m:e>
@@ -17759,7 +18089,7 @@
                 </m:r>
                 <m:ctrlPr>
                   <w:rPr>
-                    <w:rFonts w:ascii="Cambria Math" w:eastAsiaTheme="minorEastAsia"/>
+                    <w:rFonts w:ascii="Cambria Math" w:eastAsiaTheme="minorEastAsia" w:hAnsi="Cambria Math"/>
                     <w:i/>
                   </w:rPr>
                 </m:ctrlPr>
@@ -17920,7 +18250,7 @@
                       <m:dPr>
                         <m:ctrlPr>
                           <w:rPr>
-                            <w:rFonts w:ascii="Cambria Math" w:eastAsiaTheme="minorEastAsia"/>
+                            <w:rFonts w:ascii="Cambria Math" w:eastAsiaTheme="minorEastAsia" w:hAnsi="Cambria Math"/>
                           </w:rPr>
                         </m:ctrlPr>
                       </m:dPr>
@@ -17929,7 +18259,7 @@
                           <m:sSubPr>
                             <m:ctrlPr>
                               <w:rPr>
-                                <w:rFonts w:ascii="Cambria Math" w:eastAsiaTheme="minorEastAsia"/>
+                                <w:rFonts w:ascii="Cambria Math" w:eastAsiaTheme="minorEastAsia" w:hAnsi="Cambria Math"/>
                                 <w:i/>
                               </w:rPr>
                             </m:ctrlPr>
@@ -17943,7 +18273,7 @@
                             </m:r>
                             <m:ctrlPr>
                               <w:rPr>
-                                <w:rFonts w:ascii="Cambria Math" w:eastAsiaTheme="minorEastAsia"/>
+                                <w:rFonts w:ascii="Cambria Math" w:eastAsiaTheme="minorEastAsia" w:hAnsi="Cambria Math"/>
                               </w:rPr>
                             </m:ctrlPr>
                           </m:e>
@@ -17970,7 +18300,7 @@
                         </m:r>
                         <m:ctrlPr>
                           <w:rPr>
-                            <w:rFonts w:ascii="Cambria Math" w:eastAsiaTheme="minorEastAsia"/>
+                            <w:rFonts w:ascii="Cambria Math" w:eastAsiaTheme="minorEastAsia" w:hAnsi="Cambria Math"/>
                             <w:i/>
                           </w:rPr>
                         </m:ctrlPr>
@@ -18096,24 +18426,14 @@
               </w:rPr>
               <w:t>(</w:t>
             </w:r>
-            <w:r>
-              <w:fldChar w:fldCharType="begin"/>
-            </w:r>
-            <w:r>
-              <w:instrText xml:space="preserve"> SEQ Equation \* ARABIC </w:instrText>
-            </w:r>
-            <w:r>
-              <w:fldChar w:fldCharType="separate"/>
-            </w:r>
-            <w:r>
-              <w:rPr>
-                <w:noProof/>
-              </w:rPr>
-              <w:t>10</w:t>
-            </w:r>
-            <w:r>
-              <w:fldChar w:fldCharType="end"/>
-            </w:r>
+            <w:fldSimple w:instr=" SEQ Equation \* ARABIC ">
+              <w:r>
+                <w:rPr>
+                  <w:noProof/>
+                </w:rPr>
+                <w:t>10</w:t>
+              </w:r>
+            </w:fldSimple>
             <w:r>
               <w:rPr>
                 <w:rFonts w:eastAsiaTheme="minorEastAsia"/>
@@ -18162,7 +18482,19 @@
         <w:rPr>
           <w:rFonts w:eastAsiaTheme="minorEastAsia"/>
         </w:rPr>
-        <w:t xml:space="preserve"> constant fragments one for each class. For class </w:t>
+        <w:t xml:space="preserve"> constant fragments</w:t>
+      </w:r>
+      <w:r>
+        <w:rPr>
+          <w:rFonts w:eastAsiaTheme="minorEastAsia"/>
+        </w:rPr>
+        <w:t>:</w:t>
+      </w:r>
+      <w:r>
+        <w:rPr>
+          <w:rFonts w:eastAsiaTheme="minorEastAsia"/>
+        </w:rPr>
+        <w:t xml:space="preserve"> one for each class. For class </w:t>
       </w:r>
       <m:oMath>
         <m:r>
@@ -18819,24 +19151,14 @@
               </w:rPr>
               <w:t>(</w:t>
             </w:r>
-            <w:r>
-              <w:fldChar w:fldCharType="begin"/>
-            </w:r>
-            <w:r>
-              <w:instrText xml:space="preserve"> SEQ Equation \* ARABIC </w:instrText>
-            </w:r>
-            <w:r>
-              <w:fldChar w:fldCharType="separate"/>
-            </w:r>
-            <w:r>
-              <w:rPr>
-                <w:noProof/>
-              </w:rPr>
-              <w:t>11</w:t>
-            </w:r>
-            <w:r>
-              <w:fldChar w:fldCharType="end"/>
-            </w:r>
+            <w:fldSimple w:instr=" SEQ Equation \* ARABIC ">
+              <w:r>
+                <w:rPr>
+                  <w:noProof/>
+                </w:rPr>
+                <w:t>11</w:t>
+              </w:r>
+            </w:fldSimple>
             <w:r>
               <w:rPr>
                 <w:rFonts w:eastAsiaTheme="minorEastAsia"/>
@@ -18858,8 +19180,16 @@
         <w:rPr>
           <w:rFonts w:eastAsiaTheme="minorEastAsia"/>
         </w:rPr>
-        <w:t xml:space="preserve">To produce more uniform calculation we can use the following matrix </w:t>
-      </w:r>
+        <w:t xml:space="preserve">To produce more uniform calculation we can use the following </w:t>
+      </w:r>
+      <w:proofErr w:type="gramStart"/>
+      <w:r>
+        <w:rPr>
+          <w:rFonts w:eastAsiaTheme="minorEastAsia"/>
+        </w:rPr>
+        <w:t xml:space="preserve">matrix </w:t>
+      </w:r>
+      <w:proofErr w:type="gramEnd"/>
       <m:oMath>
         <m:r>
           <w:rPr>
@@ -19332,24 +19662,14 @@
               </w:rPr>
               <w:t>(</w:t>
             </w:r>
-            <w:r>
-              <w:fldChar w:fldCharType="begin"/>
-            </w:r>
-            <w:r>
-              <w:instrText xml:space="preserve"> SEQ Equation \* ARABIC </w:instrText>
-            </w:r>
-            <w:r>
-              <w:fldChar w:fldCharType="separate"/>
-            </w:r>
-            <w:r>
-              <w:rPr>
-                <w:noProof/>
-              </w:rPr>
-              <w:t>12</w:t>
-            </w:r>
-            <w:r>
-              <w:fldChar w:fldCharType="end"/>
-            </w:r>
+            <w:fldSimple w:instr=" SEQ Equation \* ARABIC ">
+              <w:r>
+                <w:rPr>
+                  <w:noProof/>
+                </w:rPr>
+                <w:t>12</w:t>
+              </w:r>
+            </w:fldSimple>
             <w:r>
               <w:rPr>
                 <w:rFonts w:eastAsiaTheme="minorEastAsia"/>
@@ -19630,24 +19950,14 @@
               </w:rPr>
               <w:t>(</w:t>
             </w:r>
-            <w:r>
-              <w:fldChar w:fldCharType="begin"/>
-            </w:r>
-            <w:r>
-              <w:instrText xml:space="preserve"> SEQ Equation \* ARABIC </w:instrText>
-            </w:r>
-            <w:r>
-              <w:fldChar w:fldCharType="separate"/>
-            </w:r>
-            <w:r>
-              <w:rPr>
-                <w:noProof/>
-              </w:rPr>
-              <w:t>13</w:t>
-            </w:r>
-            <w:r>
-              <w:fldChar w:fldCharType="end"/>
-            </w:r>
+            <w:fldSimple w:instr=" SEQ Equation \* ARABIC ">
+              <w:r>
+                <w:rPr>
+                  <w:noProof/>
+                </w:rPr>
+                <w:t>13</w:t>
+              </w:r>
+            </w:fldSimple>
             <w:r>
               <w:rPr>
                 <w:rFonts w:eastAsiaTheme="minorEastAsia"/>
@@ -19670,7 +19980,15 @@
     </w:p>
     <w:p>
       <w:r>
-        <w:t xml:space="preserve">We assumed that data was centralised but it was found that result matrix for centralised and non-centralised data is the same. It is necessary to check what is reason of this finding. Let us consider formula </w:t>
+        <w:t xml:space="preserve">We assumed that data was centralised but it was found that result matrix for centralised and non-centralised data is the same. It is necessary to check what </w:t>
+      </w:r>
+      <w:proofErr w:type="gramStart"/>
+      <w:r>
+        <w:t>is reason of this finding</w:t>
+      </w:r>
+      <w:proofErr w:type="gramEnd"/>
+      <w:r>
+        <w:t xml:space="preserve">. Let us consider formula </w:t>
       </w:r>
       <w:r>
         <w:fldChar w:fldCharType="begin"/>
@@ -19768,13 +20086,7 @@
                       <w:rPr>
                         <w:rFonts w:ascii="Cambria Math" w:eastAsiaTheme="minorEastAsia" w:hAnsi="Cambria Math"/>
                       </w:rPr>
-                      <m:t>W</m:t>
-                    </m:r>
-                    <m:r>
-                      <w:rPr>
-                        <w:rFonts w:ascii="Cambria Math" w:eastAsiaTheme="minorEastAsia" w:hAnsi="Cambria Math"/>
-                      </w:rPr>
-                      <m:t>c</m:t>
+                      <m:t>Wc</m:t>
                     </m:r>
                   </m:sup>
                 </m:sSubSup>
@@ -20334,24 +20646,14 @@
               </w:rPr>
               <w:t>(</w:t>
             </w:r>
-            <w:r>
-              <w:fldChar w:fldCharType="begin"/>
-            </w:r>
-            <w:r>
-              <w:instrText xml:space="preserve"> SEQ Equation \* ARABIC </w:instrText>
-            </w:r>
-            <w:r>
-              <w:fldChar w:fldCharType="separate"/>
-            </w:r>
-            <w:r>
-              <w:rPr>
-                <w:noProof/>
-              </w:rPr>
-              <w:t>14</w:t>
-            </w:r>
-            <w:r>
-              <w:fldChar w:fldCharType="end"/>
-            </w:r>
+            <w:fldSimple w:instr=" SEQ Equation \* ARABIC ">
+              <w:r>
+                <w:rPr>
+                  <w:noProof/>
+                </w:rPr>
+                <w:t>14</w:t>
+              </w:r>
+            </w:fldSimple>
             <w:r>
               <w:rPr>
                 <w:rFonts w:eastAsiaTheme="minorEastAsia"/>
@@ -24051,13 +24353,7 @@
                 <w:rPr>
                   <w:rFonts w:ascii="Cambria Math" w:eastAsiaTheme="minorEastAsia" w:hAnsi="Cambria Math"/>
                 </w:rPr>
-                <m:t>j</m:t>
-              </m:r>
-              <m:r>
-                <w:rPr>
-                  <w:rFonts w:ascii="Cambria Math" w:eastAsiaTheme="minorEastAsia" w:hAnsi="Cambria Math"/>
-                </w:rPr>
-                <m:t>=1</m:t>
+                <m:t>j=1</m:t>
               </m:r>
             </m:sub>
             <m:sup>
@@ -24094,13 +24390,7 @@
                         <w:rPr>
                           <w:rFonts w:ascii="Cambria Math" w:eastAsiaTheme="minorEastAsia" w:hAnsi="Cambria Math"/>
                         </w:rPr>
-                        <m:t>i</m:t>
-                      </m:r>
-                      <m:r>
-                        <w:rPr>
-                          <w:rFonts w:ascii="Cambria Math" w:eastAsiaTheme="minorEastAsia" w:hAnsi="Cambria Math"/>
-                        </w:rPr>
-                        <m:t>=1</m:t>
+                        <m:t>i=1</m:t>
                       </m:r>
                     </m:sub>
                     <m:sup>
@@ -24134,13 +24424,7 @@
                             <w:rPr>
                               <w:rFonts w:ascii="Cambria Math" w:eastAsiaTheme="minorEastAsia" w:hAnsi="Cambria Math"/>
                             </w:rPr>
-                            <m:t>j</m:t>
-                          </m:r>
-                          <m:r>
-                            <w:rPr>
-                              <w:rFonts w:ascii="Cambria Math" w:eastAsiaTheme="minorEastAsia" w:hAnsi="Cambria Math"/>
-                            </w:rPr>
-                            <m:t>i</m:t>
+                            <m:t>ji</m:t>
                           </m:r>
                         </m:sub>
                       </m:sSub>
@@ -24419,13 +24703,7 @@
                 <w:rPr>
                   <w:rFonts w:ascii="Cambria Math" w:eastAsiaTheme="minorEastAsia" w:hAnsi="Cambria Math"/>
                 </w:rPr>
-                <m:t>i</m:t>
-              </m:r>
-              <m:r>
-                <w:rPr>
-                  <w:rFonts w:ascii="Cambria Math" w:eastAsiaTheme="minorEastAsia" w:hAnsi="Cambria Math"/>
-                </w:rPr>
-                <m:t>=1</m:t>
+                <m:t>i=1</m:t>
               </m:r>
             </m:sub>
             <m:sup>
@@ -24462,13 +24740,7 @@
                         <w:rPr>
                           <w:rFonts w:ascii="Cambria Math" w:eastAsiaTheme="minorEastAsia" w:hAnsi="Cambria Math"/>
                         </w:rPr>
-                        <m:t>j</m:t>
-                      </m:r>
-                      <m:r>
-                        <w:rPr>
-                          <w:rFonts w:ascii="Cambria Math" w:eastAsiaTheme="minorEastAsia" w:hAnsi="Cambria Math"/>
-                        </w:rPr>
-                        <m:t>=1</m:t>
+                        <m:t>j=1</m:t>
                       </m:r>
                     </m:sub>
                     <m:sup>
@@ -24502,13 +24774,7 @@
                             <w:rPr>
                               <w:rFonts w:ascii="Cambria Math" w:eastAsiaTheme="minorEastAsia" w:hAnsi="Cambria Math"/>
                             </w:rPr>
-                            <m:t>i</m:t>
-                          </m:r>
-                          <m:r>
-                            <w:rPr>
-                              <w:rFonts w:ascii="Cambria Math" w:eastAsiaTheme="minorEastAsia" w:hAnsi="Cambria Math"/>
-                            </w:rPr>
-                            <m:t>j</m:t>
+                            <m:t>ij</m:t>
                           </m:r>
                         </m:sub>
                       </m:sSub>
@@ -26627,24 +26893,14 @@
       <w:r>
         <w:t xml:space="preserve">Figure </w:t>
       </w:r>
-      <w:r>
-        <w:fldChar w:fldCharType="begin"/>
-      </w:r>
-      <w:r>
-        <w:instrText xml:space="preserve"> SEQ Figure \* ARABIC </w:instrText>
-      </w:r>
-      <w:r>
-        <w:fldChar w:fldCharType="separate"/>
-      </w:r>
-      <w:r>
-        <w:rPr>
-          <w:noProof/>
-        </w:rPr>
-        <w:t>1</w:t>
-      </w:r>
-      <w:r>
-        <w:fldChar w:fldCharType="end"/>
-      </w:r>
+      <w:fldSimple w:instr=" SEQ Figure \* ARABIC ">
+        <w:r>
+          <w:rPr>
+            <w:noProof/>
+          </w:rPr>
+          <w:t>1</w:t>
+        </w:r>
+      </w:fldSimple>
       <w:bookmarkEnd w:id="22"/>
       <w:r>
         <w:t>. The SPCA (left) and DAPCA (right) for the same dataset</w:t>
@@ -26766,29 +27022,16 @@
       <w:r>
         <w:t xml:space="preserve">Figure </w:t>
       </w:r>
-      <w:r>
-        <w:fldChar w:fldCharType="begin"/>
-      </w:r>
-      <w:r>
-        <w:instrText xml:space="preserve"> SEQ Figure \* ARABIC </w:instrText>
-      </w:r>
-      <w:r>
-        <w:fldChar w:fldCharType="separate"/>
-      </w:r>
-      <w:r>
-        <w:rPr>
-          <w:noProof/>
-        </w:rPr>
-        <w:t>2</w:t>
-      </w:r>
-      <w:r>
-        <w:fldChar w:fldCharType="end"/>
-      </w:r>
-      <w:r>
-        <w:t xml:space="preserve">. DAPCA </w:t>
-      </w:r>
-      <w:r>
-        <w:t>with delta variation</w:t>
+      <w:fldSimple w:instr=" SEQ Figure \* ARABIC ">
+        <w:r>
+          <w:rPr>
+            <w:noProof/>
+          </w:rPr>
+          <w:t>2</w:t>
+        </w:r>
+      </w:fldSimple>
+      <w:r>
+        <w:t>. DAPCA with delta variation</w:t>
       </w:r>
     </w:p>
     <w:p>
@@ -26945,24 +27188,14 @@
       <w:r>
         <w:t xml:space="preserve">Figure </w:t>
       </w:r>
-      <w:r>
-        <w:fldChar w:fldCharType="begin"/>
-      </w:r>
-      <w:r>
-        <w:instrText xml:space="preserve"> SEQ Figure \* ARABIC </w:instrText>
-      </w:r>
-      <w:r>
-        <w:fldChar w:fldCharType="separate"/>
-      </w:r>
-      <w:r>
-        <w:rPr>
-          <w:noProof/>
-        </w:rPr>
-        <w:t>3</w:t>
-      </w:r>
-      <w:r>
-        <w:fldChar w:fldCharType="end"/>
-      </w:r>
+      <w:fldSimple w:instr=" SEQ Figure \* ARABIC ">
+        <w:r>
+          <w:rPr>
+            <w:noProof/>
+          </w:rPr>
+          <w:t>3</w:t>
+        </w:r>
+      </w:fldSimple>
       <w:bookmarkEnd w:id="25"/>
       <w:r>
         <w:t>. X and Y (red) in SPCA</w:t>
@@ -27105,33 +27338,25 @@
       <w:r>
         <w:t xml:space="preserve">Figure </w:t>
       </w:r>
-      <w:r>
-        <w:fldChar w:fldCharType="begin"/>
-      </w:r>
-      <w:r>
-        <w:instrText xml:space="preserve"> SEQ Figure \* ARABIC </w:instrText>
-      </w:r>
-      <w:r>
-        <w:fldChar w:fldCharType="separate"/>
-      </w:r>
-      <w:r>
-        <w:rPr>
-          <w:noProof/>
-        </w:rPr>
-        <w:t>4</w:t>
-      </w:r>
-      <w:r>
-        <w:fldChar w:fldCharType="end"/>
-      </w:r>
+      <w:fldSimple w:instr=" SEQ Figure \* ARABIC ">
+        <w:r>
+          <w:rPr>
+            <w:noProof/>
+          </w:rPr>
+          <w:t>4</w:t>
+        </w:r>
+      </w:fldSimple>
       <w:bookmarkEnd w:id="26"/>
       <w:r>
-        <w:t xml:space="preserve">. X and shifted Y without Y in PCom search </w:t>
-      </w:r>
-      <w:r>
-        <w:t>(left)</w:t>
-      </w:r>
-      <w:r>
-        <w:t xml:space="preserve"> and with Y repulsion (right)</w:t>
+        <w:t xml:space="preserve">. X and shifted Y without Y in </w:t>
+      </w:r>
+      <w:proofErr w:type="spellStart"/>
+      <w:r>
+        <w:t>PCom</w:t>
+      </w:r>
+      <w:proofErr w:type="spellEnd"/>
+      <w:r>
+        <w:t xml:space="preserve"> search (left) and with Y repulsion (right)</w:t>
       </w:r>
     </w:p>
     <w:p>
@@ -27240,35 +27465,16 @@
       <w:r>
         <w:t xml:space="preserve">Figure </w:t>
       </w:r>
-      <w:r>
-        <w:fldChar w:fldCharType="begin"/>
-      </w:r>
-      <w:r>
-        <w:instrText xml:space="preserve"> SEQ Figure \* ARABIC </w:instrText>
-      </w:r>
-      <w:r>
-        <w:fldChar w:fldCharType="separate"/>
-      </w:r>
-      <w:r>
-        <w:rPr>
-          <w:noProof/>
-        </w:rPr>
-        <w:t>5</w:t>
-      </w:r>
-      <w:r>
-        <w:fldChar w:fldCharType="end"/>
-      </w:r>
-      <w:r>
-        <w:t xml:space="preserve">. </w:t>
-      </w:r>
-      <w:r>
-        <w:t xml:space="preserve">Influence of </w:t>
-      </w:r>
-      <w:r>
-        <w:t xml:space="preserve">Y </w:t>
-      </w:r>
-      <w:r>
-        <w:t>repulsion (beta) for Y repulsion only</w:t>
+      <w:fldSimple w:instr=" SEQ Figure \* ARABIC ">
+        <w:r>
+          <w:rPr>
+            <w:noProof/>
+          </w:rPr>
+          <w:t>5</w:t>
+        </w:r>
+      </w:fldSimple>
+      <w:r>
+        <w:t>. Influence of Y repulsion (beta) for Y repulsion only</w:t>
       </w:r>
     </w:p>
     <w:p>
@@ -27377,24 +27583,14 @@
       <w:r>
         <w:t xml:space="preserve">Figure </w:t>
       </w:r>
-      <w:r>
-        <w:fldChar w:fldCharType="begin"/>
-      </w:r>
-      <w:r>
-        <w:instrText xml:space="preserve"> SEQ Figure \* ARABIC </w:instrText>
-      </w:r>
-      <w:r>
-        <w:fldChar w:fldCharType="separate"/>
-      </w:r>
-      <w:r>
-        <w:rPr>
-          <w:noProof/>
-        </w:rPr>
-        <w:t>6</w:t>
-      </w:r>
-      <w:r>
-        <w:fldChar w:fldCharType="end"/>
-      </w:r>
+      <w:fldSimple w:instr=" SEQ Figure \* ARABIC ">
+        <w:r>
+          <w:rPr>
+            <w:noProof/>
+          </w:rPr>
+          <w:t>6</w:t>
+        </w:r>
+      </w:fldSimple>
       <w:r>
         <w:t>. Influence of Y repulsion (beta) for Y repulsion only</w:t>
       </w:r>
@@ -27602,30 +27798,17 @@
       <w:r>
         <w:t xml:space="preserve">Figure </w:t>
       </w:r>
-      <w:r>
-        <w:fldChar w:fldCharType="begin"/>
-      </w:r>
-      <w:r>
-        <w:instrText xml:space="preserve"> SEQ Figure \* ARABIC </w:instrText>
-      </w:r>
-      <w:r>
-        <w:fldChar w:fldCharType="separate"/>
-      </w:r>
-      <w:r>
-        <w:rPr>
-          <w:noProof/>
-        </w:rPr>
-        <w:t>7</w:t>
-      </w:r>
-      <w:r>
-        <w:fldChar w:fldCharType="end"/>
-      </w:r>
+      <w:fldSimple w:instr=" SEQ Figure \* ARABIC ">
+        <w:r>
+          <w:rPr>
+            <w:noProof/>
+          </w:rPr>
+          <w:t>7</w:t>
+        </w:r>
+      </w:fldSimple>
       <w:bookmarkEnd w:id="28"/>
       <w:r>
-        <w:t xml:space="preserve">. </w:t>
-      </w:r>
-      <w:r>
-        <w:t>Changes results iteration to iteration</w:t>
+        <w:t>. Changes results iteration to iteration</w:t>
       </w:r>
     </w:p>
     <w:p>
@@ -27655,7 +27838,15 @@
         <w:fldChar w:fldCharType="end"/>
       </w:r>
       <w:r>
-        <w:t xml:space="preserve"> shows almost the same images but there are some differences. To check differences we calculated angles between PComs and distances between centroids of X and Y. Results are presented in </w:t>
+        <w:t xml:space="preserve"> shows almost the same images but there are some differences. To check differences we calculated angles between </w:t>
+      </w:r>
+      <w:proofErr w:type="spellStart"/>
+      <w:r>
+        <w:t>PComs</w:t>
+      </w:r>
+      <w:proofErr w:type="spellEnd"/>
+      <w:r>
+        <w:t xml:space="preserve"> and distances between centroids of X and Y. Results are presented in </w:t>
       </w:r>
       <w:r>
         <w:fldChar w:fldCharType="begin"/>
@@ -27691,28 +27882,23 @@
       <w:r>
         <w:t xml:space="preserve">Table </w:t>
       </w:r>
-      <w:r>
-        <w:fldChar w:fldCharType="begin"/>
-      </w:r>
-      <w:r>
-        <w:instrText xml:space="preserve"> SEQ Table \* ARABIC </w:instrText>
-      </w:r>
-      <w:r>
-        <w:fldChar w:fldCharType="separate"/>
-      </w:r>
-      <w:r>
-        <w:rPr>
-          <w:noProof/>
-        </w:rPr>
-        <w:t>1</w:t>
-      </w:r>
-      <w:r>
-        <w:fldChar w:fldCharType="end"/>
-      </w:r>
+      <w:fldSimple w:instr=" SEQ Table \* ARABIC ">
+        <w:r>
+          <w:rPr>
+            <w:noProof/>
+          </w:rPr>
+          <w:t>1</w:t>
+        </w:r>
+      </w:fldSimple>
       <w:bookmarkEnd w:id="29"/>
       <w:r>
-        <w:t>. Comparison of three sets of PComs</w:t>
-      </w:r>
+        <w:t xml:space="preserve">. Comparison of three sets of </w:t>
+      </w:r>
+      <w:proofErr w:type="spellStart"/>
+      <w:r>
+        <w:t>PComs</w:t>
+      </w:r>
+      <w:proofErr w:type="spellEnd"/>
     </w:p>
     <w:tbl>
       <w:tblPr>
@@ -27782,6 +27968,7 @@
                 <w:lang w:eastAsia="en-GB"/>
               </w:rPr>
             </w:pPr>
+            <w:proofErr w:type="spellStart"/>
             <w:r>
               <w:rPr>
                 <w:rFonts w:ascii="Calibri" w:eastAsia="Times New Roman" w:hAnsi="Calibri" w:cs="Times New Roman"/>
@@ -27789,7 +27976,17 @@
                 <w:sz w:val="22"/>
                 <w:lang w:eastAsia="en-GB"/>
               </w:rPr>
-              <w:t>PCom 1</w:t>
+              <w:t>PCom</w:t>
+            </w:r>
+            <w:proofErr w:type="spellEnd"/>
+            <w:r>
+              <w:rPr>
+                <w:rFonts w:ascii="Calibri" w:eastAsia="Times New Roman" w:hAnsi="Calibri" w:cs="Times New Roman"/>
+                <w:color w:val="000000"/>
+                <w:sz w:val="22"/>
+                <w:lang w:eastAsia="en-GB"/>
+              </w:rPr>
+              <w:t xml:space="preserve"> 1</w:t>
             </w:r>
           </w:p>
         </w:tc>
@@ -27813,6 +28010,7 @@
                 <w:lang w:eastAsia="en-GB"/>
               </w:rPr>
             </w:pPr>
+            <w:proofErr w:type="spellStart"/>
             <w:r>
               <w:rPr>
                 <w:rFonts w:ascii="Calibri" w:eastAsia="Times New Roman" w:hAnsi="Calibri" w:cs="Times New Roman"/>
@@ -27820,7 +28018,17 @@
                 <w:sz w:val="22"/>
                 <w:lang w:eastAsia="en-GB"/>
               </w:rPr>
-              <w:t>PCom 2</w:t>
+              <w:t>PCom</w:t>
+            </w:r>
+            <w:proofErr w:type="spellEnd"/>
+            <w:r>
+              <w:rPr>
+                <w:rFonts w:ascii="Calibri" w:eastAsia="Times New Roman" w:hAnsi="Calibri" w:cs="Times New Roman"/>
+                <w:color w:val="000000"/>
+                <w:sz w:val="22"/>
+                <w:lang w:eastAsia="en-GB"/>
+              </w:rPr>
+              <w:t xml:space="preserve"> 2</w:t>
             </w:r>
           </w:p>
         </w:tc>
@@ -27973,6 +28181,7 @@
                 <w:lang w:eastAsia="en-GB"/>
               </w:rPr>
             </w:pPr>
+            <w:proofErr w:type="spellStart"/>
             <w:r>
               <w:rPr>
                 <w:rFonts w:ascii="Calibri" w:eastAsia="Times New Roman" w:hAnsi="Calibri" w:cs="Times New Roman"/>
@@ -27980,7 +28189,17 @@
                 <w:sz w:val="22"/>
                 <w:lang w:eastAsia="en-GB"/>
               </w:rPr>
-              <w:t>Iter 1</w:t>
+              <w:t>Iter</w:t>
+            </w:r>
+            <w:proofErr w:type="spellEnd"/>
+            <w:r>
+              <w:rPr>
+                <w:rFonts w:ascii="Calibri" w:eastAsia="Times New Roman" w:hAnsi="Calibri" w:cs="Times New Roman"/>
+                <w:color w:val="000000"/>
+                <w:sz w:val="22"/>
+                <w:lang w:eastAsia="en-GB"/>
+              </w:rPr>
+              <w:t xml:space="preserve"> 1</w:t>
             </w:r>
           </w:p>
         </w:tc>
@@ -28003,6 +28222,7 @@
                 <w:lang w:eastAsia="en-GB"/>
               </w:rPr>
             </w:pPr>
+            <w:proofErr w:type="spellStart"/>
             <w:r>
               <w:rPr>
                 <w:rFonts w:ascii="Calibri" w:eastAsia="Times New Roman" w:hAnsi="Calibri" w:cs="Times New Roman"/>
@@ -28010,7 +28230,17 @@
                 <w:sz w:val="22"/>
                 <w:lang w:eastAsia="en-GB"/>
               </w:rPr>
-              <w:t>Iter 2</w:t>
+              <w:t>Iter</w:t>
+            </w:r>
+            <w:proofErr w:type="spellEnd"/>
+            <w:r>
+              <w:rPr>
+                <w:rFonts w:ascii="Calibri" w:eastAsia="Times New Roman" w:hAnsi="Calibri" w:cs="Times New Roman"/>
+                <w:color w:val="000000"/>
+                <w:sz w:val="22"/>
+                <w:lang w:eastAsia="en-GB"/>
+              </w:rPr>
+              <w:t xml:space="preserve"> 2</w:t>
             </w:r>
           </w:p>
         </w:tc>
@@ -28033,6 +28263,7 @@
                 <w:lang w:eastAsia="en-GB"/>
               </w:rPr>
             </w:pPr>
+            <w:proofErr w:type="spellStart"/>
             <w:r>
               <w:rPr>
                 <w:rFonts w:ascii="Calibri" w:eastAsia="Times New Roman" w:hAnsi="Calibri" w:cs="Times New Roman"/>
@@ -28040,7 +28271,17 @@
                 <w:sz w:val="22"/>
                 <w:lang w:eastAsia="en-GB"/>
               </w:rPr>
-              <w:t>Iter 3</w:t>
+              <w:t>Iter</w:t>
+            </w:r>
+            <w:proofErr w:type="spellEnd"/>
+            <w:r>
+              <w:rPr>
+                <w:rFonts w:ascii="Calibri" w:eastAsia="Times New Roman" w:hAnsi="Calibri" w:cs="Times New Roman"/>
+                <w:color w:val="000000"/>
+                <w:sz w:val="22"/>
+                <w:lang w:eastAsia="en-GB"/>
+              </w:rPr>
+              <w:t xml:space="preserve"> 3</w:t>
             </w:r>
           </w:p>
         </w:tc>
@@ -28063,6 +28304,7 @@
                 <w:lang w:eastAsia="en-GB"/>
               </w:rPr>
             </w:pPr>
+            <w:proofErr w:type="spellStart"/>
             <w:r>
               <w:rPr>
                 <w:rFonts w:ascii="Calibri" w:eastAsia="Times New Roman" w:hAnsi="Calibri" w:cs="Times New Roman"/>
@@ -28070,7 +28312,17 @@
                 <w:sz w:val="22"/>
                 <w:lang w:eastAsia="en-GB"/>
               </w:rPr>
-              <w:t>Iter 1</w:t>
+              <w:t>Iter</w:t>
+            </w:r>
+            <w:proofErr w:type="spellEnd"/>
+            <w:r>
+              <w:rPr>
+                <w:rFonts w:ascii="Calibri" w:eastAsia="Times New Roman" w:hAnsi="Calibri" w:cs="Times New Roman"/>
+                <w:color w:val="000000"/>
+                <w:sz w:val="22"/>
+                <w:lang w:eastAsia="en-GB"/>
+              </w:rPr>
+              <w:t xml:space="preserve"> 1</w:t>
             </w:r>
           </w:p>
         </w:tc>
@@ -28093,6 +28345,7 @@
                 <w:lang w:eastAsia="en-GB"/>
               </w:rPr>
             </w:pPr>
+            <w:proofErr w:type="spellStart"/>
             <w:r>
               <w:rPr>
                 <w:rFonts w:ascii="Calibri" w:eastAsia="Times New Roman" w:hAnsi="Calibri" w:cs="Times New Roman"/>
@@ -28100,7 +28353,17 @@
                 <w:sz w:val="22"/>
                 <w:lang w:eastAsia="en-GB"/>
               </w:rPr>
-              <w:t>Iter 2</w:t>
+              <w:t>Iter</w:t>
+            </w:r>
+            <w:proofErr w:type="spellEnd"/>
+            <w:r>
+              <w:rPr>
+                <w:rFonts w:ascii="Calibri" w:eastAsia="Times New Roman" w:hAnsi="Calibri" w:cs="Times New Roman"/>
+                <w:color w:val="000000"/>
+                <w:sz w:val="22"/>
+                <w:lang w:eastAsia="en-GB"/>
+              </w:rPr>
+              <w:t xml:space="preserve"> 2</w:t>
             </w:r>
           </w:p>
         </w:tc>
@@ -28123,6 +28386,7 @@
                 <w:lang w:eastAsia="en-GB"/>
               </w:rPr>
             </w:pPr>
+            <w:proofErr w:type="spellStart"/>
             <w:r>
               <w:rPr>
                 <w:rFonts w:ascii="Calibri" w:eastAsia="Times New Roman" w:hAnsi="Calibri" w:cs="Times New Roman"/>
@@ -28130,7 +28394,17 @@
                 <w:sz w:val="22"/>
                 <w:lang w:eastAsia="en-GB"/>
               </w:rPr>
-              <w:t>Iter 3</w:t>
+              <w:t>Iter</w:t>
+            </w:r>
+            <w:proofErr w:type="spellEnd"/>
+            <w:r>
+              <w:rPr>
+                <w:rFonts w:ascii="Calibri" w:eastAsia="Times New Roman" w:hAnsi="Calibri" w:cs="Times New Roman"/>
+                <w:color w:val="000000"/>
+                <w:sz w:val="22"/>
+                <w:lang w:eastAsia="en-GB"/>
+              </w:rPr>
+              <w:t xml:space="preserve"> 3</w:t>
             </w:r>
           </w:p>
         </w:tc>
@@ -28179,6 +28453,7 @@
                 <w:lang w:eastAsia="en-GB"/>
               </w:rPr>
             </w:pPr>
+            <w:proofErr w:type="spellStart"/>
             <w:r>
               <w:rPr>
                 <w:rFonts w:ascii="Calibri" w:eastAsia="Times New Roman" w:hAnsi="Calibri" w:cs="Times New Roman"/>
@@ -28186,7 +28461,17 @@
                 <w:sz w:val="22"/>
                 <w:lang w:eastAsia="en-GB"/>
               </w:rPr>
-              <w:t>Iter 1</w:t>
+              <w:t>Iter</w:t>
+            </w:r>
+            <w:proofErr w:type="spellEnd"/>
+            <w:r>
+              <w:rPr>
+                <w:rFonts w:ascii="Calibri" w:eastAsia="Times New Roman" w:hAnsi="Calibri" w:cs="Times New Roman"/>
+                <w:color w:val="000000"/>
+                <w:sz w:val="22"/>
+                <w:lang w:eastAsia="en-GB"/>
+              </w:rPr>
+              <w:t xml:space="preserve"> 1</w:t>
             </w:r>
           </w:p>
         </w:tc>
@@ -28424,6 +28709,7 @@
                 <w:lang w:eastAsia="en-GB"/>
               </w:rPr>
             </w:pPr>
+            <w:proofErr w:type="spellStart"/>
             <w:r>
               <w:rPr>
                 <w:rFonts w:ascii="Calibri" w:eastAsia="Times New Roman" w:hAnsi="Calibri" w:cs="Times New Roman"/>
@@ -28431,7 +28717,17 @@
                 <w:sz w:val="22"/>
                 <w:lang w:eastAsia="en-GB"/>
               </w:rPr>
-              <w:t>Iter 2</w:t>
+              <w:t>Iter</w:t>
+            </w:r>
+            <w:proofErr w:type="spellEnd"/>
+            <w:r>
+              <w:rPr>
+                <w:rFonts w:ascii="Calibri" w:eastAsia="Times New Roman" w:hAnsi="Calibri" w:cs="Times New Roman"/>
+                <w:color w:val="000000"/>
+                <w:sz w:val="22"/>
+                <w:lang w:eastAsia="en-GB"/>
+              </w:rPr>
+              <w:t xml:space="preserve"> 2</w:t>
             </w:r>
           </w:p>
         </w:tc>
@@ -28669,6 +28965,7 @@
                 <w:lang w:eastAsia="en-GB"/>
               </w:rPr>
             </w:pPr>
+            <w:proofErr w:type="spellStart"/>
             <w:r>
               <w:rPr>
                 <w:rFonts w:ascii="Calibri" w:eastAsia="Times New Roman" w:hAnsi="Calibri" w:cs="Times New Roman"/>
@@ -28676,7 +28973,17 @@
                 <w:sz w:val="22"/>
                 <w:lang w:eastAsia="en-GB"/>
               </w:rPr>
-              <w:t>Iter 3</w:t>
+              <w:t>Iter</w:t>
+            </w:r>
+            <w:proofErr w:type="spellEnd"/>
+            <w:r>
+              <w:rPr>
+                <w:rFonts w:ascii="Calibri" w:eastAsia="Times New Roman" w:hAnsi="Calibri" w:cs="Times New Roman"/>
+                <w:color w:val="000000"/>
+                <w:sz w:val="22"/>
+                <w:lang w:eastAsia="en-GB"/>
+              </w:rPr>
+              <w:t xml:space="preserve"> 3</w:t>
             </w:r>
           </w:p>
         </w:tc>
@@ -28914,8 +29221,16 @@
         <w:rPr>
           <w:rFonts w:eastAsiaTheme="minorEastAsia"/>
         </w:rPr>
-        <w:t xml:space="preserve"> and </w:t>
-      </w:r>
+        <w:t xml:space="preserve"> </w:t>
+      </w:r>
+      <w:proofErr w:type="gramStart"/>
+      <w:r>
+        <w:rPr>
+          <w:rFonts w:eastAsiaTheme="minorEastAsia"/>
+        </w:rPr>
+        <w:t xml:space="preserve">and </w:t>
+      </w:r>
+      <w:proofErr w:type="gramEnd"/>
       <m:oMath>
         <m:r>
           <w:rPr>
@@ -28988,13 +29303,7 @@
         <w:rPr>
           <w:rFonts w:eastAsiaTheme="minorEastAsia"/>
         </w:rPr>
-        <w:t xml:space="preserve"> we have very good domain adaptation but the supervised effect is destroyed. Distance </w:t>
-      </w:r>
-      <w:r>
-        <w:rPr>
-          <w:rFonts w:eastAsiaTheme="minorEastAsia"/>
-        </w:rPr>
-        <w:t xml:space="preserve">between centroids of </w:t>
+        <w:t xml:space="preserve"> we have very good domain adaptation but the supervised effect is destroyed. Distance between centroids of </w:t>
       </w:r>
       <m:oMath>
         <m:r>
@@ -29040,13 +29349,7 @@
         <w:rPr>
           <w:rFonts w:eastAsiaTheme="minorEastAsia"/>
         </w:rPr>
-        <w:t xml:space="preserve"> is </w:t>
-      </w:r>
-      <w:r>
-        <w:rPr>
-          <w:rFonts w:eastAsiaTheme="minorEastAsia"/>
-        </w:rPr>
-        <w:t xml:space="preserve">2.35 and it is really very good value. It is interesting that increasing of </w:t>
+        <w:t xml:space="preserve"> is 2.35 and it is really very good value. It is interesting that increasing of </w:t>
       </w:r>
       <m:oMath>
         <m:r>
@@ -29124,24 +29427,14 @@
       <w:r>
         <w:t xml:space="preserve">Figure </w:t>
       </w:r>
-      <w:r>
-        <w:fldChar w:fldCharType="begin"/>
-      </w:r>
-      <w:r>
-        <w:instrText xml:space="preserve"> SEQ Figure \* ARABIC </w:instrText>
-      </w:r>
-      <w:r>
-        <w:fldChar w:fldCharType="separate"/>
-      </w:r>
-      <w:r>
-        <w:rPr>
-          <w:noProof/>
-        </w:rPr>
-        <w:t>8</w:t>
-      </w:r>
-      <w:r>
-        <w:fldChar w:fldCharType="end"/>
-      </w:r>
+      <w:fldSimple w:instr=" SEQ Figure \* ARABIC ">
+        <w:r>
+          <w:rPr>
+            <w:noProof/>
+          </w:rPr>
+          <w:t>8</w:t>
+        </w:r>
+      </w:fldSimple>
       <w:r>
         <w:t>. The best found domain adaptation</w:t>
       </w:r>
@@ -29189,8 +29482,13 @@
         </m:r>
       </m:oMath>
       <w:r>
-        <w:t xml:space="preserve"> we can define true class rate as </w:t>
-      </w:r>
+        <w:t xml:space="preserve"> we can define true class rate </w:t>
+      </w:r>
+      <w:proofErr w:type="gramStart"/>
+      <w:r>
+        <w:t xml:space="preserve">as </w:t>
+      </w:r>
+      <w:proofErr w:type="gramEnd"/>
       <m:oMath>
         <m:sSub>
           <m:sSubPr>
@@ -29248,13 +29546,7 @@
               <w:rPr>
                 <w:rFonts w:ascii="Cambria Math" w:hAnsi="Cambria Math"/>
               </w:rPr>
-              <m:t>total number of</m:t>
-            </m:r>
-            <m:r>
-              <w:rPr>
-                <w:rFonts w:ascii="Cambria Math" w:hAnsi="Cambria Math"/>
-              </w:rPr>
-              <m:t xml:space="preserve">cases of class k </m:t>
+              <m:t xml:space="preserve">total number ofcases of class k </m:t>
             </m:r>
           </m:den>
         </m:f>
@@ -29437,8 +29729,13 @@
         </m:r>
       </m:oMath>
       <w:r>
-        <w:t xml:space="preserve"> and maximal possible accuracy </w:t>
-      </w:r>
+        <w:t xml:space="preserve"> and maximal possible </w:t>
+      </w:r>
+      <w:proofErr w:type="gramStart"/>
+      <w:r>
+        <w:t xml:space="preserve">accuracy </w:t>
+      </w:r>
+      <w:proofErr w:type="gramEnd"/>
       <m:oMath>
         <m:r>
           <w:rPr>
@@ -29531,13 +29828,7 @@
         <w:rPr>
           <w:rFonts w:eastAsiaTheme="minorEastAsia"/>
         </w:rPr>
-        <w:t xml:space="preserve"> PComs produced </w:t>
-      </w:r>
-      <w:r>
-        <w:rPr>
-          <w:rFonts w:eastAsiaTheme="minorEastAsia"/>
-        </w:rPr>
-        <w:t xml:space="preserve">for dataset </w:t>
+        <w:t xml:space="preserve"> PComs produced for dataset </w:t>
       </w:r>
       <m:oMath>
         <m:r>
@@ -29551,25 +29842,7 @@
         <w:rPr>
           <w:rFonts w:eastAsiaTheme="minorEastAsia"/>
         </w:rPr>
-        <w:t xml:space="preserve"> </w:t>
-      </w:r>
-      <w:r>
-        <w:rPr>
-          <w:rFonts w:eastAsiaTheme="minorEastAsia"/>
-        </w:rPr>
-        <w:t xml:space="preserve">by SPCA (DAPCA </w:t>
-      </w:r>
-      <w:r>
-        <w:rPr>
-          <w:rFonts w:eastAsiaTheme="minorEastAsia"/>
-        </w:rPr>
-        <w:t xml:space="preserve">with Y instead of X and </w:t>
-      </w:r>
-      <w:r>
-        <w:rPr>
-          <w:rFonts w:eastAsiaTheme="minorEastAsia"/>
-        </w:rPr>
-        <w:t>without Y).</w:t>
+        <w:t xml:space="preserve"> by SPCA (DAPCA with Y instead of X and without Y).</w:t>
       </w:r>
     </w:p>
     <w:p>
@@ -29609,13 +29882,21 @@
         <w:rPr>
           <w:rFonts w:eastAsiaTheme="minorEastAsia"/>
         </w:rPr>
-        <w:t xml:space="preserve"> PComs</w:t>
-      </w:r>
-      <w:r>
-        <w:rPr>
-          <w:rFonts w:eastAsiaTheme="minorEastAsia"/>
-        </w:rPr>
-        <w:t xml:space="preserve"> we calculate classes of points of dataset Y by dataset X (for kNN search NN in set X, for FD: define direction and threshold on dataset </w:t>
+        <w:t xml:space="preserve"> PComs we calculate classes of points </w:t>
+      </w:r>
+      <w:proofErr w:type="spellStart"/>
+      <w:r>
+        <w:rPr>
+          <w:rFonts w:eastAsiaTheme="minorEastAsia"/>
+        </w:rPr>
+        <w:t>of</w:t>
+      </w:r>
+      <w:proofErr w:type="spellEnd"/>
+      <w:r>
+        <w:rPr>
+          <w:rFonts w:eastAsiaTheme="minorEastAsia"/>
+        </w:rPr>
+        <w:t xml:space="preserve"> dataset Y by dataset X (for kNN search NN in set X, for FD: define direction and threshold on dataset </w:t>
       </w:r>
       <m:oMath>
         <m:r>
@@ -29642,7 +29923,21 @@
         <w:rPr>
           <w:rFonts w:eastAsiaTheme="minorEastAsia"/>
         </w:rPr>
-        <w:t>Reported values are LPA, MPA, AQM.</w:t>
+        <w:t xml:space="preserve">Reported values are LPA, MPA, </w:t>
+      </w:r>
+      <w:proofErr w:type="gramStart"/>
+      <w:r>
+        <w:rPr>
+          <w:rFonts w:eastAsiaTheme="minorEastAsia"/>
+        </w:rPr>
+        <w:t>AQM</w:t>
+      </w:r>
+      <w:proofErr w:type="gramEnd"/>
+      <w:r>
+        <w:rPr>
+          <w:rFonts w:eastAsiaTheme="minorEastAsia"/>
+        </w:rPr>
+        <w:t>.</w:t>
       </w:r>
     </w:p>
     <w:p>
@@ -29861,8 +30156,16 @@
         <w:rPr>
           <w:rFonts w:eastAsiaTheme="minorEastAsia"/>
         </w:rPr>
-        <w:t xml:space="preserve">The first step is labelling of datasets </w:t>
-      </w:r>
+        <w:t xml:space="preserve">The first step is labelling of </w:t>
+      </w:r>
+      <w:proofErr w:type="gramStart"/>
+      <w:r>
+        <w:rPr>
+          <w:rFonts w:eastAsiaTheme="minorEastAsia"/>
+        </w:rPr>
+        <w:t xml:space="preserve">datasets </w:t>
+      </w:r>
+      <w:proofErr w:type="gramEnd"/>
       <m:oMath>
         <m:sSub>
           <m:sSubPr>
@@ -29961,8 +30264,16 @@
         <w:rPr>
           <w:rFonts w:eastAsiaTheme="minorEastAsia"/>
         </w:rPr>
-        <w:t xml:space="preserve"> PComs by SPCA on base of </w:t>
-      </w:r>
+        <w:t xml:space="preserve"> PComs by SPCA on base </w:t>
+      </w:r>
+      <w:proofErr w:type="gramStart"/>
+      <w:r>
+        <w:rPr>
+          <w:rFonts w:eastAsiaTheme="minorEastAsia"/>
+        </w:rPr>
+        <w:t xml:space="preserve">of </w:t>
+      </w:r>
+      <w:proofErr w:type="gramEnd"/>
       <m:oMath>
         <m:sSub>
           <m:sSubPr>
@@ -30029,8 +30340,16 @@
         <w:rPr>
           <w:rFonts w:eastAsiaTheme="minorEastAsia"/>
         </w:rPr>
-        <w:t xml:space="preserve"> and define labels of </w:t>
-      </w:r>
+        <w:t xml:space="preserve"> and define labels </w:t>
+      </w:r>
+      <w:proofErr w:type="gramStart"/>
+      <w:r>
+        <w:rPr>
+          <w:rFonts w:eastAsiaTheme="minorEastAsia"/>
+        </w:rPr>
+        <w:t xml:space="preserve">of </w:t>
+      </w:r>
+      <w:proofErr w:type="gramEnd"/>
       <m:oMath>
         <m:sSub>
           <m:sSubPr>
@@ -30149,13 +30468,7 @@
         <w:rPr>
           <w:rFonts w:eastAsiaTheme="minorEastAsia"/>
         </w:rPr>
-        <w:t xml:space="preserve">The second step is solution of inverse problem. We </w:t>
-      </w:r>
-      <w:r>
-        <w:rPr>
-          <w:rFonts w:eastAsiaTheme="minorEastAsia"/>
-        </w:rPr>
-        <w:t xml:space="preserve">form </w:t>
+        <w:t xml:space="preserve">The second step is solution of inverse problem. We form </w:t>
       </w:r>
       <m:oMath>
         <m:r>
@@ -30169,8 +30482,16 @@
         <w:rPr>
           <w:rFonts w:eastAsiaTheme="minorEastAsia"/>
         </w:rPr>
-        <w:t xml:space="preserve"> PComs by SPCA on base of </w:t>
-      </w:r>
+        <w:t xml:space="preserve"> PComs by SPCA on base </w:t>
+      </w:r>
+      <w:proofErr w:type="gramStart"/>
+      <w:r>
+        <w:rPr>
+          <w:rFonts w:eastAsiaTheme="minorEastAsia"/>
+        </w:rPr>
+        <w:t xml:space="preserve">of </w:t>
+      </w:r>
+      <w:proofErr w:type="gramEnd"/>
       <m:oMath>
         <m:sSub>
           <m:sSubPr>
@@ -30203,13 +30524,7 @@
         <w:rPr>
           <w:rFonts w:eastAsiaTheme="minorEastAsia"/>
         </w:rPr>
-        <w:t>.</w:t>
-      </w:r>
-      <w:r>
-        <w:rPr>
-          <w:rFonts w:eastAsiaTheme="minorEastAsia"/>
-        </w:rPr>
-        <w:t xml:space="preserve"> Then we form classifier on base of </w:t>
+        <w:t xml:space="preserve">. Then we form classifier on base of </w:t>
       </w:r>
       <m:oMath>
         <m:sSub>
@@ -30300,8 +30615,16 @@
         <w:rPr>
           <w:rFonts w:eastAsiaTheme="minorEastAsia"/>
         </w:rPr>
-        <w:t xml:space="preserve">The first step is labelling of datasets </w:t>
-      </w:r>
+        <w:t xml:space="preserve">The first step is labelling of </w:t>
+      </w:r>
+      <w:proofErr w:type="gramStart"/>
+      <w:r>
+        <w:rPr>
+          <w:rFonts w:eastAsiaTheme="minorEastAsia"/>
+        </w:rPr>
+        <w:t xml:space="preserve">datasets </w:t>
+      </w:r>
+      <w:proofErr w:type="gramEnd"/>
       <m:oMath>
         <m:sSub>
           <m:sSubPr>
@@ -30400,13 +30723,7 @@
         <w:rPr>
           <w:rFonts w:eastAsiaTheme="minorEastAsia"/>
         </w:rPr>
-        <w:t xml:space="preserve"> PComs by DA</w:t>
-      </w:r>
-      <w:r>
-        <w:rPr>
-          <w:rFonts w:eastAsiaTheme="minorEastAsia"/>
-        </w:rPr>
-        <w:t xml:space="preserve">PCA on base of </w:t>
+        <w:t xml:space="preserve"> PComs by DAPCA on base of </w:t>
       </w:r>
       <m:oMath>
         <m:sSub>
@@ -30508,13 +30825,7 @@
         <w:rPr>
           <w:rFonts w:eastAsiaTheme="minorEastAsia"/>
         </w:rPr>
-        <w:t xml:space="preserve"> as unlabelled dataset</w:t>
-      </w:r>
-      <w:r>
-        <w:rPr>
-          <w:rFonts w:eastAsiaTheme="minorEastAsia"/>
-        </w:rPr>
-        <w:t xml:space="preserve">. Then we form classifier on base of </w:t>
+        <w:t xml:space="preserve"> as unlabelled dataset. Then we form classifier on base of </w:t>
       </w:r>
       <m:oMath>
         <m:sSub>
@@ -30548,8 +30859,16 @@
         <w:rPr>
           <w:rFonts w:eastAsiaTheme="minorEastAsia"/>
         </w:rPr>
-        <w:t xml:space="preserve"> and define labels of </w:t>
-      </w:r>
+        <w:t xml:space="preserve"> and define labels </w:t>
+      </w:r>
+      <w:proofErr w:type="gramStart"/>
+      <w:r>
+        <w:rPr>
+          <w:rFonts w:eastAsiaTheme="minorEastAsia"/>
+        </w:rPr>
+        <w:t xml:space="preserve">of </w:t>
+      </w:r>
+      <w:proofErr w:type="gramEnd"/>
       <m:oMath>
         <m:sSub>
           <m:sSubPr>
@@ -30682,13 +31001,7 @@
         <w:rPr>
           <w:rFonts w:eastAsiaTheme="minorEastAsia"/>
         </w:rPr>
-        <w:t xml:space="preserve"> PComs by DA</w:t>
-      </w:r>
-      <w:r>
-        <w:rPr>
-          <w:rFonts w:eastAsiaTheme="minorEastAsia"/>
-        </w:rPr>
-        <w:t xml:space="preserve">PCA on base of </w:t>
+        <w:t xml:space="preserve"> PComs by DAPCA on base of </w:t>
       </w:r>
       <m:oMath>
         <m:sSub>
@@ -30722,13 +31035,7 @@
         <w:rPr>
           <w:rFonts w:eastAsiaTheme="minorEastAsia"/>
         </w:rPr>
-        <w:t xml:space="preserve"> as </w:t>
-      </w:r>
-      <w:r>
-        <w:rPr>
-          <w:rFonts w:eastAsiaTheme="minorEastAsia"/>
-        </w:rPr>
-        <w:t xml:space="preserve">labelled dataset, labels of </w:t>
+        <w:t xml:space="preserve"> as labelled dataset, labels of </w:t>
       </w:r>
       <m:oMath>
         <m:sSub>
@@ -30879,19 +31186,7 @@
     </w:p>
     <w:p>
       <w:r>
-        <w:t xml:space="preserve">Expected result is </w:t>
-      </w:r>
-      <w:r>
-        <w:t xml:space="preserve">BLAQM </w:t>
-      </w:r>
-      <w:r>
-        <w:t xml:space="preserve">&lt; </w:t>
-      </w:r>
-      <w:r>
-        <w:t>FAQM</w:t>
-      </w:r>
-      <w:r>
-        <w:t>.</w:t>
+        <w:t>Expected result is BLAQM &lt; FAQM.</w:t>
       </w:r>
     </w:p>
     <w:p>
@@ -30925,8 +31220,32 @@
           <w:szCs w:val="20"/>
           <w:shd w:val="clear" w:color="auto" w:fill="FFFFFF"/>
         </w:rPr>
-        <w:t>Gorban, A.N., Grechuk, B., Mirkes, E.M., Stasenko, S.V. and Tyukin, I.Y., 2021. High-dimensional separability for one-and few-shot learning. </w:t>
-      </w:r>
+        <w:t xml:space="preserve">Gorban, A.N., Grechuk, B., Mirkes, E.M., Stasenko, S.V. and Tyukin, I.Y., 2021. High-dimensional </w:t>
+      </w:r>
+      <w:proofErr w:type="spellStart"/>
+      <w:r>
+        <w:rPr>
+          <w:rFonts w:ascii="Arial" w:hAnsi="Arial" w:cs="Arial"/>
+          <w:color w:val="222222"/>
+          <w:sz w:val="20"/>
+          <w:szCs w:val="20"/>
+          <w:shd w:val="clear" w:color="auto" w:fill="FFFFFF"/>
+        </w:rPr>
+        <w:t>separability</w:t>
+      </w:r>
+      <w:proofErr w:type="spellEnd"/>
+      <w:r>
+        <w:rPr>
+          <w:rFonts w:ascii="Arial" w:hAnsi="Arial" w:cs="Arial"/>
+          <w:color w:val="222222"/>
+          <w:sz w:val="20"/>
+          <w:szCs w:val="20"/>
+          <w:shd w:val="clear" w:color="auto" w:fill="FFFFFF"/>
+        </w:rPr>
+        <w:t xml:space="preserve"> for one-and few-shot learning. </w:t>
+      </w:r>
+      <w:proofErr w:type="spellStart"/>
+      <w:proofErr w:type="gramStart"/>
       <w:r>
         <w:rPr>
           <w:rFonts w:ascii="Arial" w:hAnsi="Arial" w:cs="Arial"/>
@@ -30937,7 +31256,21 @@
           <w:szCs w:val="20"/>
           <w:shd w:val="clear" w:color="auto" w:fill="FFFFFF"/>
         </w:rPr>
-        <w:t>arXiv preprint arXiv:2106.15416</w:t>
+        <w:t>arXiv</w:t>
+      </w:r>
+      <w:proofErr w:type="spellEnd"/>
+      <w:proofErr w:type="gramEnd"/>
+      <w:r>
+        <w:rPr>
+          <w:rFonts w:ascii="Arial" w:hAnsi="Arial" w:cs="Arial"/>
+          <w:i/>
+          <w:iCs/>
+          <w:color w:val="222222"/>
+          <w:sz w:val="20"/>
+          <w:szCs w:val="20"/>
+          <w:shd w:val="clear" w:color="auto" w:fill="FFFFFF"/>
+        </w:rPr>
+        <w:t xml:space="preserve"> preprint arXiv:2106.15416</w:t>
       </w:r>
       <w:r>
         <w:rPr>
@@ -30949,7 +31282,6 @@
         </w:rPr>
         <w:t>.</w:t>
       </w:r>
-      <w:bookmarkEnd w:id="0"/>
     </w:p>
     <w:sectPr>
       <w:pgSz w:w="11906" w:h="16838"/>
@@ -32552,536 +32884,6 @@
 </w:styles>
 </file>
 
-<file path=word/glossary/document.xml><?xml version="1.0" encoding="utf-8"?>
-<w:glossaryDocument xmlns:wpc="http://schemas.microsoft.com/office/word/2010/wordprocessingCanvas" xmlns:cx="http://schemas.microsoft.com/office/drawing/2014/chartex" xmlns:cx1="http://schemas.microsoft.com/office/drawing/2015/9/8/chartex" xmlns:mc="http://schemas.openxmlformats.org/markup-compatibility/2006" xmlns:o="urn:schemas-microsoft-com:office:office" xmlns:r="http://schemas.openxmlformats.org/officeDocument/2006/relationships" xmlns:m="http://schemas.openxmlformats.org/officeDocument/2006/math" xmlns:v="urn:schemas-microsoft-com:vml" xmlns:wp14="http://schemas.microsoft.com/office/word/2010/wordprocessingDrawing" xmlns:wp="http://schemas.openxmlformats.org/drawingml/2006/wordprocessingDrawing" xmlns:w10="urn:schemas-microsoft-com:office:word" xmlns:w="http://schemas.openxmlformats.org/wordprocessingml/2006/main" xmlns:w14="http://schemas.microsoft.com/office/word/2010/wordml" xmlns:w15="http://schemas.microsoft.com/office/word/2012/wordml" xmlns:w16se="http://schemas.microsoft.com/office/word/2015/wordml/symex" xmlns:wpg="http://schemas.microsoft.com/office/word/2010/wordprocessingGroup" xmlns:wpi="http://schemas.microsoft.com/office/word/2010/wordprocessingInk" xmlns:wne="http://schemas.microsoft.com/office/word/2006/wordml" xmlns:wps="http://schemas.microsoft.com/office/word/2010/wordprocessingShape" mc:Ignorable="w14 w15 w16se wp14"/>
-</file>
-
-<file path=word/glossary/fontTable.xml><?xml version="1.0" encoding="utf-8"?>
-<w:fonts xmlns:mc="http://schemas.openxmlformats.org/markup-compatibility/2006" xmlns:r="http://schemas.openxmlformats.org/officeDocument/2006/relationships" xmlns:w="http://schemas.openxmlformats.org/wordprocessingml/2006/main" xmlns:w14="http://schemas.microsoft.com/office/word/2010/wordml" xmlns:w15="http://schemas.microsoft.com/office/word/2012/wordml" xmlns:w16se="http://schemas.microsoft.com/office/word/2015/wordml/symex" mc:Ignorable="w14 w15 w16se">
-  <w:font w:name="Times New Roman">
-    <w:panose1 w:val="02020603050405020304"/>
-    <w:charset w:val="00"/>
-    <w:family w:val="roman"/>
-    <w:pitch w:val="variable"/>
-    <w:sig w:usb0="E0002AFF" w:usb1="C0007843" w:usb2="00000009" w:usb3="00000000" w:csb0="000001FF" w:csb1="00000000"/>
-  </w:font>
-  <w:font w:name="Calibri">
-    <w:panose1 w:val="020F0502020204030204"/>
-    <w:charset w:val="00"/>
-    <w:family w:val="swiss"/>
-    <w:pitch w:val="variable"/>
-    <w:sig w:usb0="E0002AFF" w:usb1="4000ACFF" w:usb2="00000001" w:usb3="00000000" w:csb0="000001FF" w:csb1="00000000"/>
-  </w:font>
-  <w:font w:name="Arial">
-    <w:panose1 w:val="020B0604020202020204"/>
-    <w:charset w:val="00"/>
-    <w:family w:val="swiss"/>
-    <w:pitch w:val="variable"/>
-    <w:sig w:usb0="E0002AFF" w:usb1="C0007843" w:usb2="00000009" w:usb3="00000000" w:csb0="000001FF" w:csb1="00000000"/>
-  </w:font>
-  <w:font w:name="Courier New">
-    <w:panose1 w:val="02070309020205020404"/>
-    <w:charset w:val="00"/>
-    <w:family w:val="modern"/>
-    <w:pitch w:val="fixed"/>
-    <w:sig w:usb0="E0002EFF" w:usb1="C0007843" w:usb2="00000009" w:usb3="00000000" w:csb0="000001FF" w:csb1="00000000"/>
-  </w:font>
-  <w:font w:name="Calibri Light">
-    <w:panose1 w:val="020F0302020204030204"/>
-    <w:charset w:val="00"/>
-    <w:family w:val="swiss"/>
-    <w:pitch w:val="variable"/>
-    <w:sig w:usb0="E4002EFF" w:usb1="C000247B" w:usb2="00000009" w:usb3="00000000" w:csb0="000001FF" w:csb1="00000000"/>
-  </w:font>
-  <w:font w:name="Cambria Math">
-    <w:panose1 w:val="02040503050406030204"/>
-    <w:charset w:val="00"/>
-    <w:family w:val="roman"/>
-    <w:pitch w:val="variable"/>
-    <w:sig w:usb0="E00002FF" w:usb1="420024FF" w:usb2="00000000" w:usb3="00000000" w:csb0="0000019F" w:csb1="00000000"/>
-  </w:font>
-</w:fonts>
-</file>
-
-<file path=word/glossary/settings.xml><?xml version="1.0" encoding="utf-8"?>
-<w:settings xmlns:mc="http://schemas.openxmlformats.org/markup-compatibility/2006" xmlns:o="urn:schemas-microsoft-com:office:office" xmlns:r="http://schemas.openxmlformats.org/officeDocument/2006/relationships" xmlns:m="http://schemas.openxmlformats.org/officeDocument/2006/math" xmlns:v="urn:schemas-microsoft-com:vml" xmlns:w10="urn:schemas-microsoft-com:office:word" xmlns:w="http://schemas.openxmlformats.org/wordprocessingml/2006/main" xmlns:w14="http://schemas.microsoft.com/office/word/2010/wordml" xmlns:w15="http://schemas.microsoft.com/office/word/2012/wordml" xmlns:w16se="http://schemas.microsoft.com/office/word/2015/wordml/symex" xmlns:sl="http://schemas.openxmlformats.org/schemaLibrary/2006/main" mc:Ignorable="w14 w15 w16se">
-  <w:view w:val="normal"/>
-  <w:defaultTabStop w:val="720"/>
-  <w:characterSpacingControl w:val="doNotCompress"/>
-  <w:compat>
-    <w:useFELayout/>
-    <w:compatSetting w:name="compatibilityMode" w:uri="http://schemas.microsoft.com/office/word" w:val="15"/>
-    <w:compatSetting w:name="overrideTableStyleFontSizeAndJustification" w:uri="http://schemas.microsoft.com/office/word" w:val="1"/>
-    <w:compatSetting w:name="enableOpenTypeFeatures" w:uri="http://schemas.microsoft.com/office/word" w:val="1"/>
-    <w:compatSetting w:name="doNotFlipMirrorIndents" w:uri="http://schemas.microsoft.com/office/word" w:val="1"/>
-    <w:compatSetting w:name="differentiateMultirowTableHeaders" w:uri="http://schemas.microsoft.com/office/word" w:val="1"/>
-  </w:compat>
-  <w:rsids>
-    <w:rsidRoot w:val="003A56D1"/>
-    <w:rsid w:val="003A56D1"/>
-  </w:rsids>
-  <m:mathPr>
-    <m:mathFont m:val="Cambria Math"/>
-    <m:brkBin m:val="before"/>
-    <m:brkBinSub m:val="--"/>
-    <m:smallFrac m:val="0"/>
-    <m:dispDef/>
-    <m:lMargin m:val="0"/>
-    <m:rMargin m:val="0"/>
-    <m:defJc m:val="centerGroup"/>
-    <m:wrapIndent m:val="1440"/>
-    <m:intLim m:val="subSup"/>
-    <m:naryLim m:val="undOvr"/>
-  </m:mathPr>
-  <w:themeFontLang w:val="en-GB"/>
-  <w:clrSchemeMapping w:bg1="light1" w:t1="dark1" w:bg2="light2" w:t2="dark2" w:accent1="accent1" w:accent2="accent2" w:accent3="accent3" w:accent4="accent4" w:accent5="accent5" w:accent6="accent6" w:hyperlink="hyperlink" w:followedHyperlink="followedHyperlink"/>
-  <w:decimalSymbol w:val="."/>
-  <w:listSeparator w:val=","/>
-  <w15:chartTrackingRefBased/>
-</w:settings>
-</file>
-
-<file path=word/glossary/styles.xml><?xml version="1.0" encoding="utf-8"?>
-<w:styles xmlns:mc="http://schemas.openxmlformats.org/markup-compatibility/2006" xmlns:r="http://schemas.openxmlformats.org/officeDocument/2006/relationships" xmlns:w="http://schemas.openxmlformats.org/wordprocessingml/2006/main" xmlns:w14="http://schemas.microsoft.com/office/word/2010/wordml" xmlns:w15="http://schemas.microsoft.com/office/word/2012/wordml" xmlns:w16se="http://schemas.microsoft.com/office/word/2015/wordml/symex" mc:Ignorable="w14 w15 w16se">
-  <w:docDefaults>
-    <w:rPrDefault>
-      <w:rPr>
-        <w:rFonts w:asciiTheme="minorHAnsi" w:eastAsiaTheme="minorEastAsia" w:hAnsiTheme="minorHAnsi" w:cstheme="minorBidi"/>
-        <w:sz w:val="22"/>
-        <w:szCs w:val="22"/>
-        <w:lang w:val="en-GB" w:eastAsia="en-GB" w:bidi="ar-SA"/>
-      </w:rPr>
-    </w:rPrDefault>
-    <w:pPrDefault>
-      <w:pPr>
-        <w:spacing w:after="160" w:line="259" w:lineRule="auto"/>
-      </w:pPr>
-    </w:pPrDefault>
-  </w:docDefaults>
-  <w:latentStyles w:defLockedState="0" w:defUIPriority="99" w:defSemiHidden="0" w:defUnhideWhenUsed="0" w:defQFormat="0" w:count="371">
-    <w:lsdException w:name="Normal" w:uiPriority="0" w:qFormat="1"/>
-    <w:lsdException w:name="heading 1" w:uiPriority="9" w:qFormat="1"/>
-    <w:lsdException w:name="heading 2" w:semiHidden="1" w:uiPriority="9" w:unhideWhenUsed="1" w:qFormat="1"/>
-    <w:lsdException w:name="heading 3" w:semiHidden="1" w:uiPriority="9" w:unhideWhenUsed="1" w:qFormat="1"/>
-    <w:lsdException w:name="heading 4" w:semiHidden="1" w:uiPriority="9" w:unhideWhenUsed="1" w:qFormat="1"/>
-    <w:lsdException w:name="heading 5" w:semiHidden="1" w:uiPriority="9" w:unhideWhenUsed="1" w:qFormat="1"/>
-    <w:lsdException w:name="heading 6" w:semiHidden="1" w:uiPriority="9" w:unhideWhenUsed="1" w:qFormat="1"/>
-    <w:lsdException w:name="heading 7" w:semiHidden="1" w:uiPriority="9" w:unhideWhenUsed="1" w:qFormat="1"/>
-    <w:lsdException w:name="heading 8" w:semiHidden="1" w:uiPriority="9" w:unhideWhenUsed="1" w:qFormat="1"/>
-    <w:lsdException w:name="heading 9" w:semiHidden="1" w:uiPriority="9" w:unhideWhenUsed="1" w:qFormat="1"/>
-    <w:lsdException w:name="index 1" w:semiHidden="1" w:unhideWhenUsed="1"/>
-    <w:lsdException w:name="index 2" w:semiHidden="1" w:unhideWhenUsed="1"/>
-    <w:lsdException w:name="index 3" w:semiHidden="1" w:unhideWhenUsed="1"/>
-    <w:lsdException w:name="index 4" w:semiHidden="1" w:unhideWhenUsed="1"/>
-    <w:lsdException w:name="index 5" w:semiHidden="1" w:unhideWhenUsed="1"/>
-    <w:lsdException w:name="index 6" w:semiHidden="1" w:unhideWhenUsed="1"/>
-    <w:lsdException w:name="index 7" w:semiHidden="1" w:unhideWhenUsed="1"/>
-    <w:lsdException w:name="index 8" w:semiHidden="1" w:unhideWhenUsed="1"/>
-    <w:lsdException w:name="index 9" w:semiHidden="1" w:unhideWhenUsed="1"/>
-    <w:lsdException w:name="toc 1" w:semiHidden="1" w:uiPriority="39" w:unhideWhenUsed="1"/>
-    <w:lsdException w:name="toc 2" w:semiHidden="1" w:uiPriority="39" w:unhideWhenUsed="1"/>
-    <w:lsdException w:name="toc 3" w:semiHidden="1" w:uiPriority="39" w:unhideWhenUsed="1"/>
-    <w:lsdException w:name="toc 4" w:semiHidden="1" w:uiPriority="39" w:unhideWhenUsed="1"/>
-    <w:lsdException w:name="toc 5" w:semiHidden="1" w:uiPriority="39" w:unhideWhenUsed="1"/>
-    <w:lsdException w:name="toc 6" w:semiHidden="1" w:uiPriority="39" w:unhideWhenUsed="1"/>
-    <w:lsdException w:name="toc 7" w:semiHidden="1" w:uiPriority="39" w:unhideWhenUsed="1"/>
-    <w:lsdException w:name="toc 8" w:semiHidden="1" w:uiPriority="39" w:unhideWhenUsed="1"/>
-    <w:lsdException w:name="toc 9" w:semiHidden="1" w:uiPriority="39" w:unhideWhenUsed="1"/>
-    <w:lsdException w:name="Normal Indent" w:semiHidden="1" w:unhideWhenUsed="1"/>
-    <w:lsdException w:name="footnote text" w:semiHidden="1" w:unhideWhenUsed="1"/>
-    <w:lsdException w:name="annotation text" w:semiHidden="1" w:unhideWhenUsed="1"/>
-    <w:lsdException w:name="header" w:semiHidden="1" w:unhideWhenUsed="1"/>
-    <w:lsdException w:name="footer" w:semiHidden="1" w:unhideWhenUsed="1"/>
-    <w:lsdException w:name="index heading" w:semiHidden="1" w:unhideWhenUsed="1"/>
-    <w:lsdException w:name="caption" w:semiHidden="1" w:uiPriority="35" w:unhideWhenUsed="1" w:qFormat="1"/>
-    <w:lsdException w:name="table of figures" w:semiHidden="1" w:unhideWhenUsed="1"/>
-    <w:lsdException w:name="envelope address" w:semiHidden="1" w:unhideWhenUsed="1"/>
-    <w:lsdException w:name="envelope return" w:semiHidden="1" w:unhideWhenUsed="1"/>
-    <w:lsdException w:name="footnote reference" w:semiHidden="1" w:unhideWhenUsed="1"/>
-    <w:lsdException w:name="annotation reference" w:semiHidden="1" w:unhideWhenUsed="1"/>
-    <w:lsdException w:name="line number" w:semiHidden="1" w:unhideWhenUsed="1"/>
-    <w:lsdException w:name="page number" w:semiHidden="1" w:unhideWhenUsed="1"/>
-    <w:lsdException w:name="endnote reference" w:semiHidden="1" w:unhideWhenUsed="1"/>
-    <w:lsdException w:name="endnote text" w:semiHidden="1" w:unhideWhenUsed="1"/>
-    <w:lsdException w:name="table of authorities" w:semiHidden="1" w:unhideWhenUsed="1"/>
-    <w:lsdException w:name="macro" w:semiHidden="1" w:unhideWhenUsed="1"/>
-    <w:lsdException w:name="toa heading" w:semiHidden="1" w:unhideWhenUsed="1"/>
-    <w:lsdException w:name="List" w:semiHidden="1" w:unhideWhenUsed="1"/>
-    <w:lsdException w:name="List Bullet" w:semiHidden="1" w:unhideWhenUsed="1"/>
-    <w:lsdException w:name="List Number" w:semiHidden="1" w:unhideWhenUsed="1"/>
-    <w:lsdException w:name="List 2" w:semiHidden="1" w:unhideWhenUsed="1"/>
-    <w:lsdException w:name="List 3" w:semiHidden="1" w:unhideWhenUsed="1"/>
-    <w:lsdException w:name="List 4" w:semiHidden="1" w:unhideWhenUsed="1"/>
-    <w:lsdException w:name="List 5" w:semiHidden="1" w:unhideWhenUsed="1"/>
-    <w:lsdException w:name="List Bullet 2" w:semiHidden="1" w:unhideWhenUsed="1"/>
-    <w:lsdException w:name="List Bullet 3" w:semiHidden="1" w:unhideWhenUsed="1"/>
-    <w:lsdException w:name="List Bullet 4" w:semiHidden="1" w:unhideWhenUsed="1"/>
-    <w:lsdException w:name="List Bullet 5" w:semiHidden="1" w:unhideWhenUsed="1"/>
-    <w:lsdException w:name="List Number 2" w:semiHidden="1" w:unhideWhenUsed="1"/>
-    <w:lsdException w:name="List Number 3" w:semiHidden="1" w:unhideWhenUsed="1"/>
-    <w:lsdException w:name="List Number 4" w:semiHidden="1" w:unhideWhenUsed="1"/>
-    <w:lsdException w:name="List Number 5" w:semiHidden="1" w:unhideWhenUsed="1"/>
-    <w:lsdException w:name="Title" w:uiPriority="10" w:qFormat="1"/>
-    <w:lsdException w:name="Closing" w:semiHidden="1" w:unhideWhenUsed="1"/>
-    <w:lsdException w:name="Signature" w:semiHidden="1" w:unhideWhenUsed="1"/>
-    <w:lsdException w:name="Default Paragraph Font" w:semiHidden="1" w:uiPriority="1" w:unhideWhenUsed="1"/>
-    <w:lsdException w:name="Body Text" w:semiHidden="1" w:unhideWhenUsed="1"/>
-    <w:lsdException w:name="Body Text Indent" w:semiHidden="1" w:unhideWhenUsed="1"/>
-    <w:lsdException w:name="List Continue" w:semiHidden="1" w:unhideWhenUsed="1"/>
-    <w:lsdException w:name="List Continue 2" w:semiHidden="1" w:unhideWhenUsed="1"/>
-    <w:lsdException w:name="List Continue 3" w:semiHidden="1" w:unhideWhenUsed="1"/>
-    <w:lsdException w:name="List Continue 4" w:semiHidden="1" w:unhideWhenUsed="1"/>
-    <w:lsdException w:name="List Continue 5" w:semiHidden="1" w:unhideWhenUsed="1"/>
-    <w:lsdException w:name="Message Header" w:semiHidden="1" w:unhideWhenUsed="1"/>
-    <w:lsdException w:name="Subtitle" w:uiPriority="11" w:qFormat="1"/>
-    <w:lsdException w:name="Salutation" w:semiHidden="1" w:unhideWhenUsed="1"/>
-    <w:lsdException w:name="Date" w:semiHidden="1" w:unhideWhenUsed="1"/>
-    <w:lsdException w:name="Body Text First Indent" w:semiHidden="1" w:unhideWhenUsed="1"/>
-    <w:lsdException w:name="Body Text First Indent 2" w:semiHidden="1" w:unhideWhenUsed="1"/>
-    <w:lsdException w:name="Note Heading" w:semiHidden="1" w:unhideWhenUsed="1"/>
-    <w:lsdException w:name="Body Text 2" w:semiHidden="1" w:unhideWhenUsed="1"/>
-    <w:lsdException w:name="Body Text 3" w:semiHidden="1" w:unhideWhenUsed="1"/>
-    <w:lsdException w:name="Body Text Indent 2" w:semiHidden="1" w:unhideWhenUsed="1"/>
-    <w:lsdException w:name="Body Text Indent 3" w:semiHidden="1" w:unhideWhenUsed="1"/>
-    <w:lsdException w:name="Block Text" w:semiHidden="1" w:unhideWhenUsed="1"/>
-    <w:lsdException w:name="Hyperlink" w:semiHidden="1" w:unhideWhenUsed="1"/>
-    <w:lsdException w:name="FollowedHyperlink" w:semiHidden="1" w:unhideWhenUsed="1"/>
-    <w:lsdException w:name="Strong" w:uiPriority="22" w:qFormat="1"/>
-    <w:lsdException w:name="Emphasis" w:uiPriority="20" w:qFormat="1"/>
-    <w:lsdException w:name="Document Map" w:semiHidden="1" w:unhideWhenUsed="1"/>
-    <w:lsdException w:name="Plain Text" w:semiHidden="1" w:unhideWhenUsed="1"/>
-    <w:lsdException w:name="E-mail Signature" w:semiHidden="1" w:unhideWhenUsed="1"/>
-    <w:lsdException w:name="HTML Top of Form" w:semiHidden="1" w:unhideWhenUsed="1"/>
-    <w:lsdException w:name="HTML Bottom of Form" w:semiHidden="1" w:unhideWhenUsed="1"/>
-    <w:lsdException w:name="Normal (Web)" w:semiHidden="1" w:unhideWhenUsed="1"/>
-    <w:lsdException w:name="HTML Acronym" w:semiHidden="1" w:unhideWhenUsed="1"/>
-    <w:lsdException w:name="HTML Address" w:semiHidden="1" w:unhideWhenUsed="1"/>
-    <w:lsdException w:name="HTML Cite" w:semiHidden="1" w:unhideWhenUsed="1"/>
-    <w:lsdException w:name="HTML Code" w:semiHidden="1" w:unhideWhenUsed="1"/>
-    <w:lsdException w:name="HTML Definition" w:semiHidden="1" w:unhideWhenUsed="1"/>
-    <w:lsdException w:name="HTML Keyboard" w:semiHidden="1" w:unhideWhenUsed="1"/>
-    <w:lsdException w:name="HTML Preformatted" w:semiHidden="1" w:unhideWhenUsed="1"/>
-    <w:lsdException w:name="HTML Sample" w:semiHidden="1" w:unhideWhenUsed="1"/>
-    <w:lsdException w:name="HTML Typewriter" w:semiHidden="1" w:unhideWhenUsed="1"/>
-    <w:lsdException w:name="HTML Variable" w:semiHidden="1" w:unhideWhenUsed="1"/>
-    <w:lsdException w:name="Normal Table" w:semiHidden="1" w:unhideWhenUsed="1"/>
-    <w:lsdException w:name="annotation subject" w:semiHidden="1" w:unhideWhenUsed="1"/>
-    <w:lsdException w:name="No List" w:semiHidden="1" w:unhideWhenUsed="1"/>
-    <w:lsdException w:name="Outline List 1" w:semiHidden="1" w:unhideWhenUsed="1"/>
-    <w:lsdException w:name="Outline List 2" w:semiHidden="1" w:unhideWhenUsed="1"/>
-    <w:lsdException w:name="Outline List 3" w:semiHidden="1" w:unhideWhenUsed="1"/>
-    <w:lsdException w:name="Table Simple 1" w:semiHidden="1" w:unhideWhenUsed="1"/>
-    <w:lsdException w:name="Table Simple 2" w:semiHidden="1" w:unhideWhenUsed="1"/>
-    <w:lsdException w:name="Table Simple 3" w:semiHidden="1" w:unhideWhenUsed="1"/>
-    <w:lsdException w:name="Table Classic 1" w:semiHidden="1" w:unhideWhenUsed="1"/>
-    <w:lsdException w:name="Table Classic 2" w:semiHidden="1" w:unhideWhenUsed="1"/>
-    <w:lsdException w:name="Table Classic 3" w:semiHidden="1" w:unhideWhenUsed="1"/>
-    <w:lsdException w:name="Table Classic 4" w:semiHidden="1" w:unhideWhenUsed="1"/>
-    <w:lsdException w:name="Table Colorful 1" w:semiHidden="1" w:unhideWhenUsed="1"/>
-    <w:lsdException w:name="Table Colorful 2" w:semiHidden="1" w:unhideWhenUsed="1"/>
-    <w:lsdException w:name="Table Colorful 3" w:semiHidden="1" w:unhideWhenUsed="1"/>
-    <w:lsdException w:name="Table Columns 1" w:semiHidden="1" w:unhideWhenUsed="1"/>
-    <w:lsdException w:name="Table Columns 2" w:semiHidden="1" w:unhideWhenUsed="1"/>
-    <w:lsdException w:name="Table Columns 3" w:semiHidden="1" w:unhideWhenUsed="1"/>
-    <w:lsdException w:name="Table Columns 4" w:semiHidden="1" w:unhideWhenUsed="1"/>
-    <w:lsdException w:name="Table Columns 5" w:semiHidden="1" w:unhideWhenUsed="1"/>
-    <w:lsdException w:name="Table Grid 1" w:semiHidden="1" w:unhideWhenUsed="1"/>
-    <w:lsdException w:name="Table Grid 2" w:semiHidden="1" w:unhideWhenUsed="1"/>
-    <w:lsdException w:name="Table Grid 3" w:semiHidden="1" w:unhideWhenUsed="1"/>
-    <w:lsdException w:name="Table Grid 4" w:semiHidden="1" w:unhideWhenUsed="1"/>
-    <w:lsdException w:name="Table Grid 5" w:semiHidden="1" w:unhideWhenUsed="1"/>
-    <w:lsdException w:name="Table Grid 6" w:semiHidden="1" w:unhideWhenUsed="1"/>
-    <w:lsdException w:name="Table Grid 7" w:semiHidden="1" w:unhideWhenUsed="1"/>
-    <w:lsdException w:name="Table Grid 8" w:semiHidden="1" w:unhideWhenUsed="1"/>
-    <w:lsdException w:name="Table List 1" w:semiHidden="1" w:unhideWhenUsed="1"/>
-    <w:lsdException w:name="Table List 2" w:semiHidden="1" w:unhideWhenUsed="1"/>
-    <w:lsdException w:name="Table List 3" w:semiHidden="1" w:unhideWhenUsed="1"/>
-    <w:lsdException w:name="Table List 4" w:semiHidden="1" w:unhideWhenUsed="1"/>
-    <w:lsdException w:name="Table List 5" w:semiHidden="1" w:unhideWhenUsed="1"/>
-    <w:lsdException w:name="Table List 6" w:semiHidden="1" w:unhideWhenUsed="1"/>
-    <w:lsdException w:name="Table List 7" w:semiHidden="1" w:unhideWhenUsed="1"/>
-    <w:lsdException w:name="Table List 8" w:semiHidden="1" w:unhideWhenUsed="1"/>
-    <w:lsdException w:name="Table 3D effects 1" w:semiHidden="1" w:unhideWhenUsed="1"/>
-    <w:lsdException w:name="Table 3D effects 2" w:semiHidden="1" w:unhideWhenUsed="1"/>
-    <w:lsdException w:name="Table 3D effects 3" w:semiHidden="1" w:unhideWhenUsed="1"/>
-    <w:lsdException w:name="Table Contemporary" w:semiHidden="1" w:unhideWhenUsed="1"/>
-    <w:lsdException w:name="Table Elegant" w:semiHidden="1" w:unhideWhenUsed="1"/>
-    <w:lsdException w:name="Table Professional" w:semiHidden="1" w:unhideWhenUsed="1"/>
-    <w:lsdException w:name="Table Subtle 1" w:semiHidden="1" w:unhideWhenUsed="1"/>
-    <w:lsdException w:name="Table Subtle 2" w:semiHidden="1" w:unhideWhenUsed="1"/>
-    <w:lsdException w:name="Table Web 1" w:semiHidden="1" w:unhideWhenUsed="1"/>
-    <w:lsdException w:name="Table Web 2" w:semiHidden="1" w:unhideWhenUsed="1"/>
-    <w:lsdException w:name="Table Web 3" w:semiHidden="1" w:unhideWhenUsed="1"/>
-    <w:lsdException w:name="Balloon Text" w:semiHidden="1" w:unhideWhenUsed="1"/>
-    <w:lsdException w:name="Table Grid" w:uiPriority="39"/>
-    <w:lsdException w:name="Table Theme" w:semiHidden="1" w:unhideWhenUsed="1"/>
-    <w:lsdException w:name="Placeholder Text" w:semiHidden="1"/>
-    <w:lsdException w:name="No Spacing" w:uiPriority="1" w:qFormat="1"/>
-    <w:lsdException w:name="Light Shading" w:uiPriority="60"/>
-    <w:lsdException w:name="Light List" w:uiPriority="61"/>
-    <w:lsdException w:name="Light Grid" w:uiPriority="62"/>
-    <w:lsdException w:name="Medium Shading 1" w:uiPriority="63"/>
-    <w:lsdException w:name="Medium Shading 2" w:uiPriority="64"/>
-    <w:lsdException w:name="Medium List 1" w:uiPriority="65"/>
-    <w:lsdException w:name="Medium List 2" w:uiPriority="66"/>
-    <w:lsdException w:name="Medium Grid 1" w:uiPriority="67"/>
-    <w:lsdException w:name="Medium Grid 2" w:uiPriority="68"/>
-    <w:lsdException w:name="Medium Grid 3" w:uiPriority="69"/>
-    <w:lsdException w:name="Dark List" w:uiPriority="70"/>
-    <w:lsdException w:name="Colorful Shading" w:uiPriority="71"/>
-    <w:lsdException w:name="Colorful List" w:uiPriority="72"/>
-    <w:lsdException w:name="Colorful Grid" w:uiPriority="73"/>
-    <w:lsdException w:name="Light Shading Accent 1" w:uiPriority="60"/>
-    <w:lsdException w:name="Light List Accent 1" w:uiPriority="61"/>
-    <w:lsdException w:name="Light Grid Accent 1" w:uiPriority="62"/>
-    <w:lsdException w:name="Medium Shading 1 Accent 1" w:uiPriority="63"/>
-    <w:lsdException w:name="Medium Shading 2 Accent 1" w:uiPriority="64"/>
-    <w:lsdException w:name="Medium List 1 Accent 1" w:uiPriority="65"/>
-    <w:lsdException w:name="Revision" w:semiHidden="1"/>
-    <w:lsdException w:name="List Paragraph" w:uiPriority="34" w:qFormat="1"/>
-    <w:lsdException w:name="Quote" w:uiPriority="29" w:qFormat="1"/>
-    <w:lsdException w:name="Intense Quote" w:uiPriority="30" w:qFormat="1"/>
-    <w:lsdException w:name="Medium List 2 Accent 1" w:uiPriority="66"/>
-    <w:lsdException w:name="Medium Grid 1 Accent 1" w:uiPriority="67"/>
-    <w:lsdException w:name="Medium Grid 2 Accent 1" w:uiPriority="68"/>
-    <w:lsdException w:name="Medium Grid 3 Accent 1" w:uiPriority="69"/>
-    <w:lsdException w:name="Dark List Accent 1" w:uiPriority="70"/>
-    <w:lsdException w:name="Colorful Shading Accent 1" w:uiPriority="71"/>
-    <w:lsdException w:name="Colorful List Accent 1" w:uiPriority="72"/>
-    <w:lsdException w:name="Colorful Grid Accent 1" w:uiPriority="73"/>
-    <w:lsdException w:name="Light Shading Accent 2" w:uiPriority="60"/>
-    <w:lsdException w:name="Light List Accent 2" w:uiPriority="61"/>
-    <w:lsdException w:name="Light Grid Accent 2" w:uiPriority="62"/>
-    <w:lsdException w:name="Medium Shading 1 Accent 2" w:uiPriority="63"/>
-    <w:lsdException w:name="Medium Shading 2 Accent 2" w:uiPriority="64"/>
-    <w:lsdException w:name="Medium List 1 Accent 2" w:uiPriority="65"/>
-    <w:lsdException w:name="Medium List 2 Accent 2" w:uiPriority="66"/>
-    <w:lsdException w:name="Medium Grid 1 Accent 2" w:uiPriority="67"/>
-    <w:lsdException w:name="Medium Grid 2 Accent 2" w:uiPriority="68"/>
-    <w:lsdException w:name="Medium Grid 3 Accent 2" w:uiPriority="69"/>
-    <w:lsdException w:name="Dark List Accent 2" w:uiPriority="70"/>
-    <w:lsdException w:name="Colorful Shading Accent 2" w:uiPriority="71"/>
-    <w:lsdException w:name="Colorful List Accent 2" w:uiPriority="72"/>
-    <w:lsdException w:name="Colorful Grid Accent 2" w:uiPriority="73"/>
-    <w:lsdException w:name="Light Shading Accent 3" w:uiPriority="60"/>
-    <w:lsdException w:name="Light List Accent 3" w:uiPriority="61"/>
-    <w:lsdException w:name="Light Grid Accent 3" w:uiPriority="62"/>
-    <w:lsdException w:name="Medium Shading 1 Accent 3" w:uiPriority="63"/>
-    <w:lsdException w:name="Medium Shading 2 Accent 3" w:uiPriority="64"/>
-    <w:lsdException w:name="Medium List 1 Accent 3" w:uiPriority="65"/>
-    <w:lsdException w:name="Medium List 2 Accent 3" w:uiPriority="66"/>
-    <w:lsdException w:name="Medium Grid 1 Accent 3" w:uiPriority="67"/>
-    <w:lsdException w:name="Medium Grid 2 Accent 3" w:uiPriority="68"/>
-    <w:lsdException w:name="Medium Grid 3 Accent 3" w:uiPriority="69"/>
-    <w:lsdException w:name="Dark List Accent 3" w:uiPriority="70"/>
-    <w:lsdException w:name="Colorful Shading Accent 3" w:uiPriority="71"/>
-    <w:lsdException w:name="Colorful List Accent 3" w:uiPriority="72"/>
-    <w:lsdException w:name="Colorful Grid Accent 3" w:uiPriority="73"/>
-    <w:lsdException w:name="Light Shading Accent 4" w:uiPriority="60"/>
-    <w:lsdException w:name="Light List Accent 4" w:uiPriority="61"/>
-    <w:lsdException w:name="Light Grid Accent 4" w:uiPriority="62"/>
-    <w:lsdException w:name="Medium Shading 1 Accent 4" w:uiPriority="63"/>
-    <w:lsdException w:name="Medium Shading 2 Accent 4" w:uiPriority="64"/>
-    <w:lsdException w:name="Medium List 1 Accent 4" w:uiPriority="65"/>
-    <w:lsdException w:name="Medium List 2 Accent 4" w:uiPriority="66"/>
-    <w:lsdException w:name="Medium Grid 1 Accent 4" w:uiPriority="67"/>
-    <w:lsdException w:name="Medium Grid 2 Accent 4" w:uiPriority="68"/>
-    <w:lsdException w:name="Medium Grid 3 Accent 4" w:uiPriority="69"/>
-    <w:lsdException w:name="Dark List Accent 4" w:uiPriority="70"/>
-    <w:lsdException w:name="Colorful Shading Accent 4" w:uiPriority="71"/>
-    <w:lsdException w:name="Colorful List Accent 4" w:uiPriority="72"/>
-    <w:lsdException w:name="Colorful Grid Accent 4" w:uiPriority="73"/>
-    <w:lsdException w:name="Light Shading Accent 5" w:uiPriority="60"/>
-    <w:lsdException w:name="Light List Accent 5" w:uiPriority="61"/>
-    <w:lsdException w:name="Light Grid Accent 5" w:uiPriority="62"/>
-    <w:lsdException w:name="Medium Shading 1 Accent 5" w:uiPriority="63"/>
-    <w:lsdException w:name="Medium Shading 2 Accent 5" w:uiPriority="64"/>
-    <w:lsdException w:name="Medium List 1 Accent 5" w:uiPriority="65"/>
-    <w:lsdException w:name="Medium List 2 Accent 5" w:uiPriority="66"/>
-    <w:lsdException w:name="Medium Grid 1 Accent 5" w:uiPriority="67"/>
-    <w:lsdException w:name="Medium Grid 2 Accent 5" w:uiPriority="68"/>
-    <w:lsdException w:name="Medium Grid 3 Accent 5" w:uiPriority="69"/>
-    <w:lsdException w:name="Dark List Accent 5" w:uiPriority="70"/>
-    <w:lsdException w:name="Colorful Shading Accent 5" w:uiPriority="71"/>
-    <w:lsdException w:name="Colorful List Accent 5" w:uiPriority="72"/>
-    <w:lsdException w:name="Colorful Grid Accent 5" w:uiPriority="73"/>
-    <w:lsdException w:name="Light Shading Accent 6" w:uiPriority="60"/>
-    <w:lsdException w:name="Light List Accent 6" w:uiPriority="61"/>
-    <w:lsdException w:name="Light Grid Accent 6" w:uiPriority="62"/>
-    <w:lsdException w:name="Medium Shading 1 Accent 6" w:uiPriority="63"/>
-    <w:lsdException w:name="Medium Shading 2 Accent 6" w:uiPriority="64"/>
-    <w:lsdException w:name="Medium List 1 Accent 6" w:uiPriority="65"/>
-    <w:lsdException w:name="Medium List 2 Accent 6" w:uiPriority="66"/>
-    <w:lsdException w:name="Medium Grid 1 Accent 6" w:uiPriority="67"/>
-    <w:lsdException w:name="Medium Grid 2 Accent 6" w:uiPriority="68"/>
-    <w:lsdException w:name="Medium Grid 3 Accent 6" w:uiPriority="69"/>
-    <w:lsdException w:name="Dark List Accent 6" w:uiPriority="70"/>
-    <w:lsdException w:name="Colorful Shading Accent 6" w:uiPriority="71"/>
-    <w:lsdException w:name="Colorful List Accent 6" w:uiPriority="72"/>
-    <w:lsdException w:name="Colorful Grid Accent 6" w:uiPriority="73"/>
-    <w:lsdException w:name="Subtle Emphasis" w:uiPriority="19" w:qFormat="1"/>
-    <w:lsdException w:name="Intense Emphasis" w:uiPriority="21" w:qFormat="1"/>
-    <w:lsdException w:name="Subtle Reference" w:uiPriority="31" w:qFormat="1"/>
-    <w:lsdException w:name="Intense Reference" w:uiPriority="32" w:qFormat="1"/>
-    <w:lsdException w:name="Book Title" w:uiPriority="33" w:qFormat="1"/>
-    <w:lsdException w:name="Bibliography" w:semiHidden="1" w:uiPriority="37" w:unhideWhenUsed="1"/>
-    <w:lsdException w:name="TOC Heading" w:semiHidden="1" w:uiPriority="39" w:unhideWhenUsed="1" w:qFormat="1"/>
-    <w:lsdException w:name="Plain Table 1" w:uiPriority="41"/>
-    <w:lsdException w:name="Plain Table 2" w:uiPriority="42"/>
-    <w:lsdException w:name="Plain Table 3" w:uiPriority="43"/>
-    <w:lsdException w:name="Plain Table 4" w:uiPriority="44"/>
-    <w:lsdException w:name="Plain Table 5" w:uiPriority="45"/>
-    <w:lsdException w:name="Grid Table Light" w:uiPriority="40"/>
-    <w:lsdException w:name="Grid Table 1 Light" w:uiPriority="46"/>
-    <w:lsdException w:name="Grid Table 2" w:uiPriority="47"/>
-    <w:lsdException w:name="Grid Table 3" w:uiPriority="48"/>
-    <w:lsdException w:name="Grid Table 4" w:uiPriority="49"/>
-    <w:lsdException w:name="Grid Table 5 Dark" w:uiPriority="50"/>
-    <w:lsdException w:name="Grid Table 6 Colorful" w:uiPriority="51"/>
-    <w:lsdException w:name="Grid Table 7 Colorful" w:uiPriority="52"/>
-    <w:lsdException w:name="Grid Table 1 Light Accent 1" w:uiPriority="46"/>
-    <w:lsdException w:name="Grid Table 2 Accent 1" w:uiPriority="47"/>
-    <w:lsdException w:name="Grid Table 3 Accent 1" w:uiPriority="48"/>
-    <w:lsdException w:name="Grid Table 4 Accent 1" w:uiPriority="49"/>
-    <w:lsdException w:name="Grid Table 5 Dark Accent 1" w:uiPriority="50"/>
-    <w:lsdException w:name="Grid Table 6 Colorful Accent 1" w:uiPriority="51"/>
-    <w:lsdException w:name="Grid Table 7 Colorful Accent 1" w:uiPriority="52"/>
-    <w:lsdException w:name="Grid Table 1 Light Accent 2" w:uiPriority="46"/>
-    <w:lsdException w:name="Grid Table 2 Accent 2" w:uiPriority="47"/>
-    <w:lsdException w:name="Grid Table 3 Accent 2" w:uiPriority="48"/>
-    <w:lsdException w:name="Grid Table 4 Accent 2" w:uiPriority="49"/>
-    <w:lsdException w:name="Grid Table 5 Dark Accent 2" w:uiPriority="50"/>
-    <w:lsdException w:name="Grid Table 6 Colorful Accent 2" w:uiPriority="51"/>
-    <w:lsdException w:name="Grid Table 7 Colorful Accent 2" w:uiPriority="52"/>
-    <w:lsdException w:name="Grid Table 1 Light Accent 3" w:uiPriority="46"/>
-    <w:lsdException w:name="Grid Table 2 Accent 3" w:uiPriority="47"/>
-    <w:lsdException w:name="Grid Table 3 Accent 3" w:uiPriority="48"/>
-    <w:lsdException w:name="Grid Table 4 Accent 3" w:uiPriority="49"/>
-    <w:lsdException w:name="Grid Table 5 Dark Accent 3" w:uiPriority="50"/>
-    <w:lsdException w:name="Grid Table 6 Colorful Accent 3" w:uiPriority="51"/>
-    <w:lsdException w:name="Grid Table 7 Colorful Accent 3" w:uiPriority="52"/>
-    <w:lsdException w:name="Grid Table 1 Light Accent 4" w:uiPriority="46"/>
-    <w:lsdException w:name="Grid Table 2 Accent 4" w:uiPriority="47"/>
-    <w:lsdException w:name="Grid Table 3 Accent 4" w:uiPriority="48"/>
-    <w:lsdException w:name="Grid Table 4 Accent 4" w:uiPriority="49"/>
-    <w:lsdException w:name="Grid Table 5 Dark Accent 4" w:uiPriority="50"/>
-    <w:lsdException w:name="Grid Table 6 Colorful Accent 4" w:uiPriority="51"/>
-    <w:lsdException w:name="Grid Table 7 Colorful Accent 4" w:uiPriority="52"/>
-    <w:lsdException w:name="Grid Table 1 Light Accent 5" w:uiPriority="46"/>
-    <w:lsdException w:name="Grid Table 2 Accent 5" w:uiPriority="47"/>
-    <w:lsdException w:name="Grid Table 3 Accent 5" w:uiPriority="48"/>
-    <w:lsdException w:name="Grid Table 4 Accent 5" w:uiPriority="49"/>
-    <w:lsdException w:name="Grid Table 5 Dark Accent 5" w:uiPriority="50"/>
-    <w:lsdException w:name="Grid Table 6 Colorful Accent 5" w:uiPriority="51"/>
-    <w:lsdException w:name="Grid Table 7 Colorful Accent 5" w:uiPriority="52"/>
-    <w:lsdException w:name="Grid Table 1 Light Accent 6" w:uiPriority="46"/>
-    <w:lsdException w:name="Grid Table 2 Accent 6" w:uiPriority="47"/>
-    <w:lsdException w:name="Grid Table 3 Accent 6" w:uiPriority="48"/>
-    <w:lsdException w:name="Grid Table 4 Accent 6" w:uiPriority="49"/>
-    <w:lsdException w:name="Grid Table 5 Dark Accent 6" w:uiPriority="50"/>
-    <w:lsdException w:name="Grid Table 6 Colorful Accent 6" w:uiPriority="51"/>
-    <w:lsdException w:name="Grid Table 7 Colorful Accent 6" w:uiPriority="52"/>
-    <w:lsdException w:name="List Table 1 Light" w:uiPriority="46"/>
-    <w:lsdException w:name="List Table 2" w:uiPriority="47"/>
-    <w:lsdException w:name="List Table 3" w:uiPriority="48"/>
-    <w:lsdException w:name="List Table 4" w:uiPriority="49"/>
-    <w:lsdException w:name="List Table 5 Dark" w:uiPriority="50"/>
-    <w:lsdException w:name="List Table 6 Colorful" w:uiPriority="51"/>
-    <w:lsdException w:name="List Table 7 Colorful" w:uiPriority="52"/>
-    <w:lsdException w:name="List Table 1 Light Accent 1" w:uiPriority="46"/>
-    <w:lsdException w:name="List Table 2 Accent 1" w:uiPriority="47"/>
-    <w:lsdException w:name="List Table 3 Accent 1" w:uiPriority="48"/>
-    <w:lsdException w:name="List Table 4 Accent 1" w:uiPriority="49"/>
-    <w:lsdException w:name="List Table 5 Dark Accent 1" w:uiPriority="50"/>
-    <w:lsdException w:name="List Table 6 Colorful Accent 1" w:uiPriority="51"/>
-    <w:lsdException w:name="List Table 7 Colorful Accent 1" w:uiPriority="52"/>
-    <w:lsdException w:name="List Table 1 Light Accent 2" w:uiPriority="46"/>
-    <w:lsdException w:name="List Table 2 Accent 2" w:uiPriority="47"/>
-    <w:lsdException w:name="List Table 3 Accent 2" w:uiPriority="48"/>
-    <w:lsdException w:name="List Table 4 Accent 2" w:uiPriority="49"/>
-    <w:lsdException w:name="List Table 5 Dark Accent 2" w:uiPriority="50"/>
-    <w:lsdException w:name="List Table 6 Colorful Accent 2" w:uiPriority="51"/>
-    <w:lsdException w:name="List Table 7 Colorful Accent 2" w:uiPriority="52"/>
-    <w:lsdException w:name="List Table 1 Light Accent 3" w:uiPriority="46"/>
-    <w:lsdException w:name="List Table 2 Accent 3" w:uiPriority="47"/>
-    <w:lsdException w:name="List Table 3 Accent 3" w:uiPriority="48"/>
-    <w:lsdException w:name="List Table 4 Accent 3" w:uiPriority="49"/>
-    <w:lsdException w:name="List Table 5 Dark Accent 3" w:uiPriority="50"/>
-    <w:lsdException w:name="List Table 6 Colorful Accent 3" w:uiPriority="51"/>
-    <w:lsdException w:name="List Table 7 Colorful Accent 3" w:uiPriority="52"/>
-    <w:lsdException w:name="List Table 1 Light Accent 4" w:uiPriority="46"/>
-    <w:lsdException w:name="List Table 2 Accent 4" w:uiPriority="47"/>
-    <w:lsdException w:name="List Table 3 Accent 4" w:uiPriority="48"/>
-    <w:lsdException w:name="List Table 4 Accent 4" w:uiPriority="49"/>
-    <w:lsdException w:name="List Table 5 Dark Accent 4" w:uiPriority="50"/>
-    <w:lsdException w:name="List Table 6 Colorful Accent 4" w:uiPriority="51"/>
-    <w:lsdException w:name="List Table 7 Colorful Accent 4" w:uiPriority="52"/>
-    <w:lsdException w:name="List Table 1 Light Accent 5" w:uiPriority="46"/>
-    <w:lsdException w:name="List Table 2 Accent 5" w:uiPriority="47"/>
-    <w:lsdException w:name="List Table 3 Accent 5" w:uiPriority="48"/>
-    <w:lsdException w:name="List Table 4 Accent 5" w:uiPriority="49"/>
-    <w:lsdException w:name="List Table 5 Dark Accent 5" w:uiPriority="50"/>
-    <w:lsdException w:name="List Table 6 Colorful Accent 5" w:uiPriority="51"/>
-    <w:lsdException w:name="List Table 7 Colorful Accent 5" w:uiPriority="52"/>
-    <w:lsdException w:name="List Table 1 Light Accent 6" w:uiPriority="46"/>
-    <w:lsdException w:name="List Table 2 Accent 6" w:uiPriority="47"/>
-    <w:lsdException w:name="List Table 3 Accent 6" w:uiPriority="48"/>
-    <w:lsdException w:name="List Table 4 Accent 6" w:uiPriority="49"/>
-    <w:lsdException w:name="List Table 5 Dark Accent 6" w:uiPriority="50"/>
-    <w:lsdException w:name="List Table 6 Colorful Accent 6" w:uiPriority="51"/>
-    <w:lsdException w:name="List Table 7 Colorful Accent 6" w:uiPriority="52"/>
-  </w:latentStyles>
-  <w:style w:type="paragraph" w:default="1" w:styleId="Normal">
-    <w:name w:val="Normal"/>
-    <w:qFormat/>
-  </w:style>
-  <w:style w:type="character" w:default="1" w:styleId="DefaultParagraphFont">
-    <w:name w:val="Default Paragraph Font"/>
-    <w:uiPriority w:val="1"/>
-    <w:semiHidden/>
-    <w:unhideWhenUsed/>
-  </w:style>
-  <w:style w:type="table" w:default="1" w:styleId="TableNormal">
-    <w:name w:val="Normal Table"/>
-    <w:uiPriority w:val="99"/>
-    <w:semiHidden/>
-    <w:unhideWhenUsed/>
-    <w:tblPr>
-      <w:tblInd w:w="0" w:type="dxa"/>
-      <w:tblCellMar>
-        <w:top w:w="0" w:type="dxa"/>
-        <w:left w:w="108" w:type="dxa"/>
-        <w:bottom w:w="0" w:type="dxa"/>
-        <w:right w:w="108" w:type="dxa"/>
-      </w:tblCellMar>
-    </w:tblPr>
-  </w:style>
-  <w:style w:type="numbering" w:default="1" w:styleId="NoList">
-    <w:name w:val="No List"/>
-    <w:uiPriority w:val="99"/>
-    <w:semiHidden/>
-    <w:unhideWhenUsed/>
-  </w:style>
-  <w:style w:type="character" w:styleId="PlaceholderText">
-    <w:name w:val="Placeholder Text"/>
-    <w:basedOn w:val="DefaultParagraphFont"/>
-    <w:uiPriority w:val="99"/>
-    <w:semiHidden/>
-    <w:rsid w:val="003A56D1"/>
-    <w:rPr>
-      <w:color w:val="808080"/>
-    </w:rPr>
-  </w:style>
-</w:styles>
-</file>
-
-<file path=word/glossary/webSettings.xml><?xml version="1.0" encoding="utf-8"?>
-<w:webSettings xmlns:mc="http://schemas.openxmlformats.org/markup-compatibility/2006" xmlns:r="http://schemas.openxmlformats.org/officeDocument/2006/relationships" xmlns:w="http://schemas.openxmlformats.org/wordprocessingml/2006/main" xmlns:w14="http://schemas.microsoft.com/office/word/2010/wordml" xmlns:w15="http://schemas.microsoft.com/office/word/2012/wordml" xmlns:w16se="http://schemas.microsoft.com/office/word/2015/wordml/symex" mc:Ignorable="w14 w15 w16se">
-  <w:optimizeForBrowser/>
-  <w:allowPNG/>
-</w:webSettings>
-</file>
-
 <file path=word/theme/theme1.xml><?xml version="1.0" encoding="utf-8"?>
 <a:theme xmlns:a="http://schemas.openxmlformats.org/drawingml/2006/main" name="Office Theme">
   <a:themeElements>
@@ -33348,7 +33150,7 @@
 </file>
 
 <file path=customXml/itemProps1.xml><?xml version="1.0" encoding="utf-8"?>
-<ds:datastoreItem xmlns:ds="http://schemas.openxmlformats.org/officeDocument/2006/customXml" ds:itemID="{475980CA-1B32-4D8D-AF34-816881FE3D4C}">
+<ds:datastoreItem xmlns:ds="http://schemas.openxmlformats.org/officeDocument/2006/customXml" ds:itemID="{95268EF4-F76D-4883-9A63-774DFCD69147}">
   <ds:schemaRefs>
     <ds:schemaRef ds:uri="http://schemas.openxmlformats.org/officeDocument/2006/bibliography"/>
   </ds:schemaRefs>

</xml_diff>